<commit_message>
Add feature description and use cases
</commit_message>
<xml_diff>
--- a/Documents/Submission 1.docx
+++ b/Documents/Submission 1.docx
@@ -26,37 +26,58 @@
         <w:rPr>
           <w:lang w:eastAsia="zh-CN"/>
         </w:rPr>
-        <w:t>Keran Wang (686976)</w:t>
+        <w:t>Keran Wang (</w:t>
+      </w:r>
+      <w:r>
+        <w:rPr>
+          <w:lang w:eastAsia="zh-CN"/>
+        </w:rPr>
+        <w:t xml:space="preserve">keranw </w:t>
+      </w:r>
+      <w:r>
+        <w:rPr>
+          <w:lang w:eastAsia="zh-CN"/>
+        </w:rPr>
+        <w:t>686976)</w:t>
       </w:r>
     </w:p>
     <w:p>
       <w:pPr>
-        <w:pStyle w:val="Heading1"/>
-        <w:rPr>
-          <w:lang w:eastAsia="zh-CN"/>
-        </w:rPr>
-      </w:pPr>
-      <w:r>
-        <w:rPr>
-          <w:lang w:eastAsia="zh-CN"/>
-        </w:rPr>
-        <w:t>2.Application Overview</w:t>
+        <w:rPr>
+          <w:lang w:eastAsia="zh-CN"/>
+        </w:rPr>
+      </w:pPr>
+      <w:r>
+        <w:rPr>
+          <w:lang w:eastAsia="zh-CN"/>
+        </w:rPr>
+        <w:t>Xue Jiang (</w:t>
+      </w:r>
+      <w:r>
+        <w:rPr>
+          <w:lang w:eastAsia="zh-CN"/>
+        </w:rPr>
+        <w:t xml:space="preserve">jiangx2 </w:t>
+      </w:r>
+      <w:r>
+        <w:rPr>
+          <w:lang w:eastAsia="zh-CN"/>
+        </w:rPr>
+        <w:t>665401)</w:t>
       </w:r>
     </w:p>
     <w:p>
       <w:pPr>
-        <w:pStyle w:val="Heading2"/>
-        <w:rPr>
-          <w:rFonts w:hint="eastAsia"/>
-          <w:lang w:eastAsia="zh-CN"/>
-        </w:rPr>
-      </w:pPr>
-      <w:r>
-        <w:rPr>
-          <w:rFonts w:hint="eastAsia"/>
-          <w:lang w:eastAsia="zh-CN"/>
-        </w:rPr>
-        <w:t>2.1 Description</w:t>
+        <w:pStyle w:val="Heading1"/>
+        <w:rPr>
+          <w:lang w:eastAsia="zh-CN"/>
+        </w:rPr>
+      </w:pPr>
+      <w:r>
+        <w:rPr>
+          <w:lang w:eastAsia="zh-CN"/>
+        </w:rPr>
+        <w:t>2.Application Overview</w:t>
       </w:r>
     </w:p>
     <w:p>
@@ -71,18 +92,12 @@
           <w:rFonts w:hint="eastAsia"/>
           <w:lang w:eastAsia="zh-CN"/>
         </w:rPr>
-        <w:t xml:space="preserve">2.2 Enterprise </w:t>
-      </w:r>
-      <w:r>
-        <w:rPr>
-          <w:lang w:eastAsia="zh-CN"/>
-        </w:rPr>
-        <w:t>System Properties</w:t>
+        <w:t>2.1 Description</w:t>
       </w:r>
     </w:p>
     <w:p>
       <w:pPr>
-        <w:pStyle w:val="Heading3"/>
+        <w:pStyle w:val="Heading2"/>
         <w:rPr>
           <w:lang w:eastAsia="zh-CN"/>
         </w:rPr>
@@ -92,13 +107,13 @@
           <w:rFonts w:hint="eastAsia"/>
           <w:lang w:eastAsia="zh-CN"/>
         </w:rPr>
-        <w:t xml:space="preserve">2.2.1 </w:t>
-      </w:r>
-      <w:r>
-        <w:rPr>
-          <w:lang w:eastAsia="zh-CN"/>
-        </w:rPr>
-        <w:t>Persistent Data</w:t>
+        <w:t xml:space="preserve">2.2 Enterprise </w:t>
+      </w:r>
+      <w:r>
+        <w:rPr>
+          <w:lang w:eastAsia="zh-CN"/>
+        </w:rPr>
+        <w:t>System Properties</w:t>
       </w:r>
     </w:p>
     <w:p>
@@ -113,13 +128,13 @@
           <w:rFonts w:hint="eastAsia"/>
           <w:lang w:eastAsia="zh-CN"/>
         </w:rPr>
-        <w:t xml:space="preserve">2.2.2 </w:t>
-      </w:r>
-      <w:r>
-        <w:rPr>
-          <w:lang w:eastAsia="zh-CN"/>
-        </w:rPr>
-        <w:t>A lot of Data</w:t>
+        <w:t xml:space="preserve">2.2.1 </w:t>
+      </w:r>
+      <w:r>
+        <w:rPr>
+          <w:lang w:eastAsia="zh-CN"/>
+        </w:rPr>
+        <w:t>Persistent Data</w:t>
       </w:r>
     </w:p>
     <w:p>
@@ -134,13 +149,13 @@
           <w:rFonts w:hint="eastAsia"/>
           <w:lang w:eastAsia="zh-CN"/>
         </w:rPr>
-        <w:t xml:space="preserve">2.2.3 </w:t>
-      </w:r>
-      <w:r>
-        <w:rPr>
-          <w:lang w:eastAsia="zh-CN"/>
-        </w:rPr>
-        <w:t>Concurrent Access</w:t>
+        <w:t xml:space="preserve">2.2.2 </w:t>
+      </w:r>
+      <w:r>
+        <w:rPr>
+          <w:lang w:eastAsia="zh-CN"/>
+        </w:rPr>
+        <w:t>A lot of Data</w:t>
       </w:r>
     </w:p>
     <w:p>
@@ -155,13 +170,13 @@
           <w:rFonts w:hint="eastAsia"/>
           <w:lang w:eastAsia="zh-CN"/>
         </w:rPr>
-        <w:t xml:space="preserve">2.2.4 </w:t>
-      </w:r>
-      <w:r>
-        <w:rPr>
-          <w:lang w:eastAsia="zh-CN"/>
-        </w:rPr>
-        <w:t>Many UI Screens</w:t>
+        <w:t xml:space="preserve">2.2.3 </w:t>
+      </w:r>
+      <w:r>
+        <w:rPr>
+          <w:lang w:eastAsia="zh-CN"/>
+        </w:rPr>
+        <w:t>Concurrent Access</w:t>
       </w:r>
     </w:p>
     <w:p>
@@ -171,24 +186,46 @@
           <w:lang w:eastAsia="zh-CN"/>
         </w:rPr>
       </w:pPr>
+      <w:r>
+        <w:rPr>
+          <w:rFonts w:hint="eastAsia"/>
+          <w:lang w:eastAsia="zh-CN"/>
+        </w:rPr>
+        <w:t xml:space="preserve">2.2.4 </w:t>
+      </w:r>
+      <w:r>
+        <w:rPr>
+          <w:lang w:eastAsia="zh-CN"/>
+        </w:rPr>
+        <w:t>Many UI Screens</w:t>
+      </w:r>
       <w:bookmarkStart w:id="0" w:name="_GoBack"/>
-      <w:r>
-        <w:rPr>
-          <w:rFonts w:hint="eastAsia"/>
-          <w:lang w:eastAsia="zh-CN"/>
-        </w:rPr>
-        <w:t xml:space="preserve">2.2.5 </w:t>
-      </w:r>
-      <w:r>
-        <w:rPr>
-          <w:lang w:eastAsia="zh-CN"/>
-        </w:rPr>
-        <w:t>Complex Business Logic</w:t>
-      </w:r>
       <w:bookmarkEnd w:id="0"/>
     </w:p>
     <w:p>
       <w:pPr>
+        <w:pStyle w:val="Heading3"/>
+        <w:rPr>
+          <w:lang w:eastAsia="zh-CN"/>
+        </w:rPr>
+      </w:pPr>
+      <w:r>
+        <w:rPr>
+          <w:rFonts w:hint="eastAsia"/>
+          <w:lang w:eastAsia="zh-CN"/>
+        </w:rPr>
+        <w:t xml:space="preserve">2.2.5 </w:t>
+      </w:r>
+      <w:r>
+        <w:rPr>
+          <w:lang w:eastAsia="zh-CN"/>
+        </w:rPr>
+        <w:t>Complex Business Logic</w:t>
+      </w:r>
+    </w:p>
+    <w:p/>
+    <w:p>
+      <w:pPr>
         <w:pStyle w:val="Heading1"/>
         <w:rPr>
           <w:lang w:eastAsia="zh-CN"/>
@@ -205,7 +242,6 @@
       <w:pPr>
         <w:pStyle w:val="Heading2"/>
         <w:rPr>
-          <w:rFonts w:hint="eastAsia"/>
           <w:lang w:eastAsia="zh-CN"/>
         </w:rPr>
       </w:pPr>
@@ -221,6 +257,122 @@
     </w:p>
     <w:p>
       <w:pPr>
+        <w:rPr>
+          <w:lang w:eastAsia="zh-CN"/>
+        </w:rPr>
+      </w:pPr>
+      <w:r>
+        <w:rPr>
+          <w:lang w:eastAsia="zh-CN"/>
+        </w:rPr>
+        <w:t xml:space="preserve">One of the features we want to implement is item management. If a user has registered as a seller, he or she should be able to submit information about the goods he or she wants to sell to the system. </w:t>
+      </w:r>
+    </w:p>
+    <w:p>
+      <w:pPr>
+        <w:rPr>
+          <w:lang w:eastAsia="zh-CN"/>
+        </w:rPr>
+      </w:pPr>
+    </w:p>
+    <w:p>
+      <w:pPr>
+        <w:pStyle w:val="Heading3"/>
+        <w:rPr>
+          <w:lang w:eastAsia="zh-CN"/>
+        </w:rPr>
+      </w:pPr>
+      <w:r>
+        <w:rPr>
+          <w:lang w:eastAsia="zh-CN"/>
+        </w:rPr>
+        <w:t>3.1.1 Create</w:t>
+      </w:r>
+    </w:p>
+    <w:p>
+      <w:r>
+        <w:t xml:space="preserve">There will be a table called items to save the information </w:t>
+      </w:r>
+      <w:r>
+        <w:t xml:space="preserve">about the items. </w:t>
+      </w:r>
+      <w:r>
+        <w:t>As a seller publish a new item on the system, the system will create a new record and save it in the database.</w:t>
+      </w:r>
+    </w:p>
+    <w:p/>
+    <w:p>
+      <w:pPr>
+        <w:pStyle w:val="Heading3"/>
+      </w:pPr>
+      <w:r>
+        <w:t>3.1.2 Retrieve</w:t>
+      </w:r>
+    </w:p>
+    <w:p>
+      <w:r>
+        <w:t xml:space="preserve">If the seller wants to check what items he or she has put in the system, </w:t>
+      </w:r>
+      <w:r>
+        <w:t>the seller</w:t>
+      </w:r>
+      <w:r>
+        <w:t xml:space="preserve"> should be able </w:t>
+      </w:r>
+      <w:r>
+        <w:t>collect the information of the items belong to the user from the database, and show the result on the page.</w:t>
+      </w:r>
+    </w:p>
+    <w:p>
+      <w:pPr>
+        <w:ind w:firstLine="720"/>
+      </w:pPr>
+    </w:p>
+    <w:p>
+      <w:pPr>
+        <w:pStyle w:val="Heading3"/>
+      </w:pPr>
+      <w:r>
+        <w:t>3.1.3 Update</w:t>
+      </w:r>
+    </w:p>
+    <w:p>
+      <w:r>
+        <w:t xml:space="preserve"> As the seller needs to update </w:t>
+      </w:r>
+      <w:r>
+        <w:t>some information of</w:t>
+      </w:r>
+      <w:r>
+        <w:t xml:space="preserve"> an item, </w:t>
+      </w:r>
+      <w:r>
+        <w:t>the seller</w:t>
+      </w:r>
+      <w:r>
+        <w:t xml:space="preserve"> should be able to save the change in the database</w:t>
+      </w:r>
+    </w:p>
+    <w:p/>
+    <w:p>
+      <w:pPr>
+        <w:pStyle w:val="Heading3"/>
+      </w:pPr>
+      <w:r>
+        <w:t>3.1.4 Delete</w:t>
+      </w:r>
+    </w:p>
+    <w:p>
+      <w:r>
+        <w:t xml:space="preserve">Once a seller decides not to sale an item he or she has put in the system any more, </w:t>
+      </w:r>
+      <w:r>
+        <w:t>the seller should be able to delete that record.</w:t>
+      </w:r>
+    </w:p>
+    <w:p/>
+    <w:p>
+      <w:pPr>
         <w:pStyle w:val="Heading2"/>
       </w:pPr>
       <w:r>
@@ -235,6 +387,1249 @@
       <w:r>
         <w:t>Cases</w:t>
       </w:r>
+    </w:p>
+    <w:p>
+      <w:pPr>
+        <w:pStyle w:val="Heading3"/>
+      </w:pPr>
+      <w:r>
+        <w:t>3.2.1 ItemCreate</w:t>
+      </w:r>
+    </w:p>
+    <w:tbl>
+      <w:tblPr>
+        <w:tblStyle w:val="TableGrid"/>
+        <w:tblW w:w="0" w:type="auto"/>
+        <w:tblLook w:val="04A0" w:firstRow="1" w:lastRow="0" w:firstColumn="1" w:lastColumn="0" w:noHBand="0" w:noVBand="1"/>
+      </w:tblPr>
+      <w:tblGrid>
+        <w:gridCol w:w="1696"/>
+        <w:gridCol w:w="7314"/>
+      </w:tblGrid>
+      <w:tr>
+        <w:tc>
+          <w:tcPr>
+            <w:tcW w:w="1696" w:type="dxa"/>
+          </w:tcPr>
+          <w:p>
+            <w:pPr>
+              <w:rPr>
+                <w:lang w:eastAsia="zh-CN"/>
+              </w:rPr>
+            </w:pPr>
+            <w:r>
+              <w:rPr>
+                <w:lang w:eastAsia="zh-CN"/>
+              </w:rPr>
+              <w:t>ID</w:t>
+            </w:r>
+          </w:p>
+        </w:tc>
+        <w:tc>
+          <w:tcPr>
+            <w:tcW w:w="7314" w:type="dxa"/>
+          </w:tcPr>
+          <w:p>
+            <w:pPr>
+              <w:rPr>
+                <w:lang w:eastAsia="zh-CN"/>
+              </w:rPr>
+            </w:pPr>
+            <w:r>
+              <w:rPr>
+                <w:lang w:eastAsia="zh-CN"/>
+              </w:rPr>
+              <w:t>IM01</w:t>
+            </w:r>
+          </w:p>
+        </w:tc>
+      </w:tr>
+      <w:tr>
+        <w:tc>
+          <w:tcPr>
+            <w:tcW w:w="1696" w:type="dxa"/>
+          </w:tcPr>
+          <w:p>
+            <w:pPr>
+              <w:rPr>
+                <w:lang w:eastAsia="zh-CN"/>
+              </w:rPr>
+            </w:pPr>
+            <w:r>
+              <w:rPr>
+                <w:lang w:eastAsia="zh-CN"/>
+              </w:rPr>
+              <w:t>Precondition</w:t>
+            </w:r>
+          </w:p>
+        </w:tc>
+        <w:tc>
+          <w:tcPr>
+            <w:tcW w:w="7314" w:type="dxa"/>
+          </w:tcPr>
+          <w:p>
+            <w:pPr>
+              <w:rPr>
+                <w:lang w:eastAsia="zh-CN"/>
+              </w:rPr>
+            </w:pPr>
+            <w:r>
+              <w:rPr>
+                <w:lang w:eastAsia="zh-CN"/>
+              </w:rPr>
+              <w:t>The user has already registered as a seller and logged in</w:t>
+            </w:r>
+          </w:p>
+        </w:tc>
+      </w:tr>
+      <w:tr>
+        <w:tc>
+          <w:tcPr>
+            <w:tcW w:w="1696" w:type="dxa"/>
+          </w:tcPr>
+          <w:p>
+            <w:pPr>
+              <w:rPr>
+                <w:lang w:eastAsia="zh-CN"/>
+              </w:rPr>
+            </w:pPr>
+            <w:r>
+              <w:rPr>
+                <w:lang w:eastAsia="zh-CN"/>
+              </w:rPr>
+              <w:t>Basic flow</w:t>
+            </w:r>
+          </w:p>
+        </w:tc>
+        <w:tc>
+          <w:tcPr>
+            <w:tcW w:w="7314" w:type="dxa"/>
+          </w:tcPr>
+          <w:p>
+            <w:pPr>
+              <w:rPr>
+                <w:lang w:eastAsia="zh-CN"/>
+              </w:rPr>
+            </w:pPr>
+            <w:r>
+              <w:rPr>
+                <w:lang w:eastAsia="zh-CN"/>
+              </w:rPr>
+              <w:t>1. A user click “Add a new item” button on the management page</w:t>
+            </w:r>
+          </w:p>
+          <w:p>
+            <w:pPr>
+              <w:rPr>
+                <w:lang w:eastAsia="zh-CN"/>
+              </w:rPr>
+            </w:pPr>
+            <w:r>
+              <w:rPr>
+                <w:lang w:eastAsia="zh-CN"/>
+              </w:rPr>
+              <w:t>2. The system shows the form to collect necessary information</w:t>
+            </w:r>
+          </w:p>
+          <w:p>
+            <w:pPr>
+              <w:rPr>
+                <w:lang w:eastAsia="zh-CN"/>
+              </w:rPr>
+            </w:pPr>
+            <w:r>
+              <w:rPr>
+                <w:lang w:eastAsia="zh-CN"/>
+              </w:rPr>
+              <w:lastRenderedPageBreak/>
+              <w:t>3. The user fills in the form and click submit button</w:t>
+            </w:r>
+          </w:p>
+          <w:p>
+            <w:pPr>
+              <w:rPr>
+                <w:lang w:eastAsia="zh-CN"/>
+              </w:rPr>
+            </w:pPr>
+            <w:r>
+              <w:rPr>
+                <w:lang w:eastAsia="zh-CN"/>
+              </w:rPr>
+              <w:t>4. The system saves the record in the database</w:t>
+            </w:r>
+            <w:r>
+              <w:rPr>
+                <w:lang w:eastAsia="zh-CN"/>
+              </w:rPr>
+              <w:t xml:space="preserve"> </w:t>
+            </w:r>
+          </w:p>
+          <w:p>
+            <w:pPr>
+              <w:rPr>
+                <w:lang w:eastAsia="zh-CN"/>
+              </w:rPr>
+            </w:pPr>
+            <w:r>
+              <w:rPr>
+                <w:lang w:eastAsia="zh-CN"/>
+              </w:rPr>
+              <w:t>5. The system returns to the management page</w:t>
+            </w:r>
+          </w:p>
+        </w:tc>
+      </w:tr>
+      <w:tr>
+        <w:tc>
+          <w:tcPr>
+            <w:tcW w:w="1696" w:type="dxa"/>
+          </w:tcPr>
+          <w:p>
+            <w:pPr>
+              <w:rPr>
+                <w:lang w:eastAsia="zh-CN"/>
+              </w:rPr>
+            </w:pPr>
+            <w:r>
+              <w:rPr>
+                <w:lang w:eastAsia="zh-CN"/>
+              </w:rPr>
+              <w:lastRenderedPageBreak/>
+              <w:t>Alternative</w:t>
+            </w:r>
+            <w:r>
+              <w:rPr>
+                <w:lang w:eastAsia="zh-CN"/>
+              </w:rPr>
+              <w:t xml:space="preserve"> flow</w:t>
+            </w:r>
+          </w:p>
+        </w:tc>
+        <w:tc>
+          <w:tcPr>
+            <w:tcW w:w="7314" w:type="dxa"/>
+          </w:tcPr>
+          <w:p>
+            <w:pPr>
+              <w:rPr>
+                <w:lang w:eastAsia="zh-CN"/>
+              </w:rPr>
+            </w:pPr>
+            <w:r>
+              <w:rPr>
+                <w:lang w:eastAsia="zh-CN"/>
+              </w:rPr>
+              <w:t>3a. The user abandon</w:t>
+            </w:r>
+            <w:r>
+              <w:rPr>
+                <w:lang w:eastAsia="zh-CN"/>
+              </w:rPr>
+              <w:t>s</w:t>
+            </w:r>
+            <w:r>
+              <w:rPr>
+                <w:lang w:eastAsia="zh-CN"/>
+              </w:rPr>
+              <w:t xml:space="preserve"> and click</w:t>
+            </w:r>
+            <w:r>
+              <w:rPr>
+                <w:lang w:eastAsia="zh-CN"/>
+              </w:rPr>
+              <w:t>s</w:t>
+            </w:r>
+            <w:r>
+              <w:rPr>
+                <w:lang w:eastAsia="zh-CN"/>
+              </w:rPr>
+              <w:t xml:space="preserve"> </w:t>
+            </w:r>
+            <w:r>
+              <w:rPr>
+                <w:lang w:eastAsia="zh-CN"/>
+              </w:rPr>
+              <w:t>“Cancel” button</w:t>
+            </w:r>
+          </w:p>
+          <w:p>
+            <w:pPr>
+              <w:rPr>
+                <w:lang w:eastAsia="zh-CN"/>
+              </w:rPr>
+            </w:pPr>
+            <w:r>
+              <w:rPr>
+                <w:lang w:eastAsia="zh-CN"/>
+              </w:rPr>
+              <w:t xml:space="preserve">    </w:t>
+            </w:r>
+            <w:r>
+              <w:rPr>
+                <w:lang w:eastAsia="zh-CN"/>
+              </w:rPr>
+              <w:t>3a1. The system returns to the management page</w:t>
+            </w:r>
+          </w:p>
+          <w:p>
+            <w:pPr>
+              <w:rPr>
+                <w:lang w:eastAsia="zh-CN"/>
+              </w:rPr>
+            </w:pPr>
+            <w:r>
+              <w:rPr>
+                <w:lang w:eastAsia="zh-CN"/>
+              </w:rPr>
+              <w:t xml:space="preserve">4a. The system finds that critical </w:t>
+            </w:r>
+            <w:r>
+              <w:rPr>
+                <w:lang w:eastAsia="zh-CN"/>
+              </w:rPr>
+              <w:t>information is missing or incorrect</w:t>
+            </w:r>
+            <w:r>
+              <w:rPr>
+                <w:lang w:eastAsia="zh-CN"/>
+              </w:rPr>
+              <w:t xml:space="preserve"> and refuse to save</w:t>
+            </w:r>
+          </w:p>
+          <w:p>
+            <w:pPr>
+              <w:rPr>
+                <w:lang w:eastAsia="zh-CN"/>
+              </w:rPr>
+            </w:pPr>
+            <w:r>
+              <w:rPr>
+                <w:lang w:eastAsia="zh-CN"/>
+              </w:rPr>
+              <w:t xml:space="preserve">    4a1. The system stays on</w:t>
+            </w:r>
+            <w:r>
+              <w:rPr>
+                <w:lang w:eastAsia="zh-CN"/>
+              </w:rPr>
+              <w:t xml:space="preserve"> the information collecting page</w:t>
+            </w:r>
+          </w:p>
+        </w:tc>
+      </w:tr>
+      <w:tr>
+        <w:tc>
+          <w:tcPr>
+            <w:tcW w:w="1696" w:type="dxa"/>
+          </w:tcPr>
+          <w:p>
+            <w:pPr>
+              <w:rPr>
+                <w:lang w:eastAsia="zh-CN"/>
+              </w:rPr>
+            </w:pPr>
+            <w:r>
+              <w:rPr>
+                <w:lang w:eastAsia="zh-CN"/>
+              </w:rPr>
+              <w:t>Postcondition</w:t>
+            </w:r>
+          </w:p>
+        </w:tc>
+        <w:tc>
+          <w:tcPr>
+            <w:tcW w:w="7314" w:type="dxa"/>
+          </w:tcPr>
+          <w:p>
+            <w:pPr>
+              <w:rPr>
+                <w:lang w:eastAsia="zh-CN"/>
+              </w:rPr>
+            </w:pPr>
+            <w:r>
+              <w:rPr>
+                <w:lang w:eastAsia="zh-CN"/>
+              </w:rPr>
+              <w:t>A new record saved in the database</w:t>
+            </w:r>
+          </w:p>
+        </w:tc>
+      </w:tr>
+    </w:tbl>
+    <w:p>
+      <w:pPr>
+        <w:rPr>
+          <w:lang w:eastAsia="zh-CN"/>
+        </w:rPr>
+      </w:pPr>
+    </w:p>
+    <w:p>
+      <w:pPr>
+        <w:pStyle w:val="Heading3"/>
+        <w:rPr>
+          <w:lang w:eastAsia="zh-CN"/>
+        </w:rPr>
+      </w:pPr>
+      <w:r>
+        <w:rPr>
+          <w:lang w:eastAsia="zh-CN"/>
+        </w:rPr>
+        <w:t>3.2.2 ItemRetrieve</w:t>
+      </w:r>
+    </w:p>
+    <w:tbl>
+      <w:tblPr>
+        <w:tblStyle w:val="TableGrid"/>
+        <w:tblW w:w="0" w:type="auto"/>
+        <w:tblLook w:val="04A0" w:firstRow="1" w:lastRow="0" w:firstColumn="1" w:lastColumn="0" w:noHBand="0" w:noVBand="1"/>
+      </w:tblPr>
+      <w:tblGrid>
+        <w:gridCol w:w="1696"/>
+        <w:gridCol w:w="7314"/>
+      </w:tblGrid>
+      <w:tr>
+        <w:tc>
+          <w:tcPr>
+            <w:tcW w:w="1696" w:type="dxa"/>
+          </w:tcPr>
+          <w:p>
+            <w:pPr>
+              <w:rPr>
+                <w:lang w:eastAsia="zh-CN"/>
+              </w:rPr>
+            </w:pPr>
+            <w:r>
+              <w:rPr>
+                <w:lang w:eastAsia="zh-CN"/>
+              </w:rPr>
+              <w:t>ID</w:t>
+            </w:r>
+          </w:p>
+        </w:tc>
+        <w:tc>
+          <w:tcPr>
+            <w:tcW w:w="7314" w:type="dxa"/>
+          </w:tcPr>
+          <w:p>
+            <w:pPr>
+              <w:rPr>
+                <w:lang w:eastAsia="zh-CN"/>
+              </w:rPr>
+            </w:pPr>
+            <w:r>
+              <w:rPr>
+                <w:lang w:eastAsia="zh-CN"/>
+              </w:rPr>
+              <w:t>IM02</w:t>
+            </w:r>
+          </w:p>
+        </w:tc>
+      </w:tr>
+      <w:tr>
+        <w:tc>
+          <w:tcPr>
+            <w:tcW w:w="1696" w:type="dxa"/>
+          </w:tcPr>
+          <w:p>
+            <w:pPr>
+              <w:rPr>
+                <w:lang w:eastAsia="zh-CN"/>
+              </w:rPr>
+            </w:pPr>
+            <w:r>
+              <w:rPr>
+                <w:lang w:eastAsia="zh-CN"/>
+              </w:rPr>
+              <w:t>Precondition</w:t>
+            </w:r>
+          </w:p>
+        </w:tc>
+        <w:tc>
+          <w:tcPr>
+            <w:tcW w:w="7314" w:type="dxa"/>
+          </w:tcPr>
+          <w:p>
+            <w:pPr>
+              <w:rPr>
+                <w:lang w:eastAsia="zh-CN"/>
+              </w:rPr>
+            </w:pPr>
+            <w:r>
+              <w:rPr>
+                <w:lang w:eastAsia="zh-CN"/>
+              </w:rPr>
+              <w:t xml:space="preserve">The user has logged in the system and created at least a piece of </w:t>
+            </w:r>
+            <w:r>
+              <w:rPr>
+                <w:lang w:eastAsia="zh-CN"/>
+              </w:rPr>
+              <w:t xml:space="preserve">item </w:t>
+            </w:r>
+            <w:r>
+              <w:rPr>
+                <w:lang w:eastAsia="zh-CN"/>
+              </w:rPr>
+              <w:t>record</w:t>
+            </w:r>
+          </w:p>
+        </w:tc>
+      </w:tr>
+      <w:tr>
+        <w:tc>
+          <w:tcPr>
+            <w:tcW w:w="1696" w:type="dxa"/>
+          </w:tcPr>
+          <w:p>
+            <w:pPr>
+              <w:rPr>
+                <w:lang w:eastAsia="zh-CN"/>
+              </w:rPr>
+            </w:pPr>
+            <w:r>
+              <w:rPr>
+                <w:lang w:eastAsia="zh-CN"/>
+              </w:rPr>
+              <w:t>Basic flow</w:t>
+            </w:r>
+          </w:p>
+        </w:tc>
+        <w:tc>
+          <w:tcPr>
+            <w:tcW w:w="7314" w:type="dxa"/>
+          </w:tcPr>
+          <w:p>
+            <w:pPr>
+              <w:rPr>
+                <w:lang w:eastAsia="zh-CN"/>
+              </w:rPr>
+            </w:pPr>
+            <w:r>
+              <w:rPr>
+                <w:lang w:eastAsia="zh-CN"/>
+              </w:rPr>
+              <w:t>1. A user clicks the item exists in the list on the management page</w:t>
+            </w:r>
+          </w:p>
+          <w:p>
+            <w:pPr>
+              <w:rPr>
+                <w:lang w:eastAsia="zh-CN"/>
+              </w:rPr>
+            </w:pPr>
+            <w:r>
+              <w:rPr>
+                <w:lang w:eastAsia="zh-CN"/>
+              </w:rPr>
+              <w:t>2. The system shows the detail information about the item.</w:t>
+            </w:r>
+          </w:p>
+        </w:tc>
+      </w:tr>
+      <w:tr>
+        <w:tc>
+          <w:tcPr>
+            <w:tcW w:w="1696" w:type="dxa"/>
+          </w:tcPr>
+          <w:p>
+            <w:pPr>
+              <w:rPr>
+                <w:lang w:eastAsia="zh-CN"/>
+              </w:rPr>
+            </w:pPr>
+            <w:r>
+              <w:rPr>
+                <w:lang w:eastAsia="zh-CN"/>
+              </w:rPr>
+              <w:t>Alternative flow</w:t>
+            </w:r>
+          </w:p>
+        </w:tc>
+        <w:tc>
+          <w:tcPr>
+            <w:tcW w:w="7314" w:type="dxa"/>
+          </w:tcPr>
+          <w:p>
+            <w:pPr>
+              <w:rPr>
+                <w:lang w:eastAsia="zh-CN"/>
+              </w:rPr>
+            </w:pPr>
+            <w:r>
+              <w:rPr>
+                <w:lang w:eastAsia="zh-CN"/>
+              </w:rPr>
+              <w:t>None</w:t>
+            </w:r>
+          </w:p>
+        </w:tc>
+      </w:tr>
+      <w:tr>
+        <w:tc>
+          <w:tcPr>
+            <w:tcW w:w="1696" w:type="dxa"/>
+          </w:tcPr>
+          <w:p>
+            <w:pPr>
+              <w:rPr>
+                <w:lang w:eastAsia="zh-CN"/>
+              </w:rPr>
+            </w:pPr>
+            <w:r>
+              <w:rPr>
+                <w:lang w:eastAsia="zh-CN"/>
+              </w:rPr>
+              <w:t>Postcondition</w:t>
+            </w:r>
+          </w:p>
+        </w:tc>
+        <w:tc>
+          <w:tcPr>
+            <w:tcW w:w="7314" w:type="dxa"/>
+          </w:tcPr>
+          <w:p>
+            <w:pPr>
+              <w:rPr>
+                <w:lang w:eastAsia="zh-CN"/>
+              </w:rPr>
+            </w:pPr>
+            <w:r>
+              <w:rPr>
+                <w:lang w:eastAsia="zh-CN"/>
+              </w:rPr>
+              <w:t>None</w:t>
+            </w:r>
+          </w:p>
+        </w:tc>
+      </w:tr>
+    </w:tbl>
+    <w:p>
+      <w:pPr>
+        <w:rPr>
+          <w:lang w:eastAsia="zh-CN"/>
+        </w:rPr>
+      </w:pPr>
+    </w:p>
+    <w:p>
+      <w:pPr>
+        <w:pStyle w:val="Heading3"/>
+        <w:rPr>
+          <w:lang w:eastAsia="zh-CN"/>
+        </w:rPr>
+      </w:pPr>
+      <w:r>
+        <w:rPr>
+          <w:lang w:eastAsia="zh-CN"/>
+        </w:rPr>
+        <w:t>3.2.3 ItemUpdate</w:t>
+      </w:r>
+    </w:p>
+    <w:tbl>
+      <w:tblPr>
+        <w:tblStyle w:val="TableGrid"/>
+        <w:tblW w:w="0" w:type="auto"/>
+        <w:tblLook w:val="04A0" w:firstRow="1" w:lastRow="0" w:firstColumn="1" w:lastColumn="0" w:noHBand="0" w:noVBand="1"/>
+      </w:tblPr>
+      <w:tblGrid>
+        <w:gridCol w:w="1730"/>
+        <w:gridCol w:w="7280"/>
+      </w:tblGrid>
+      <w:tr>
+        <w:tc>
+          <w:tcPr>
+            <w:tcW w:w="1730" w:type="dxa"/>
+          </w:tcPr>
+          <w:p>
+            <w:pPr>
+              <w:rPr>
+                <w:lang w:eastAsia="zh-CN"/>
+              </w:rPr>
+            </w:pPr>
+            <w:r>
+              <w:rPr>
+                <w:lang w:eastAsia="zh-CN"/>
+              </w:rPr>
+              <w:t>ID</w:t>
+            </w:r>
+          </w:p>
+        </w:tc>
+        <w:tc>
+          <w:tcPr>
+            <w:tcW w:w="7280" w:type="dxa"/>
+          </w:tcPr>
+          <w:p>
+            <w:pPr>
+              <w:rPr>
+                <w:lang w:eastAsia="zh-CN"/>
+              </w:rPr>
+            </w:pPr>
+            <w:r>
+              <w:rPr>
+                <w:lang w:eastAsia="zh-CN"/>
+              </w:rPr>
+              <w:t>IM03</w:t>
+            </w:r>
+          </w:p>
+        </w:tc>
+      </w:tr>
+      <w:tr>
+        <w:tc>
+          <w:tcPr>
+            <w:tcW w:w="1730" w:type="dxa"/>
+          </w:tcPr>
+          <w:p>
+            <w:pPr>
+              <w:rPr>
+                <w:lang w:eastAsia="zh-CN"/>
+              </w:rPr>
+            </w:pPr>
+            <w:r>
+              <w:rPr>
+                <w:lang w:eastAsia="zh-CN"/>
+              </w:rPr>
+              <w:t>Preconditioin</w:t>
+            </w:r>
+          </w:p>
+        </w:tc>
+        <w:tc>
+          <w:tcPr>
+            <w:tcW w:w="7280" w:type="dxa"/>
+          </w:tcPr>
+          <w:p>
+            <w:pPr>
+              <w:rPr>
+                <w:lang w:eastAsia="zh-CN"/>
+              </w:rPr>
+            </w:pPr>
+            <w:r>
+              <w:rPr>
+                <w:lang w:eastAsia="zh-CN"/>
+              </w:rPr>
+              <w:t>The user has logged in the system and created at least a piece of item record</w:t>
+            </w:r>
+          </w:p>
+        </w:tc>
+      </w:tr>
+      <w:tr>
+        <w:tc>
+          <w:tcPr>
+            <w:tcW w:w="1730" w:type="dxa"/>
+          </w:tcPr>
+          <w:p>
+            <w:pPr>
+              <w:rPr>
+                <w:lang w:eastAsia="zh-CN"/>
+              </w:rPr>
+            </w:pPr>
+            <w:r>
+              <w:rPr>
+                <w:lang w:eastAsia="zh-CN"/>
+              </w:rPr>
+              <w:t>Basic flow</w:t>
+            </w:r>
+          </w:p>
+        </w:tc>
+        <w:tc>
+          <w:tcPr>
+            <w:tcW w:w="7280" w:type="dxa"/>
+          </w:tcPr>
+          <w:p>
+            <w:pPr>
+              <w:rPr>
+                <w:lang w:eastAsia="zh-CN"/>
+              </w:rPr>
+            </w:pPr>
+            <w:r>
+              <w:rPr>
+                <w:lang w:eastAsia="zh-CN"/>
+              </w:rPr>
+              <w:t>1. A user clicks the “Update” button of an item</w:t>
+            </w:r>
+          </w:p>
+          <w:p>
+            <w:pPr>
+              <w:rPr>
+                <w:lang w:eastAsia="zh-CN"/>
+              </w:rPr>
+            </w:pPr>
+            <w:r>
+              <w:rPr>
+                <w:lang w:eastAsia="zh-CN"/>
+              </w:rPr>
+              <w:t>2. The system shows the update page with the information of the item</w:t>
+            </w:r>
+          </w:p>
+          <w:p>
+            <w:pPr>
+              <w:rPr>
+                <w:lang w:eastAsia="zh-CN"/>
+              </w:rPr>
+            </w:pPr>
+            <w:r>
+              <w:rPr>
+                <w:lang w:eastAsia="zh-CN"/>
+              </w:rPr>
+              <w:t>3. The user update the information and clicks “Submit” button</w:t>
+            </w:r>
+          </w:p>
+          <w:p>
+            <w:pPr>
+              <w:rPr>
+                <w:lang w:eastAsia="zh-CN"/>
+              </w:rPr>
+            </w:pPr>
+            <w:r>
+              <w:rPr>
+                <w:lang w:eastAsia="zh-CN"/>
+              </w:rPr>
+              <w:t>4. The system saves the changes in the database</w:t>
+            </w:r>
+          </w:p>
+          <w:p>
+            <w:pPr>
+              <w:rPr>
+                <w:lang w:eastAsia="zh-CN"/>
+              </w:rPr>
+            </w:pPr>
+            <w:r>
+              <w:rPr>
+                <w:lang w:eastAsia="zh-CN"/>
+              </w:rPr>
+              <w:t xml:space="preserve">5. </w:t>
+            </w:r>
+            <w:r>
+              <w:rPr>
+                <w:lang w:eastAsia="zh-CN"/>
+              </w:rPr>
+              <w:t>The system returns to the management page</w:t>
+            </w:r>
+          </w:p>
+        </w:tc>
+      </w:tr>
+      <w:tr>
+        <w:tc>
+          <w:tcPr>
+            <w:tcW w:w="1730" w:type="dxa"/>
+          </w:tcPr>
+          <w:p>
+            <w:pPr>
+              <w:rPr>
+                <w:lang w:eastAsia="zh-CN"/>
+              </w:rPr>
+            </w:pPr>
+            <w:r>
+              <w:rPr>
+                <w:lang w:eastAsia="zh-CN"/>
+              </w:rPr>
+              <w:t>Alternative flow</w:t>
+            </w:r>
+          </w:p>
+        </w:tc>
+        <w:tc>
+          <w:tcPr>
+            <w:tcW w:w="7280" w:type="dxa"/>
+          </w:tcPr>
+          <w:p>
+            <w:pPr>
+              <w:rPr>
+                <w:lang w:eastAsia="zh-CN"/>
+              </w:rPr>
+            </w:pPr>
+            <w:r>
+              <w:rPr>
+                <w:lang w:eastAsia="zh-CN"/>
+              </w:rPr>
+              <w:t>3a. The user abandons the change and clicks “Cancel” button</w:t>
+            </w:r>
+          </w:p>
+          <w:p>
+            <w:pPr>
+              <w:rPr>
+                <w:lang w:eastAsia="zh-CN"/>
+              </w:rPr>
+            </w:pPr>
+            <w:r>
+              <w:rPr>
+                <w:lang w:eastAsia="zh-CN"/>
+              </w:rPr>
+              <w:t xml:space="preserve">    </w:t>
+            </w:r>
+            <w:r>
+              <w:rPr>
+                <w:lang w:eastAsia="zh-CN"/>
+              </w:rPr>
+              <w:t>3a1. The system returns to management page</w:t>
+            </w:r>
+          </w:p>
+          <w:p>
+            <w:pPr>
+              <w:rPr>
+                <w:lang w:eastAsia="zh-CN"/>
+              </w:rPr>
+            </w:pPr>
+            <w:r>
+              <w:rPr>
+                <w:lang w:eastAsia="zh-CN"/>
+              </w:rPr>
+              <w:t xml:space="preserve">4a. The system finds that the critical information is missing or incorrect and </w:t>
+            </w:r>
+            <w:r>
+              <w:rPr>
+                <w:lang w:eastAsia="zh-CN"/>
+              </w:rPr>
+              <w:t>refuses to save the change.</w:t>
+            </w:r>
+          </w:p>
+          <w:p>
+            <w:pPr>
+              <w:rPr>
+                <w:lang w:eastAsia="zh-CN"/>
+              </w:rPr>
+            </w:pPr>
+            <w:r>
+              <w:rPr>
+                <w:lang w:eastAsia="zh-CN"/>
+              </w:rPr>
+              <w:t xml:space="preserve">    4a1. The system stays on the information collecting page</w:t>
+            </w:r>
+          </w:p>
+        </w:tc>
+      </w:tr>
+      <w:tr>
+        <w:trPr>
+          <w:trHeight w:val="269"/>
+        </w:trPr>
+        <w:tc>
+          <w:tcPr>
+            <w:tcW w:w="1730" w:type="dxa"/>
+          </w:tcPr>
+          <w:p>
+            <w:pPr>
+              <w:rPr>
+                <w:lang w:eastAsia="zh-CN"/>
+              </w:rPr>
+            </w:pPr>
+            <w:r>
+              <w:rPr>
+                <w:lang w:eastAsia="zh-CN"/>
+              </w:rPr>
+              <w:t>Postcondition</w:t>
+            </w:r>
+          </w:p>
+        </w:tc>
+        <w:tc>
+          <w:tcPr>
+            <w:tcW w:w="7280" w:type="dxa"/>
+          </w:tcPr>
+          <w:p>
+            <w:pPr>
+              <w:rPr>
+                <w:lang w:eastAsia="zh-CN"/>
+              </w:rPr>
+            </w:pPr>
+            <w:r>
+              <w:rPr>
+                <w:lang w:eastAsia="zh-CN"/>
+              </w:rPr>
+              <w:t>None</w:t>
+            </w:r>
+          </w:p>
+        </w:tc>
+      </w:tr>
+    </w:tbl>
+    <w:p>
+      <w:pPr>
+        <w:rPr>
+          <w:lang w:eastAsia="zh-CN"/>
+        </w:rPr>
+      </w:pPr>
+    </w:p>
+    <w:p>
+      <w:pPr>
+        <w:pStyle w:val="Heading3"/>
+        <w:rPr>
+          <w:lang w:eastAsia="zh-CN"/>
+        </w:rPr>
+      </w:pPr>
+      <w:r>
+        <w:rPr>
+          <w:lang w:eastAsia="zh-CN"/>
+        </w:rPr>
+        <w:t>3.2.4 ItemDelete</w:t>
+      </w:r>
+    </w:p>
+    <w:tbl>
+      <w:tblPr>
+        <w:tblStyle w:val="TableGrid"/>
+        <w:tblW w:w="0" w:type="auto"/>
+        <w:tblLook w:val="04A0" w:firstRow="1" w:lastRow="0" w:firstColumn="1" w:lastColumn="0" w:noHBand="0" w:noVBand="1"/>
+      </w:tblPr>
+      <w:tblGrid>
+        <w:gridCol w:w="1730"/>
+        <w:gridCol w:w="7280"/>
+      </w:tblGrid>
+      <w:tr>
+        <w:tc>
+          <w:tcPr>
+            <w:tcW w:w="1730" w:type="dxa"/>
+          </w:tcPr>
+          <w:p>
+            <w:pPr>
+              <w:rPr>
+                <w:lang w:eastAsia="zh-CN"/>
+              </w:rPr>
+            </w:pPr>
+            <w:r>
+              <w:rPr>
+                <w:lang w:eastAsia="zh-CN"/>
+              </w:rPr>
+              <w:t>ID</w:t>
+            </w:r>
+          </w:p>
+        </w:tc>
+        <w:tc>
+          <w:tcPr>
+            <w:tcW w:w="7280" w:type="dxa"/>
+          </w:tcPr>
+          <w:p>
+            <w:pPr>
+              <w:rPr>
+                <w:lang w:eastAsia="zh-CN"/>
+              </w:rPr>
+            </w:pPr>
+            <w:r>
+              <w:rPr>
+                <w:lang w:eastAsia="zh-CN"/>
+              </w:rPr>
+              <w:t>IM04</w:t>
+            </w:r>
+          </w:p>
+        </w:tc>
+      </w:tr>
+      <w:tr>
+        <w:tc>
+          <w:tcPr>
+            <w:tcW w:w="1730" w:type="dxa"/>
+          </w:tcPr>
+          <w:p>
+            <w:pPr>
+              <w:rPr>
+                <w:lang w:eastAsia="zh-CN"/>
+              </w:rPr>
+            </w:pPr>
+            <w:r>
+              <w:rPr>
+                <w:lang w:eastAsia="zh-CN"/>
+              </w:rPr>
+              <w:t>Precondition</w:t>
+            </w:r>
+          </w:p>
+        </w:tc>
+        <w:tc>
+          <w:tcPr>
+            <w:tcW w:w="7280" w:type="dxa"/>
+          </w:tcPr>
+          <w:p>
+            <w:pPr>
+              <w:rPr>
+                <w:lang w:eastAsia="zh-CN"/>
+              </w:rPr>
+            </w:pPr>
+            <w:r>
+              <w:rPr>
+                <w:lang w:eastAsia="zh-CN"/>
+              </w:rPr>
+              <w:t>The user has logged in the system and created at least a piece of item record</w:t>
+            </w:r>
+          </w:p>
+        </w:tc>
+      </w:tr>
+      <w:tr>
+        <w:tc>
+          <w:tcPr>
+            <w:tcW w:w="1730" w:type="dxa"/>
+          </w:tcPr>
+          <w:p>
+            <w:pPr>
+              <w:rPr>
+                <w:lang w:eastAsia="zh-CN"/>
+              </w:rPr>
+            </w:pPr>
+            <w:r>
+              <w:rPr>
+                <w:lang w:eastAsia="zh-CN"/>
+              </w:rPr>
+              <w:t>Basic flow</w:t>
+            </w:r>
+          </w:p>
+        </w:tc>
+        <w:tc>
+          <w:tcPr>
+            <w:tcW w:w="7280" w:type="dxa"/>
+          </w:tcPr>
+          <w:p>
+            <w:pPr>
+              <w:rPr>
+                <w:lang w:eastAsia="zh-CN"/>
+              </w:rPr>
+            </w:pPr>
+            <w:r>
+              <w:rPr>
+                <w:lang w:eastAsia="zh-CN"/>
+              </w:rPr>
+              <w:t>1. A user clicks the “Delete” button of an item</w:t>
+            </w:r>
+          </w:p>
+          <w:p>
+            <w:pPr>
+              <w:rPr>
+                <w:lang w:eastAsia="zh-CN"/>
+              </w:rPr>
+            </w:pPr>
+            <w:r>
+              <w:rPr>
+                <w:lang w:eastAsia="zh-CN"/>
+              </w:rPr>
+              <w:t>2. The system pops up a confirm window</w:t>
+            </w:r>
+          </w:p>
+          <w:p>
+            <w:pPr>
+              <w:rPr>
+                <w:lang w:eastAsia="zh-CN"/>
+              </w:rPr>
+            </w:pPr>
+            <w:r>
+              <w:rPr>
+                <w:lang w:eastAsia="zh-CN"/>
+              </w:rPr>
+              <w:t>3. The user clicks “Yes” button</w:t>
+            </w:r>
+          </w:p>
+          <w:p>
+            <w:pPr>
+              <w:rPr>
+                <w:lang w:eastAsia="zh-CN"/>
+              </w:rPr>
+            </w:pPr>
+            <w:r>
+              <w:rPr>
+                <w:lang w:eastAsia="zh-CN"/>
+              </w:rPr>
+              <w:t>4. The system closes the pop-up and deletes that record from the database</w:t>
+            </w:r>
+          </w:p>
+          <w:p>
+            <w:pPr>
+              <w:rPr>
+                <w:lang w:eastAsia="zh-CN"/>
+              </w:rPr>
+            </w:pPr>
+            <w:r>
+              <w:rPr>
+                <w:lang w:eastAsia="zh-CN"/>
+              </w:rPr>
+              <w:t>5. The system refresh the management page</w:t>
+            </w:r>
+          </w:p>
+        </w:tc>
+      </w:tr>
+      <w:tr>
+        <w:tc>
+          <w:tcPr>
+            <w:tcW w:w="1730" w:type="dxa"/>
+          </w:tcPr>
+          <w:p>
+            <w:pPr>
+              <w:rPr>
+                <w:lang w:eastAsia="zh-CN"/>
+              </w:rPr>
+            </w:pPr>
+            <w:r>
+              <w:rPr>
+                <w:lang w:eastAsia="zh-CN"/>
+              </w:rPr>
+              <w:t>Alternative flow</w:t>
+            </w:r>
+          </w:p>
+        </w:tc>
+        <w:tc>
+          <w:tcPr>
+            <w:tcW w:w="7280" w:type="dxa"/>
+          </w:tcPr>
+          <w:p>
+            <w:pPr>
+              <w:rPr>
+                <w:lang w:eastAsia="zh-CN"/>
+              </w:rPr>
+            </w:pPr>
+            <w:r>
+              <w:rPr>
+                <w:lang w:eastAsia="zh-CN"/>
+              </w:rPr>
+              <w:t>3a. The user clicks “No” button</w:t>
+            </w:r>
+          </w:p>
+          <w:p>
+            <w:pPr>
+              <w:rPr>
+                <w:lang w:eastAsia="zh-CN"/>
+              </w:rPr>
+            </w:pPr>
+            <w:r>
+              <w:rPr>
+                <w:lang w:eastAsia="zh-CN"/>
+              </w:rPr>
+              <w:t xml:space="preserve">    3a1. The system closes the pop-up and returns to the management page</w:t>
+            </w:r>
+          </w:p>
+        </w:tc>
+      </w:tr>
+      <w:tr>
+        <w:tc>
+          <w:tcPr>
+            <w:tcW w:w="1730" w:type="dxa"/>
+          </w:tcPr>
+          <w:p>
+            <w:pPr>
+              <w:rPr>
+                <w:lang w:eastAsia="zh-CN"/>
+              </w:rPr>
+            </w:pPr>
+            <w:r>
+              <w:rPr>
+                <w:lang w:eastAsia="zh-CN"/>
+              </w:rPr>
+              <w:t>Postcondition</w:t>
+            </w:r>
+          </w:p>
+        </w:tc>
+        <w:tc>
+          <w:tcPr>
+            <w:tcW w:w="7280" w:type="dxa"/>
+          </w:tcPr>
+          <w:p>
+            <w:pPr>
+              <w:rPr>
+                <w:lang w:eastAsia="zh-CN"/>
+              </w:rPr>
+            </w:pPr>
+            <w:r>
+              <w:rPr>
+                <w:lang w:eastAsia="zh-CN"/>
+              </w:rPr>
+              <w:t>A record is deleted from the database</w:t>
+            </w:r>
+          </w:p>
+        </w:tc>
+      </w:tr>
+    </w:tbl>
+    <w:p>
+      <w:pPr>
+        <w:rPr>
+          <w:lang w:eastAsia="zh-CN"/>
+        </w:rPr>
+      </w:pPr>
     </w:p>
     <w:sectPr>
       <w:pgSz w:w="11900" w:h="16840"/>
@@ -338,6 +1733,362 @@
     </w:lvl>
   </w:abstractNum>
   <w:abstractNum w:abstractNumId="1">
+    <w:nsid w:val="048E7752"/>
+    <w:multiLevelType w:val="hybridMultilevel"/>
+    <w:tmpl w:val="C7C2DE08"/>
+    <w:lvl w:ilvl="0" w:tplc="0409000F">
+      <w:start w:val="1"/>
+      <w:numFmt w:val="decimal"/>
+      <w:lvlText w:val="%1."/>
+      <w:lvlJc w:val="left"/>
+      <w:pPr>
+        <w:ind w:left="720" w:hanging="360"/>
+      </w:pPr>
+      <w:rPr>
+        <w:rFonts w:hint="default"/>
+      </w:rPr>
+    </w:lvl>
+    <w:lvl w:ilvl="1" w:tplc="04090019" w:tentative="1">
+      <w:start w:val="1"/>
+      <w:numFmt w:val="lowerLetter"/>
+      <w:lvlText w:val="%2."/>
+      <w:lvlJc w:val="left"/>
+      <w:pPr>
+        <w:ind w:left="1440" w:hanging="360"/>
+      </w:pPr>
+    </w:lvl>
+    <w:lvl w:ilvl="2" w:tplc="0409001B" w:tentative="1">
+      <w:start w:val="1"/>
+      <w:numFmt w:val="lowerRoman"/>
+      <w:lvlText w:val="%3."/>
+      <w:lvlJc w:val="right"/>
+      <w:pPr>
+        <w:ind w:left="2160" w:hanging="180"/>
+      </w:pPr>
+    </w:lvl>
+    <w:lvl w:ilvl="3" w:tplc="0409000F" w:tentative="1">
+      <w:start w:val="1"/>
+      <w:numFmt w:val="decimal"/>
+      <w:lvlText w:val="%4."/>
+      <w:lvlJc w:val="left"/>
+      <w:pPr>
+        <w:ind w:left="2880" w:hanging="360"/>
+      </w:pPr>
+    </w:lvl>
+    <w:lvl w:ilvl="4" w:tplc="04090019" w:tentative="1">
+      <w:start w:val="1"/>
+      <w:numFmt w:val="lowerLetter"/>
+      <w:lvlText w:val="%5."/>
+      <w:lvlJc w:val="left"/>
+      <w:pPr>
+        <w:ind w:left="3600" w:hanging="360"/>
+      </w:pPr>
+    </w:lvl>
+    <w:lvl w:ilvl="5" w:tplc="0409001B" w:tentative="1">
+      <w:start w:val="1"/>
+      <w:numFmt w:val="lowerRoman"/>
+      <w:lvlText w:val="%6."/>
+      <w:lvlJc w:val="right"/>
+      <w:pPr>
+        <w:ind w:left="4320" w:hanging="180"/>
+      </w:pPr>
+    </w:lvl>
+    <w:lvl w:ilvl="6" w:tplc="0409000F" w:tentative="1">
+      <w:start w:val="1"/>
+      <w:numFmt w:val="decimal"/>
+      <w:lvlText w:val="%7."/>
+      <w:lvlJc w:val="left"/>
+      <w:pPr>
+        <w:ind w:left="5040" w:hanging="360"/>
+      </w:pPr>
+    </w:lvl>
+    <w:lvl w:ilvl="7" w:tplc="04090019" w:tentative="1">
+      <w:start w:val="1"/>
+      <w:numFmt w:val="lowerLetter"/>
+      <w:lvlText w:val="%8."/>
+      <w:lvlJc w:val="left"/>
+      <w:pPr>
+        <w:ind w:left="5760" w:hanging="360"/>
+      </w:pPr>
+    </w:lvl>
+    <w:lvl w:ilvl="8" w:tplc="0409001B" w:tentative="1">
+      <w:start w:val="1"/>
+      <w:numFmt w:val="lowerRoman"/>
+      <w:lvlText w:val="%9."/>
+      <w:lvlJc w:val="right"/>
+      <w:pPr>
+        <w:ind w:left="6480" w:hanging="180"/>
+      </w:pPr>
+    </w:lvl>
+  </w:abstractNum>
+  <w:abstractNum w:abstractNumId="2">
+    <w:nsid w:val="0AC25364"/>
+    <w:multiLevelType w:val="hybridMultilevel"/>
+    <w:tmpl w:val="E990BB26"/>
+    <w:lvl w:ilvl="0" w:tplc="CC00D196">
+      <w:start w:val="1"/>
+      <w:numFmt w:val="decimal"/>
+      <w:lvlText w:val="(%1)"/>
+      <w:lvlJc w:val="left"/>
+      <w:pPr>
+        <w:ind w:left="720" w:hanging="360"/>
+      </w:pPr>
+      <w:rPr>
+        <w:rFonts w:hint="default"/>
+      </w:rPr>
+    </w:lvl>
+    <w:lvl w:ilvl="1" w:tplc="04090019" w:tentative="1">
+      <w:start w:val="1"/>
+      <w:numFmt w:val="lowerLetter"/>
+      <w:lvlText w:val="%2."/>
+      <w:lvlJc w:val="left"/>
+      <w:pPr>
+        <w:ind w:left="1440" w:hanging="360"/>
+      </w:pPr>
+    </w:lvl>
+    <w:lvl w:ilvl="2" w:tplc="0409001B" w:tentative="1">
+      <w:start w:val="1"/>
+      <w:numFmt w:val="lowerRoman"/>
+      <w:lvlText w:val="%3."/>
+      <w:lvlJc w:val="right"/>
+      <w:pPr>
+        <w:ind w:left="2160" w:hanging="180"/>
+      </w:pPr>
+    </w:lvl>
+    <w:lvl w:ilvl="3" w:tplc="0409000F" w:tentative="1">
+      <w:start w:val="1"/>
+      <w:numFmt w:val="decimal"/>
+      <w:lvlText w:val="%4."/>
+      <w:lvlJc w:val="left"/>
+      <w:pPr>
+        <w:ind w:left="2880" w:hanging="360"/>
+      </w:pPr>
+    </w:lvl>
+    <w:lvl w:ilvl="4" w:tplc="04090019" w:tentative="1">
+      <w:start w:val="1"/>
+      <w:numFmt w:val="lowerLetter"/>
+      <w:lvlText w:val="%5."/>
+      <w:lvlJc w:val="left"/>
+      <w:pPr>
+        <w:ind w:left="3600" w:hanging="360"/>
+      </w:pPr>
+    </w:lvl>
+    <w:lvl w:ilvl="5" w:tplc="0409001B" w:tentative="1">
+      <w:start w:val="1"/>
+      <w:numFmt w:val="lowerRoman"/>
+      <w:lvlText w:val="%6."/>
+      <w:lvlJc w:val="right"/>
+      <w:pPr>
+        <w:ind w:left="4320" w:hanging="180"/>
+      </w:pPr>
+    </w:lvl>
+    <w:lvl w:ilvl="6" w:tplc="0409000F" w:tentative="1">
+      <w:start w:val="1"/>
+      <w:numFmt w:val="decimal"/>
+      <w:lvlText w:val="%7."/>
+      <w:lvlJc w:val="left"/>
+      <w:pPr>
+        <w:ind w:left="5040" w:hanging="360"/>
+      </w:pPr>
+    </w:lvl>
+    <w:lvl w:ilvl="7" w:tplc="04090019" w:tentative="1">
+      <w:start w:val="1"/>
+      <w:numFmt w:val="lowerLetter"/>
+      <w:lvlText w:val="%8."/>
+      <w:lvlJc w:val="left"/>
+      <w:pPr>
+        <w:ind w:left="5760" w:hanging="360"/>
+      </w:pPr>
+    </w:lvl>
+    <w:lvl w:ilvl="8" w:tplc="0409001B" w:tentative="1">
+      <w:start w:val="1"/>
+      <w:numFmt w:val="lowerRoman"/>
+      <w:lvlText w:val="%9."/>
+      <w:lvlJc w:val="right"/>
+      <w:pPr>
+        <w:ind w:left="6480" w:hanging="180"/>
+      </w:pPr>
+    </w:lvl>
+  </w:abstractNum>
+  <w:abstractNum w:abstractNumId="3">
+    <w:nsid w:val="11CB3AAB"/>
+    <w:multiLevelType w:val="hybridMultilevel"/>
+    <w:tmpl w:val="5B58A3D8"/>
+    <w:lvl w:ilvl="0" w:tplc="0409000F">
+      <w:start w:val="1"/>
+      <w:numFmt w:val="decimal"/>
+      <w:lvlText w:val="%1."/>
+      <w:lvlJc w:val="left"/>
+      <w:pPr>
+        <w:ind w:left="720" w:hanging="360"/>
+      </w:pPr>
+      <w:rPr>
+        <w:rFonts w:hint="default"/>
+      </w:rPr>
+    </w:lvl>
+    <w:lvl w:ilvl="1" w:tplc="04090019" w:tentative="1">
+      <w:start w:val="1"/>
+      <w:numFmt w:val="lowerLetter"/>
+      <w:lvlText w:val="%2."/>
+      <w:lvlJc w:val="left"/>
+      <w:pPr>
+        <w:ind w:left="1440" w:hanging="360"/>
+      </w:pPr>
+    </w:lvl>
+    <w:lvl w:ilvl="2" w:tplc="0409001B" w:tentative="1">
+      <w:start w:val="1"/>
+      <w:numFmt w:val="lowerRoman"/>
+      <w:lvlText w:val="%3."/>
+      <w:lvlJc w:val="right"/>
+      <w:pPr>
+        <w:ind w:left="2160" w:hanging="180"/>
+      </w:pPr>
+    </w:lvl>
+    <w:lvl w:ilvl="3" w:tplc="0409000F" w:tentative="1">
+      <w:start w:val="1"/>
+      <w:numFmt w:val="decimal"/>
+      <w:lvlText w:val="%4."/>
+      <w:lvlJc w:val="left"/>
+      <w:pPr>
+        <w:ind w:left="2880" w:hanging="360"/>
+      </w:pPr>
+    </w:lvl>
+    <w:lvl w:ilvl="4" w:tplc="04090019" w:tentative="1">
+      <w:start w:val="1"/>
+      <w:numFmt w:val="lowerLetter"/>
+      <w:lvlText w:val="%5."/>
+      <w:lvlJc w:val="left"/>
+      <w:pPr>
+        <w:ind w:left="3600" w:hanging="360"/>
+      </w:pPr>
+    </w:lvl>
+    <w:lvl w:ilvl="5" w:tplc="0409001B" w:tentative="1">
+      <w:start w:val="1"/>
+      <w:numFmt w:val="lowerRoman"/>
+      <w:lvlText w:val="%6."/>
+      <w:lvlJc w:val="right"/>
+      <w:pPr>
+        <w:ind w:left="4320" w:hanging="180"/>
+      </w:pPr>
+    </w:lvl>
+    <w:lvl w:ilvl="6" w:tplc="0409000F" w:tentative="1">
+      <w:start w:val="1"/>
+      <w:numFmt w:val="decimal"/>
+      <w:lvlText w:val="%7."/>
+      <w:lvlJc w:val="left"/>
+      <w:pPr>
+        <w:ind w:left="5040" w:hanging="360"/>
+      </w:pPr>
+    </w:lvl>
+    <w:lvl w:ilvl="7" w:tplc="04090019" w:tentative="1">
+      <w:start w:val="1"/>
+      <w:numFmt w:val="lowerLetter"/>
+      <w:lvlText w:val="%8."/>
+      <w:lvlJc w:val="left"/>
+      <w:pPr>
+        <w:ind w:left="5760" w:hanging="360"/>
+      </w:pPr>
+    </w:lvl>
+    <w:lvl w:ilvl="8" w:tplc="0409001B" w:tentative="1">
+      <w:start w:val="1"/>
+      <w:numFmt w:val="lowerRoman"/>
+      <w:lvlText w:val="%9."/>
+      <w:lvlJc w:val="right"/>
+      <w:pPr>
+        <w:ind w:left="6480" w:hanging="180"/>
+      </w:pPr>
+    </w:lvl>
+  </w:abstractNum>
+  <w:abstractNum w:abstractNumId="4">
+    <w:nsid w:val="1F900C6D"/>
+    <w:multiLevelType w:val="hybridMultilevel"/>
+    <w:tmpl w:val="57FCFA44"/>
+    <w:lvl w:ilvl="0" w:tplc="0409000F">
+      <w:start w:val="1"/>
+      <w:numFmt w:val="decimal"/>
+      <w:lvlText w:val="%1."/>
+      <w:lvlJc w:val="left"/>
+      <w:pPr>
+        <w:ind w:left="720" w:hanging="360"/>
+      </w:pPr>
+      <w:rPr>
+        <w:rFonts w:hint="default"/>
+      </w:rPr>
+    </w:lvl>
+    <w:lvl w:ilvl="1" w:tplc="04090019" w:tentative="1">
+      <w:start w:val="1"/>
+      <w:numFmt w:val="lowerLetter"/>
+      <w:lvlText w:val="%2."/>
+      <w:lvlJc w:val="left"/>
+      <w:pPr>
+        <w:ind w:left="1440" w:hanging="360"/>
+      </w:pPr>
+    </w:lvl>
+    <w:lvl w:ilvl="2" w:tplc="0409001B" w:tentative="1">
+      <w:start w:val="1"/>
+      <w:numFmt w:val="lowerRoman"/>
+      <w:lvlText w:val="%3."/>
+      <w:lvlJc w:val="right"/>
+      <w:pPr>
+        <w:ind w:left="2160" w:hanging="180"/>
+      </w:pPr>
+    </w:lvl>
+    <w:lvl w:ilvl="3" w:tplc="0409000F" w:tentative="1">
+      <w:start w:val="1"/>
+      <w:numFmt w:val="decimal"/>
+      <w:lvlText w:val="%4."/>
+      <w:lvlJc w:val="left"/>
+      <w:pPr>
+        <w:ind w:left="2880" w:hanging="360"/>
+      </w:pPr>
+    </w:lvl>
+    <w:lvl w:ilvl="4" w:tplc="04090019" w:tentative="1">
+      <w:start w:val="1"/>
+      <w:numFmt w:val="lowerLetter"/>
+      <w:lvlText w:val="%5."/>
+      <w:lvlJc w:val="left"/>
+      <w:pPr>
+        <w:ind w:left="3600" w:hanging="360"/>
+      </w:pPr>
+    </w:lvl>
+    <w:lvl w:ilvl="5" w:tplc="0409001B" w:tentative="1">
+      <w:start w:val="1"/>
+      <w:numFmt w:val="lowerRoman"/>
+      <w:lvlText w:val="%6."/>
+      <w:lvlJc w:val="right"/>
+      <w:pPr>
+        <w:ind w:left="4320" w:hanging="180"/>
+      </w:pPr>
+    </w:lvl>
+    <w:lvl w:ilvl="6" w:tplc="0409000F" w:tentative="1">
+      <w:start w:val="1"/>
+      <w:numFmt w:val="decimal"/>
+      <w:lvlText w:val="%7."/>
+      <w:lvlJc w:val="left"/>
+      <w:pPr>
+        <w:ind w:left="5040" w:hanging="360"/>
+      </w:pPr>
+    </w:lvl>
+    <w:lvl w:ilvl="7" w:tplc="04090019" w:tentative="1">
+      <w:start w:val="1"/>
+      <w:numFmt w:val="lowerLetter"/>
+      <w:lvlText w:val="%8."/>
+      <w:lvlJc w:val="left"/>
+      <w:pPr>
+        <w:ind w:left="5760" w:hanging="360"/>
+      </w:pPr>
+    </w:lvl>
+    <w:lvl w:ilvl="8" w:tplc="0409001B" w:tentative="1">
+      <w:start w:val="1"/>
+      <w:numFmt w:val="lowerRoman"/>
+      <w:lvlText w:val="%9."/>
+      <w:lvlJc w:val="right"/>
+      <w:pPr>
+        <w:ind w:left="6480" w:hanging="180"/>
+      </w:pPr>
+    </w:lvl>
+  </w:abstractNum>
+  <w:abstractNum w:abstractNumId="5">
     <w:nsid w:val="25893AB4"/>
     <w:multiLevelType w:val="hybridMultilevel"/>
     <w:tmpl w:val="07328904"/>
@@ -426,7 +2177,96 @@
       </w:pPr>
     </w:lvl>
   </w:abstractNum>
-  <w:abstractNum w:abstractNumId="2">
+  <w:abstractNum w:abstractNumId="6">
+    <w:nsid w:val="46556865"/>
+    <w:multiLevelType w:val="hybridMultilevel"/>
+    <w:tmpl w:val="515E12CC"/>
+    <w:lvl w:ilvl="0" w:tplc="0409000F">
+      <w:start w:val="1"/>
+      <w:numFmt w:val="decimal"/>
+      <w:lvlText w:val="%1."/>
+      <w:lvlJc w:val="left"/>
+      <w:pPr>
+        <w:ind w:left="720" w:hanging="360"/>
+      </w:pPr>
+      <w:rPr>
+        <w:rFonts w:hint="default"/>
+      </w:rPr>
+    </w:lvl>
+    <w:lvl w:ilvl="1" w:tplc="04090019" w:tentative="1">
+      <w:start w:val="1"/>
+      <w:numFmt w:val="lowerLetter"/>
+      <w:lvlText w:val="%2."/>
+      <w:lvlJc w:val="left"/>
+      <w:pPr>
+        <w:ind w:left="1440" w:hanging="360"/>
+      </w:pPr>
+    </w:lvl>
+    <w:lvl w:ilvl="2" w:tplc="0409001B" w:tentative="1">
+      <w:start w:val="1"/>
+      <w:numFmt w:val="lowerRoman"/>
+      <w:lvlText w:val="%3."/>
+      <w:lvlJc w:val="right"/>
+      <w:pPr>
+        <w:ind w:left="2160" w:hanging="180"/>
+      </w:pPr>
+    </w:lvl>
+    <w:lvl w:ilvl="3" w:tplc="0409000F" w:tentative="1">
+      <w:start w:val="1"/>
+      <w:numFmt w:val="decimal"/>
+      <w:lvlText w:val="%4."/>
+      <w:lvlJc w:val="left"/>
+      <w:pPr>
+        <w:ind w:left="2880" w:hanging="360"/>
+      </w:pPr>
+    </w:lvl>
+    <w:lvl w:ilvl="4" w:tplc="04090019" w:tentative="1">
+      <w:start w:val="1"/>
+      <w:numFmt w:val="lowerLetter"/>
+      <w:lvlText w:val="%5."/>
+      <w:lvlJc w:val="left"/>
+      <w:pPr>
+        <w:ind w:left="3600" w:hanging="360"/>
+      </w:pPr>
+    </w:lvl>
+    <w:lvl w:ilvl="5" w:tplc="0409001B" w:tentative="1">
+      <w:start w:val="1"/>
+      <w:numFmt w:val="lowerRoman"/>
+      <w:lvlText w:val="%6."/>
+      <w:lvlJc w:val="right"/>
+      <w:pPr>
+        <w:ind w:left="4320" w:hanging="180"/>
+      </w:pPr>
+    </w:lvl>
+    <w:lvl w:ilvl="6" w:tplc="0409000F" w:tentative="1">
+      <w:start w:val="1"/>
+      <w:numFmt w:val="decimal"/>
+      <w:lvlText w:val="%7."/>
+      <w:lvlJc w:val="left"/>
+      <w:pPr>
+        <w:ind w:left="5040" w:hanging="360"/>
+      </w:pPr>
+    </w:lvl>
+    <w:lvl w:ilvl="7" w:tplc="04090019" w:tentative="1">
+      <w:start w:val="1"/>
+      <w:numFmt w:val="lowerLetter"/>
+      <w:lvlText w:val="%8."/>
+      <w:lvlJc w:val="left"/>
+      <w:pPr>
+        <w:ind w:left="5760" w:hanging="360"/>
+      </w:pPr>
+    </w:lvl>
+    <w:lvl w:ilvl="8" w:tplc="0409001B" w:tentative="1">
+      <w:start w:val="1"/>
+      <w:numFmt w:val="lowerRoman"/>
+      <w:lvlText w:val="%9."/>
+      <w:lvlJc w:val="right"/>
+      <w:pPr>
+        <w:ind w:left="6480" w:hanging="180"/>
+      </w:pPr>
+    </w:lvl>
+  </w:abstractNum>
+  <w:abstractNum w:abstractNumId="7">
     <w:nsid w:val="4BA24591"/>
     <w:multiLevelType w:val="hybridMultilevel"/>
     <w:tmpl w:val="F0A6B9A6"/>
@@ -515,7 +2355,96 @@
       </w:pPr>
     </w:lvl>
   </w:abstractNum>
-  <w:abstractNum w:abstractNumId="3">
+  <w:abstractNum w:abstractNumId="8">
+    <w:nsid w:val="749602C8"/>
+    <w:multiLevelType w:val="hybridMultilevel"/>
+    <w:tmpl w:val="57F6F278"/>
+    <w:lvl w:ilvl="0" w:tplc="0409000F">
+      <w:start w:val="1"/>
+      <w:numFmt w:val="decimal"/>
+      <w:lvlText w:val="%1."/>
+      <w:lvlJc w:val="left"/>
+      <w:pPr>
+        <w:ind w:left="720" w:hanging="360"/>
+      </w:pPr>
+      <w:rPr>
+        <w:rFonts w:hint="default"/>
+      </w:rPr>
+    </w:lvl>
+    <w:lvl w:ilvl="1" w:tplc="04090019" w:tentative="1">
+      <w:start w:val="1"/>
+      <w:numFmt w:val="lowerLetter"/>
+      <w:lvlText w:val="%2."/>
+      <w:lvlJc w:val="left"/>
+      <w:pPr>
+        <w:ind w:left="1440" w:hanging="360"/>
+      </w:pPr>
+    </w:lvl>
+    <w:lvl w:ilvl="2" w:tplc="0409001B" w:tentative="1">
+      <w:start w:val="1"/>
+      <w:numFmt w:val="lowerRoman"/>
+      <w:lvlText w:val="%3."/>
+      <w:lvlJc w:val="right"/>
+      <w:pPr>
+        <w:ind w:left="2160" w:hanging="180"/>
+      </w:pPr>
+    </w:lvl>
+    <w:lvl w:ilvl="3" w:tplc="0409000F" w:tentative="1">
+      <w:start w:val="1"/>
+      <w:numFmt w:val="decimal"/>
+      <w:lvlText w:val="%4."/>
+      <w:lvlJc w:val="left"/>
+      <w:pPr>
+        <w:ind w:left="2880" w:hanging="360"/>
+      </w:pPr>
+    </w:lvl>
+    <w:lvl w:ilvl="4" w:tplc="04090019" w:tentative="1">
+      <w:start w:val="1"/>
+      <w:numFmt w:val="lowerLetter"/>
+      <w:lvlText w:val="%5."/>
+      <w:lvlJc w:val="left"/>
+      <w:pPr>
+        <w:ind w:left="3600" w:hanging="360"/>
+      </w:pPr>
+    </w:lvl>
+    <w:lvl w:ilvl="5" w:tplc="0409001B" w:tentative="1">
+      <w:start w:val="1"/>
+      <w:numFmt w:val="lowerRoman"/>
+      <w:lvlText w:val="%6."/>
+      <w:lvlJc w:val="right"/>
+      <w:pPr>
+        <w:ind w:left="4320" w:hanging="180"/>
+      </w:pPr>
+    </w:lvl>
+    <w:lvl w:ilvl="6" w:tplc="0409000F" w:tentative="1">
+      <w:start w:val="1"/>
+      <w:numFmt w:val="decimal"/>
+      <w:lvlText w:val="%7."/>
+      <w:lvlJc w:val="left"/>
+      <w:pPr>
+        <w:ind w:left="5040" w:hanging="360"/>
+      </w:pPr>
+    </w:lvl>
+    <w:lvl w:ilvl="7" w:tplc="04090019" w:tentative="1">
+      <w:start w:val="1"/>
+      <w:numFmt w:val="lowerLetter"/>
+      <w:lvlText w:val="%8."/>
+      <w:lvlJc w:val="left"/>
+      <w:pPr>
+        <w:ind w:left="5760" w:hanging="360"/>
+      </w:pPr>
+    </w:lvl>
+    <w:lvl w:ilvl="8" w:tplc="0409001B" w:tentative="1">
+      <w:start w:val="1"/>
+      <w:numFmt w:val="lowerRoman"/>
+      <w:lvlText w:val="%9."/>
+      <w:lvlJc w:val="right"/>
+      <w:pPr>
+        <w:ind w:left="6480" w:hanging="180"/>
+      </w:pPr>
+    </w:lvl>
+  </w:abstractNum>
+  <w:abstractNum w:abstractNumId="9">
     <w:nsid w:val="78CF5E8D"/>
     <w:multiLevelType w:val="hybridMultilevel"/>
     <w:tmpl w:val="0C50B67A"/>
@@ -605,16 +2534,34 @@
     </w:lvl>
   </w:abstractNum>
   <w:num w:numId="1">
-    <w:abstractNumId w:val="1"/>
+    <w:abstractNumId w:val="5"/>
   </w:num>
   <w:num w:numId="2">
-    <w:abstractNumId w:val="3"/>
+    <w:abstractNumId w:val="9"/>
   </w:num>
   <w:num w:numId="3">
     <w:abstractNumId w:val="0"/>
   </w:num>
   <w:num w:numId="4">
+    <w:abstractNumId w:val="7"/>
+  </w:num>
+  <w:num w:numId="5">
     <w:abstractNumId w:val="2"/>
+  </w:num>
+  <w:num w:numId="6">
+    <w:abstractNumId w:val="1"/>
+  </w:num>
+  <w:num w:numId="7">
+    <w:abstractNumId w:val="8"/>
+  </w:num>
+  <w:num w:numId="8">
+    <w:abstractNumId w:val="4"/>
+  </w:num>
+  <w:num w:numId="9">
+    <w:abstractNumId w:val="6"/>
+  </w:num>
+  <w:num w:numId="10">
+    <w:abstractNumId w:val="3"/>
   </w:num>
 </w:numbering>
 </file>
@@ -1211,6 +3158,40 @@
       <w:color w:val="2E74B5" w:themeColor="accent1" w:themeShade="BF"/>
     </w:rPr>
   </w:style>
+  <w:style w:type="paragraph" w:styleId="ListParagraph">
+    <w:name w:val="List Paragraph"/>
+    <w:basedOn w:val="Normal"/>
+    <w:uiPriority w:val="34"/>
+    <w:qFormat/>
+    <w:rsid w:val="00FF517C"/>
+    <w:pPr>
+      <w:ind w:left="720"/>
+      <w:contextualSpacing/>
+    </w:pPr>
+  </w:style>
+  <w:style w:type="table" w:styleId="TableGrid">
+    <w:name w:val="Table Grid"/>
+    <w:basedOn w:val="TableNormal"/>
+    <w:uiPriority w:val="39"/>
+    <w:rsid w:val="00355603"/>
+    <w:tblPr>
+      <w:tblInd w:w="0" w:type="dxa"/>
+      <w:tblBorders>
+        <w:top w:val="single" w:sz="4" w:space="0" w:color="auto"/>
+        <w:left w:val="single" w:sz="4" w:space="0" w:color="auto"/>
+        <w:bottom w:val="single" w:sz="4" w:space="0" w:color="auto"/>
+        <w:right w:val="single" w:sz="4" w:space="0" w:color="auto"/>
+        <w:insideH w:val="single" w:sz="4" w:space="0" w:color="auto"/>
+        <w:insideV w:val="single" w:sz="4" w:space="0" w:color="auto"/>
+      </w:tblBorders>
+      <w:tblCellMar>
+        <w:top w:w="0" w:type="dxa"/>
+        <w:left w:w="108" w:type="dxa"/>
+        <w:bottom w:w="0" w:type="dxa"/>
+        <w:right w:w="108" w:type="dxa"/>
+      </w:tblCellMar>
+    </w:tblPr>
+  </w:style>
 </w:styles>
 </file>
 

</xml_diff>

<commit_message>
Add reasons why the system is a complex one.
</commit_message>
<xml_diff>
--- a/Documents/Submission 1.docx
+++ b/Documents/Submission 1.docx
@@ -1,10 +1,10 @@
 
 <file path=word/document.xml><?xml version="1.0" encoding="utf-8"?>
-<w:document xmlns:ve="http://schemas.openxmlformats.org/markup-compatibility/2006" xmlns:o="urn:schemas-microsoft-com:office:office" xmlns:r="http://schemas.openxmlformats.org/officeDocument/2006/relationships" xmlns:m="http://schemas.openxmlformats.org/officeDocument/2006/math" xmlns:v="urn:schemas-microsoft-com:vml" xmlns:wp="http://schemas.openxmlformats.org/drawingml/2006/wordprocessingDrawing" xmlns:w10="urn:schemas-microsoft-com:office:word" xmlns:w="http://schemas.openxmlformats.org/wordprocessingml/2006/main" xmlns:wne="http://schemas.microsoft.com/office/word/2006/wordml">
+<w:document xmlns:wpc="http://schemas.microsoft.com/office/word/2010/wordprocessingCanvas" xmlns:mo="http://schemas.microsoft.com/office/mac/office/2008/main" xmlns:mc="http://schemas.openxmlformats.org/markup-compatibility/2006" xmlns:mv="urn:schemas-microsoft-com:mac:vml" xmlns:o="urn:schemas-microsoft-com:office:office" xmlns:r="http://schemas.openxmlformats.org/officeDocument/2006/relationships" xmlns:m="http://schemas.openxmlformats.org/officeDocument/2006/math" xmlns:v="urn:schemas-microsoft-com:vml" xmlns:wp14="http://schemas.microsoft.com/office/word/2010/wordprocessingDrawing" xmlns:wp="http://schemas.openxmlformats.org/drawingml/2006/wordprocessingDrawing" xmlns:w10="urn:schemas-microsoft-com:office:word" xmlns:w="http://schemas.openxmlformats.org/wordprocessingml/2006/main" xmlns:w14="http://schemas.microsoft.com/office/word/2010/wordml" xmlns:w15="http://schemas.microsoft.com/office/word/2012/wordml" xmlns:wpg="http://schemas.microsoft.com/office/word/2010/wordprocessingGroup" xmlns:wpi="http://schemas.microsoft.com/office/word/2010/wordprocessingInk" xmlns:wne="http://schemas.microsoft.com/office/word/2006/wordml" xmlns:wps="http://schemas.microsoft.com/office/word/2010/wordprocessingShape" mc:Ignorable="w14 w15 wp14">
   <w:body>
     <w:p>
       <w:pPr>
-        <w:pStyle w:val="1"/>
+        <w:pStyle w:val="Heading1"/>
         <w:rPr>
           <w:lang w:eastAsia="zh-CN"/>
         </w:rPr>
@@ -68,7 +68,7 @@
     </w:p>
     <w:p>
       <w:pPr>
-        <w:pStyle w:val="1"/>
+        <w:pStyle w:val="Heading1"/>
         <w:rPr>
           <w:lang w:eastAsia="zh-CN"/>
         </w:rPr>
@@ -82,9 +82,9 @@
     </w:p>
     <w:p>
       <w:pPr>
-        <w:pStyle w:val="2"/>
-        <w:rPr>
-          <w:rFonts w:eastAsia="宋体" w:hint="eastAsia"/>
+        <w:pStyle w:val="Heading2"/>
+        <w:rPr>
+          <w:rFonts w:eastAsia="宋体"/>
           <w:lang w:eastAsia="zh-CN"/>
         </w:rPr>
       </w:pPr>
@@ -123,22 +123,44 @@
       </w:r>
     </w:p>
     <w:p>
-      <w:pPr>
+      <w:r>
         <w:rPr>
           <w:rFonts w:hint="eastAsia"/>
+        </w:rPr>
+        <w:t>In the online shopping system, a user can have a role of either the administrator or the registered user. The administrator account which is used to manage other registered user accounts can only be owned by the employees of the operating company. For the registered user account, which is registered by the other individual or business user, there are two types of account, the seller and the buyer. To be specific, only the seller account can sell goods, and the buyer account is only used to purchase goods.</w:t>
+      </w:r>
+    </w:p>
+    <w:p>
+      <w:pPr>
+        <w:rPr>
+          <w:lang w:eastAsia="zh-CN"/>
+        </w:rPr>
+      </w:pPr>
+    </w:p>
+    <w:p>
+      <w:pPr>
+        <w:pStyle w:val="Heading2"/>
+        <w:rPr>
           <w:lang w:eastAsia="zh-CN"/>
         </w:rPr>
       </w:pPr>
       <w:r>
         <w:rPr>
           <w:rFonts w:hint="eastAsia"/>
-        </w:rPr>
-        <w:t>In the online shopping system, a user can have a role of either the administrator or the registered user. The administrator account which is used to manage other registered user accounts can only be owned by the employees of the operating company. For the registered user account, which is registered by the other individual or business user, there are two types of account, the seller and the buyer. To be specific, only the seller account can sell goods, and the buyer account is only used to purchase goods.</w:t>
-      </w:r>
-    </w:p>
-    <w:p>
-      <w:pPr>
-        <w:pStyle w:val="2"/>
+          <w:lang w:eastAsia="zh-CN"/>
+        </w:rPr>
+        <w:t xml:space="preserve">2.2 Enterprise </w:t>
+      </w:r>
+      <w:r>
+        <w:rPr>
+          <w:lang w:eastAsia="zh-CN"/>
+        </w:rPr>
+        <w:t>System Properties</w:t>
+      </w:r>
+    </w:p>
+    <w:p>
+      <w:pPr>
+        <w:pStyle w:val="Heading3"/>
         <w:rPr>
           <w:lang w:eastAsia="zh-CN"/>
         </w:rPr>
@@ -148,19 +170,20 @@
           <w:rFonts w:hint="eastAsia"/>
           <w:lang w:eastAsia="zh-CN"/>
         </w:rPr>
-        <w:t xml:space="preserve">2.2 Enterprise </w:t>
-      </w:r>
-      <w:r>
-        <w:rPr>
-          <w:lang w:eastAsia="zh-CN"/>
-        </w:rPr>
-        <w:t>System Properties</w:t>
-      </w:r>
-    </w:p>
-    <w:p>
-      <w:pPr>
-        <w:pStyle w:val="3"/>
-        <w:rPr>
+        <w:t xml:space="preserve">2.2.1 </w:t>
+      </w:r>
+      <w:r>
+        <w:rPr>
+          <w:lang w:eastAsia="zh-CN"/>
+        </w:rPr>
+        <w:t>Persistent Data</w:t>
+      </w:r>
+    </w:p>
+    <w:p>
+      <w:pPr>
+        <w:pStyle w:val="Heading3"/>
+        <w:rPr>
+          <w:rFonts w:eastAsia="宋体"/>
           <w:lang w:eastAsia="zh-CN"/>
         </w:rPr>
       </w:pPr>
@@ -169,53 +192,34 @@
           <w:rFonts w:hint="eastAsia"/>
           <w:lang w:eastAsia="zh-CN"/>
         </w:rPr>
-        <w:t xml:space="preserve">2.2.1 </w:t>
-      </w:r>
-      <w:r>
-        <w:rPr>
-          <w:lang w:eastAsia="zh-CN"/>
-        </w:rPr>
-        <w:t>Persistent Data</w:t>
-      </w:r>
-    </w:p>
-    <w:p>
-      <w:pPr>
-        <w:pStyle w:val="3"/>
-        <w:rPr>
-          <w:rFonts w:eastAsia="宋体" w:hint="eastAsia"/>
-          <w:lang w:eastAsia="zh-CN"/>
-        </w:rPr>
-      </w:pPr>
+        <w:t xml:space="preserve">2.2.2 </w:t>
+      </w:r>
+      <w:r>
+        <w:rPr>
+          <w:lang w:eastAsia="zh-CN"/>
+        </w:rPr>
+        <w:t>A lot of Data</w:t>
+      </w:r>
+    </w:p>
+    <w:p>
       <w:r>
         <w:rPr>
           <w:rFonts w:hint="eastAsia"/>
-          <w:lang w:eastAsia="zh-CN"/>
-        </w:rPr>
-        <w:t xml:space="preserve">2.2.2 </w:t>
-      </w:r>
-      <w:r>
-        <w:rPr>
-          <w:lang w:eastAsia="zh-CN"/>
-        </w:rPr>
-        <w:t>A lot of Data</w:t>
-      </w:r>
-    </w:p>
-    <w:p>
-      <w:pPr>
-        <w:rPr>
-          <w:lang w:eastAsia="zh-CN"/>
-        </w:rPr>
-      </w:pPr>
-      <w:r>
+        </w:rPr>
+        <w:t>The online shopping system records millions of information about the goods and transactions. It also</w:t>
+      </w:r>
+    </w:p>
+    <w:p>
+      <w:pPr>
         <w:rPr>
           <w:rFonts w:hint="eastAsia"/>
-        </w:rPr>
-        <w:t>The online shopping system records millions of information about the goods and transactions. It also</w:t>
-      </w:r>
-    </w:p>
-    <w:p>
-      <w:pPr>
-        <w:pStyle w:val="3"/>
+          <w:lang w:eastAsia="zh-CN"/>
+        </w:rPr>
+      </w:pPr>
+    </w:p>
+    <w:p>
+      <w:pPr>
+        <w:pStyle w:val="Heading3"/>
         <w:rPr>
           <w:lang w:eastAsia="zh-CN"/>
         </w:rPr>
@@ -236,16 +240,85 @@
     </w:p>
     <w:p>
       <w:pPr>
-        <w:pStyle w:val="3"/>
-        <w:rPr>
-          <w:lang w:eastAsia="zh-CN"/>
-        </w:rPr>
-      </w:pPr>
-      <w:r>
+        <w:rPr>
+          <w:lang w:eastAsia="zh-CN"/>
+        </w:rPr>
+      </w:pPr>
+      <w:r>
+        <w:rPr>
+          <w:lang w:eastAsia="zh-CN"/>
+        </w:rPr>
+        <w:t>I</w:t>
+      </w:r>
+      <w:r>
+        <w:rPr>
+          <w:lang w:eastAsia="zh-CN"/>
+        </w:rPr>
+        <w:t xml:space="preserve">t is possible that many </w:t>
+      </w:r>
+      <w:proofErr w:type="gramStart"/>
+      <w:r>
+        <w:rPr>
+          <w:lang w:eastAsia="zh-CN"/>
+        </w:rPr>
+        <w:t>users</w:t>
+      </w:r>
+      <w:proofErr w:type="gramEnd"/>
+      <w:r>
+        <w:rPr>
+          <w:lang w:eastAsia="zh-CN"/>
+        </w:rPr>
+        <w:t xml:space="preserve"> login or purchase at the same time if the online </w:t>
+      </w:r>
+      <w:proofErr w:type="spellStart"/>
+      <w:r>
+        <w:rPr>
+          <w:lang w:eastAsia="zh-CN"/>
+        </w:rPr>
+        <w:t>shoppoing</w:t>
+      </w:r>
+      <w:proofErr w:type="spellEnd"/>
+      <w:r>
+        <w:rPr>
+          <w:lang w:eastAsia="zh-CN"/>
+        </w:rPr>
+        <w:t xml:space="preserve"> system is </w:t>
+      </w:r>
+      <w:proofErr w:type="spellStart"/>
+      <w:r>
+        <w:rPr>
+          <w:lang w:eastAsia="zh-CN"/>
+        </w:rPr>
+        <w:t>famours</w:t>
+      </w:r>
+      <w:proofErr w:type="spellEnd"/>
+      <w:r>
+        <w:rPr>
+          <w:lang w:eastAsia="zh-CN"/>
+        </w:rPr>
+        <w:t>.</w:t>
+      </w:r>
+    </w:p>
+    <w:p>
+      <w:pPr>
         <w:rPr>
           <w:rFonts w:hint="eastAsia"/>
           <w:lang w:eastAsia="zh-CN"/>
         </w:rPr>
+      </w:pPr>
+    </w:p>
+    <w:p>
+      <w:pPr>
+        <w:pStyle w:val="Heading3"/>
+        <w:rPr>
+          <w:lang w:eastAsia="zh-CN"/>
+        </w:rPr>
+      </w:pPr>
+      <w:r>
+        <w:rPr>
+          <w:rFonts w:hint="eastAsia"/>
+          <w:lang w:eastAsia="zh-CN"/>
+        </w:rPr>
         <w:t xml:space="preserve">2.2.4 </w:t>
       </w:r>
       <w:r>
@@ -254,12 +327,33 @@
         </w:rPr>
         <w:t>Many UI Screens</w:t>
       </w:r>
+    </w:p>
+    <w:p>
+      <w:pPr>
+        <w:rPr>
+          <w:lang w:eastAsia="zh-CN"/>
+        </w:rPr>
+      </w:pPr>
+      <w:r>
+        <w:rPr>
+          <w:lang w:eastAsia="zh-CN"/>
+        </w:rPr>
+        <w:t>One kind of the critical data type is “item”, buyers need pages to view the item information, sellers need pages to edit the information, and the administrators also need pages to manage the items.</w:t>
+      </w:r>
+    </w:p>
+    <w:p>
+      <w:pPr>
+        <w:rPr>
+          <w:rFonts w:hint="eastAsia"/>
+          <w:lang w:eastAsia="zh-CN"/>
+        </w:rPr>
+      </w:pPr>
       <w:bookmarkStart w:id="0" w:name="_GoBack"/>
       <w:bookmarkEnd w:id="0"/>
     </w:p>
     <w:p>
       <w:pPr>
-        <w:pStyle w:val="3"/>
+        <w:pStyle w:val="Heading3"/>
         <w:rPr>
           <w:lang w:eastAsia="zh-CN"/>
         </w:rPr>
@@ -269,6 +363,7 @@
           <w:rFonts w:hint="eastAsia"/>
           <w:lang w:eastAsia="zh-CN"/>
         </w:rPr>
+        <w:lastRenderedPageBreak/>
         <w:t xml:space="preserve">2.2.5 </w:t>
       </w:r>
       <w:r>
@@ -278,158 +373,281 @@
         <w:t>Complex Business Logic</w:t>
       </w:r>
     </w:p>
+    <w:p>
+      <w:pPr>
+        <w:rPr>
+          <w:lang w:eastAsia="zh-CN"/>
+        </w:rPr>
+      </w:pPr>
+      <w:r>
+        <w:t>There should be some complex logic in a</w:t>
+      </w:r>
+      <w:r>
+        <w:t>n</w:t>
+      </w:r>
+      <w:r>
+        <w:t xml:space="preserve"> online shopping system as purchase and </w:t>
+      </w:r>
+      <w:r>
+        <w:rPr>
+          <w:lang w:eastAsia="zh-CN"/>
+        </w:rPr>
+        <w:t xml:space="preserve">refund. </w:t>
+      </w:r>
+      <w:r>
+        <w:rPr>
+          <w:lang w:eastAsia="zh-CN"/>
+        </w:rPr>
+        <w:t>I</w:t>
+      </w:r>
+      <w:r>
+        <w:rPr>
+          <w:rFonts w:hint="eastAsia"/>
+          <w:lang w:eastAsia="zh-CN"/>
+        </w:rPr>
+        <w:t xml:space="preserve">f a buyer </w:t>
+      </w:r>
+      <w:r>
+        <w:rPr>
+          <w:lang w:eastAsia="zh-CN"/>
+        </w:rPr>
+        <w:t xml:space="preserve">is satisfied with the item he or she has got, thing goes smooth. However, it needs a complex logic flow to be impartial if there is an argue between buyer and seller. </w:t>
+      </w:r>
+    </w:p>
+    <w:p>
+      <w:pPr>
+        <w:rPr>
+          <w:lang w:eastAsia="zh-CN"/>
+        </w:rPr>
+      </w:pPr>
+      <w:r>
+        <w:rPr>
+          <w:rFonts w:hint="eastAsia"/>
+          <w:lang w:eastAsia="zh-CN"/>
+        </w:rPr>
+        <w:t>The following picture might be the wo</w:t>
+      </w:r>
+      <w:r>
+        <w:rPr>
+          <w:lang w:eastAsia="zh-CN"/>
+        </w:rPr>
+        <w:t>rkflow of an online shopping system, and it is still incomplete. I think the complete one should be more complex.</w:t>
+      </w:r>
+    </w:p>
+    <w:p>
+      <w:pPr>
+        <w:rPr>
+          <w:lang w:eastAsia="zh-CN"/>
+        </w:rPr>
+      </w:pPr>
+      <w:r>
+        <w:rPr>
+          <w:lang w:eastAsia="zh-CN"/>
+        </w:rPr>
+        <w:drawing>
+          <wp:inline distT="0" distB="0" distL="0" distR="0" wp14:anchorId="6570747F" wp14:editId="60C2D3C5">
+            <wp:extent cx="5727700" cy="7108190"/>
+            <wp:effectExtent l="0" t="0" r="0" b="0"/>
+            <wp:docPr id="1" name="Picture 1"/>
+            <wp:cNvGraphicFramePr>
+              <a:graphicFrameLocks xmlns:a="http://schemas.openxmlformats.org/drawingml/2006/main" noChangeAspect="1"/>
+            </wp:cNvGraphicFramePr>
+            <a:graphic xmlns:a="http://schemas.openxmlformats.org/drawingml/2006/main">
+              <a:graphicData uri="http://schemas.openxmlformats.org/drawingml/2006/picture">
+                <pic:pic xmlns:pic="http://schemas.openxmlformats.org/drawingml/2006/picture">
+                  <pic:nvPicPr>
+                    <pic:cNvPr id="1" name=""/>
+                    <pic:cNvPicPr/>
+                  </pic:nvPicPr>
+                  <pic:blipFill>
+                    <a:blip r:embed="rId6"/>
+                    <a:stretch>
+                      <a:fillRect/>
+                    </a:stretch>
+                  </pic:blipFill>
+                  <pic:spPr>
+                    <a:xfrm>
+                      <a:off x="0" y="0"/>
+                      <a:ext cx="5727700" cy="7108190"/>
+                    </a:xfrm>
+                    <a:prstGeom prst="rect">
+                      <a:avLst/>
+                    </a:prstGeom>
+                  </pic:spPr>
+                </pic:pic>
+              </a:graphicData>
+            </a:graphic>
+          </wp:inline>
+        </w:drawing>
+      </w:r>
+    </w:p>
+    <w:p>
+      <w:pPr>
+        <w:jc w:val="center"/>
+        <w:rPr>
+          <w:b/>
+          <w:lang w:eastAsia="zh-CN"/>
+        </w:rPr>
+      </w:pPr>
+      <w:r>
+        <w:rPr>
+          <w:b/>
+          <w:lang w:eastAsia="zh-CN"/>
+        </w:rPr>
+        <w:lastRenderedPageBreak/>
+        <w:t>Image 2.1 Refund workflow</w:t>
+      </w:r>
+    </w:p>
+    <w:p>
+      <w:pPr>
+        <w:pStyle w:val="Heading1"/>
+        <w:rPr>
+          <w:lang w:eastAsia="zh-CN"/>
+        </w:rPr>
+      </w:pPr>
+      <w:r>
+        <w:rPr>
+          <w:lang w:eastAsia="zh-CN"/>
+        </w:rPr>
+        <w:t>3.Feature Specification</w:t>
+      </w:r>
+    </w:p>
+    <w:p>
+      <w:pPr>
+        <w:pStyle w:val="Heading2"/>
+        <w:rPr>
+          <w:lang w:eastAsia="zh-CN"/>
+        </w:rPr>
+      </w:pPr>
+      <w:r>
+        <w:t>3.1</w:t>
+      </w:r>
+      <w:r>
+        <w:rPr>
+          <w:lang w:eastAsia="zh-CN"/>
+        </w:rPr>
+        <w:t xml:space="preserve"> Description</w:t>
+      </w:r>
+    </w:p>
+    <w:p>
+      <w:pPr>
+        <w:rPr>
+          <w:lang w:eastAsia="zh-CN"/>
+        </w:rPr>
+      </w:pPr>
+      <w:r>
+        <w:rPr>
+          <w:lang w:eastAsia="zh-CN"/>
+        </w:rPr>
+        <w:t xml:space="preserve">One of the features we want to implement is item management. If a user has registered as a seller, he or she should be able to submit information about the goods he or she wants to sell to the system. </w:t>
+      </w:r>
+    </w:p>
+    <w:p>
+      <w:pPr>
+        <w:rPr>
+          <w:lang w:eastAsia="zh-CN"/>
+        </w:rPr>
+      </w:pPr>
+    </w:p>
+    <w:p>
+      <w:pPr>
+        <w:pStyle w:val="Heading3"/>
+        <w:rPr>
+          <w:lang w:eastAsia="zh-CN"/>
+        </w:rPr>
+      </w:pPr>
+      <w:r>
+        <w:rPr>
+          <w:lang w:eastAsia="zh-CN"/>
+        </w:rPr>
+        <w:t>3.1.1 Create</w:t>
+      </w:r>
+    </w:p>
+    <w:p>
+      <w:r>
+        <w:t xml:space="preserve">There will be a table called items to save the information </w:t>
+      </w:r>
+      <w:r>
+        <w:t xml:space="preserve">about the items. </w:t>
+      </w:r>
+      <w:r>
+        <w:t>As a seller publish a new item on the system, the system will create a new record and save it in the database.</w:t>
+      </w:r>
+    </w:p>
     <w:p/>
     <w:p>
       <w:pPr>
-        <w:pStyle w:val="1"/>
-        <w:rPr>
-          <w:lang w:eastAsia="zh-CN"/>
-        </w:rPr>
-      </w:pPr>
-      <w:r>
-        <w:rPr>
-          <w:lang w:eastAsia="zh-CN"/>
-        </w:rPr>
-        <w:t>3.Feature Specification</w:t>
-      </w:r>
-    </w:p>
-    <w:p>
-      <w:pPr>
-        <w:pStyle w:val="2"/>
-        <w:rPr>
-          <w:lang w:eastAsia="zh-CN"/>
-        </w:rPr>
-      </w:pPr>
-      <w:r>
-        <w:t>3.1</w:t>
-      </w:r>
-      <w:r>
-        <w:rPr>
-          <w:lang w:eastAsia="zh-CN"/>
-        </w:rPr>
-        <w:t xml:space="preserve"> Description</w:t>
-      </w:r>
-    </w:p>
-    <w:p>
-      <w:pPr>
-        <w:rPr>
-          <w:lang w:eastAsia="zh-CN"/>
-        </w:rPr>
-      </w:pPr>
-      <w:r>
-        <w:rPr>
-          <w:lang w:eastAsia="zh-CN"/>
-        </w:rPr>
-        <w:t xml:space="preserve">One of the features we want to implement is item management. If a user has registered as a seller, he or she should be able to submit information about the goods he or she wants to sell to the system. </w:t>
-      </w:r>
-    </w:p>
-    <w:p>
-      <w:pPr>
-        <w:rPr>
-          <w:lang w:eastAsia="zh-CN"/>
-        </w:rPr>
-      </w:pPr>
-    </w:p>
-    <w:p>
-      <w:pPr>
-        <w:pStyle w:val="3"/>
-        <w:rPr>
-          <w:lang w:eastAsia="zh-CN"/>
-        </w:rPr>
-      </w:pPr>
-      <w:r>
-        <w:rPr>
-          <w:lang w:eastAsia="zh-CN"/>
-        </w:rPr>
-        <w:lastRenderedPageBreak/>
-        <w:t>3.1.1 Create</w:t>
-      </w:r>
-    </w:p>
-    <w:p>
-      <w:r>
-        <w:t xml:space="preserve">There will be a table called items to save the information </w:t>
-      </w:r>
-      <w:r>
-        <w:t xml:space="preserve">about the items. </w:t>
-      </w:r>
-      <w:r>
-        <w:t>As a seller publish a new item on the system, the system will create a new record and save it in the database.</w:t>
+        <w:pStyle w:val="Heading3"/>
+      </w:pPr>
+      <w:r>
+        <w:t>3.1.2 Retrieve</w:t>
+      </w:r>
+    </w:p>
+    <w:p>
+      <w:r>
+        <w:t xml:space="preserve">If the seller wants to check what items he or she has put in the system, </w:t>
+      </w:r>
+      <w:r>
+        <w:t>the seller</w:t>
+      </w:r>
+      <w:r>
+        <w:t xml:space="preserve"> should be able </w:t>
+      </w:r>
+      <w:r>
+        <w:t>collect the information of the items belong to the user from the database, and show the result on the page.</w:t>
+      </w:r>
+    </w:p>
+    <w:p>
+      <w:pPr>
+        <w:ind w:firstLine="720"/>
+      </w:pPr>
+    </w:p>
+    <w:p>
+      <w:pPr>
+        <w:pStyle w:val="Heading3"/>
+      </w:pPr>
+      <w:r>
+        <w:t>3.1.3 Update</w:t>
+      </w:r>
+    </w:p>
+    <w:p>
+      <w:r>
+        <w:t xml:space="preserve"> As the seller needs to update </w:t>
+      </w:r>
+      <w:r>
+        <w:t>some information of</w:t>
+      </w:r>
+      <w:r>
+        <w:t xml:space="preserve"> an item, </w:t>
+      </w:r>
+      <w:r>
+        <w:t>the seller</w:t>
+      </w:r>
+      <w:r>
+        <w:t xml:space="preserve"> should be able to save the change in the database</w:t>
       </w:r>
     </w:p>
     <w:p/>
     <w:p>
       <w:pPr>
-        <w:pStyle w:val="3"/>
-      </w:pPr>
-      <w:r>
-        <w:t>3.1.2 Retrieve</w:t>
-      </w:r>
-    </w:p>
-    <w:p>
-      <w:r>
-        <w:t xml:space="preserve">If the seller wants to check what items he or she has put in the system, </w:t>
-      </w:r>
-      <w:r>
-        <w:t>the seller</w:t>
-      </w:r>
-      <w:r>
-        <w:t xml:space="preserve"> should be able </w:t>
-      </w:r>
-      <w:r>
-        <w:t>collect the information of the items belong to the user from the database, and show the result on the page.</w:t>
-      </w:r>
-    </w:p>
-    <w:p>
-      <w:pPr>
-        <w:ind w:firstLine="720"/>
-      </w:pPr>
-    </w:p>
-    <w:p>
-      <w:pPr>
-        <w:pStyle w:val="3"/>
-      </w:pPr>
-      <w:r>
-        <w:t>3.1.3 Update</w:t>
-      </w:r>
-    </w:p>
-    <w:p>
-      <w:r>
-        <w:t xml:space="preserve"> As the seller needs to update </w:t>
-      </w:r>
-      <w:r>
-        <w:t>some information of</w:t>
-      </w:r>
-      <w:r>
-        <w:t xml:space="preserve"> an item, </w:t>
-      </w:r>
-      <w:r>
-        <w:t>the seller</w:t>
-      </w:r>
-      <w:r>
-        <w:t xml:space="preserve"> should be able to save the change in the database</w:t>
+        <w:pStyle w:val="Heading3"/>
+      </w:pPr>
+      <w:r>
+        <w:t>3.1.4 Delete</w:t>
+      </w:r>
+    </w:p>
+    <w:p>
+      <w:r>
+        <w:t xml:space="preserve">Once a seller decides not to sale an item he or she has put in the system any more, </w:t>
+      </w:r>
+      <w:r>
+        <w:t>the seller should be able to delete that record.</w:t>
       </w:r>
     </w:p>
     <w:p/>
     <w:p>
       <w:pPr>
-        <w:pStyle w:val="3"/>
-      </w:pPr>
-      <w:r>
-        <w:t>3.1.4 Delete</w:t>
-      </w:r>
-    </w:p>
-    <w:p>
-      <w:r>
-        <w:t xml:space="preserve">Once a seller decides not to sale an item he or she has put in the system any more, </w:t>
-      </w:r>
-      <w:r>
-        <w:t>the seller should be able to delete that record.</w:t>
-      </w:r>
-    </w:p>
-    <w:p/>
-    <w:p>
-      <w:pPr>
-        <w:pStyle w:val="2"/>
+        <w:pStyle w:val="Heading2"/>
       </w:pPr>
       <w:r>
         <w:t>3.2 Use</w:t>
@@ -446,7 +664,7 @@
     </w:p>
     <w:p>
       <w:pPr>
-        <w:pStyle w:val="3"/>
+        <w:pStyle w:val="Heading3"/>
       </w:pPr>
       <w:r>
         <w:t>3.2.1 ItemCreate</w:t>
@@ -454,9 +672,9 @@
     </w:p>
     <w:tbl>
       <w:tblPr>
-        <w:tblStyle w:val="a4"/>
+        <w:tblStyle w:val="TableGrid"/>
         <w:tblW w:w="0" w:type="auto"/>
-        <w:tblLook w:val="04A0"/>
+        <w:tblLook w:val="04A0" w:firstRow="1" w:lastRow="0" w:firstColumn="1" w:lastColumn="0" w:noHBand="0" w:noVBand="1"/>
       </w:tblPr>
       <w:tblGrid>
         <w:gridCol w:w="1696"/>
@@ -786,6 +1004,7 @@
               <w:rPr>
                 <w:lang w:eastAsia="zh-CN"/>
               </w:rPr>
+              <w:lastRenderedPageBreak/>
               <w:t>Postcondition</w:t>
             </w:r>
           </w:p>
@@ -819,7 +1038,7 @@
     </w:p>
     <w:p>
       <w:pPr>
-        <w:pStyle w:val="3"/>
+        <w:pStyle w:val="Heading3"/>
         <w:rPr>
           <w:lang w:eastAsia="zh-CN"/>
         </w:rPr>
@@ -833,9 +1052,9 @@
     </w:p>
     <w:tbl>
       <w:tblPr>
-        <w:tblStyle w:val="a4"/>
+        <w:tblStyle w:val="TableGrid"/>
         <w:tblW w:w="0" w:type="auto"/>
-        <w:tblLook w:val="04A0"/>
+        <w:tblLook w:val="04A0" w:firstRow="1" w:lastRow="0" w:firstColumn="1" w:lastColumn="0" w:noHBand="0" w:noVBand="1"/>
       </w:tblPr>
       <w:tblGrid>
         <w:gridCol w:w="1696"/>
@@ -1033,7 +1252,6 @@
               <w:rPr>
                 <w:lang w:eastAsia="zh-CN"/>
               </w:rPr>
-              <w:lastRenderedPageBreak/>
               <w:t>Postcondition</w:t>
             </w:r>
           </w:p>
@@ -1067,7 +1285,7 @@
     </w:p>
     <w:p>
       <w:pPr>
-        <w:pStyle w:val="3"/>
+        <w:pStyle w:val="Heading3"/>
         <w:rPr>
           <w:lang w:eastAsia="zh-CN"/>
         </w:rPr>
@@ -1081,9 +1299,9 @@
     </w:p>
     <w:tbl>
       <w:tblPr>
-        <w:tblStyle w:val="a4"/>
+        <w:tblStyle w:val="TableGrid"/>
         <w:tblW w:w="0" w:type="auto"/>
-        <w:tblLook w:val="04A0"/>
+        <w:tblLook w:val="04A0" w:firstRow="1" w:lastRow="0" w:firstColumn="1" w:lastColumn="0" w:noHBand="0" w:noVBand="1"/>
       </w:tblPr>
       <w:tblGrid>
         <w:gridCol w:w="1730"/>
@@ -1395,7 +1613,7 @@
     </w:p>
     <w:p>
       <w:pPr>
-        <w:pStyle w:val="3"/>
+        <w:pStyle w:val="Heading3"/>
         <w:rPr>
           <w:lang w:eastAsia="zh-CN"/>
         </w:rPr>
@@ -1409,9 +1627,9 @@
     </w:p>
     <w:tbl>
       <w:tblPr>
-        <w:tblStyle w:val="a4"/>
+        <w:tblStyle w:val="TableGrid"/>
         <w:tblW w:w="0" w:type="auto"/>
-        <w:tblLook w:val="04A0"/>
+        <w:tblLook w:val="04A0" w:firstRow="1" w:lastRow="0" w:firstColumn="1" w:lastColumn="0" w:noHBand="0" w:noVBand="1"/>
       </w:tblPr>
       <w:tblGrid>
         <w:gridCol w:w="1730"/>
@@ -1691,7 +1909,7 @@
 </file>
 
 <file path=word/numbering.xml><?xml version="1.0" encoding="utf-8"?>
-<w:numbering xmlns:ve="http://schemas.openxmlformats.org/markup-compatibility/2006" xmlns:o="urn:schemas-microsoft-com:office:office" xmlns:r="http://schemas.openxmlformats.org/officeDocument/2006/relationships" xmlns:m="http://schemas.openxmlformats.org/officeDocument/2006/math" xmlns:v="urn:schemas-microsoft-com:vml" xmlns:wp="http://schemas.openxmlformats.org/drawingml/2006/wordprocessingDrawing" xmlns:w10="urn:schemas-microsoft-com:office:word" xmlns:w="http://schemas.openxmlformats.org/wordprocessingml/2006/main" xmlns:wne="http://schemas.microsoft.com/office/word/2006/wordml">
+<w:numbering xmlns:wpc="http://schemas.microsoft.com/office/word/2010/wordprocessingCanvas" xmlns:mo="http://schemas.microsoft.com/office/mac/office/2008/main" xmlns:mc="http://schemas.openxmlformats.org/markup-compatibility/2006" xmlns:mv="urn:schemas-microsoft-com:mac:vml" xmlns:o="urn:schemas-microsoft-com:office:office" xmlns:r="http://schemas.openxmlformats.org/officeDocument/2006/relationships" xmlns:m="http://schemas.openxmlformats.org/officeDocument/2006/math" xmlns:v="urn:schemas-microsoft-com:vml" xmlns:wp14="http://schemas.microsoft.com/office/word/2010/wordprocessingDrawing" xmlns:wp="http://schemas.openxmlformats.org/drawingml/2006/wordprocessingDrawing" xmlns:w10="urn:schemas-microsoft-com:office:word" xmlns:w="http://schemas.openxmlformats.org/wordprocessingml/2006/main" xmlns:w14="http://schemas.microsoft.com/office/word/2010/wordml" xmlns:w15="http://schemas.microsoft.com/office/word/2012/wordml" xmlns:wpg="http://schemas.microsoft.com/office/word/2010/wordprocessingGroup" xmlns:wpi="http://schemas.microsoft.com/office/word/2010/wordprocessingInk" xmlns:wne="http://schemas.microsoft.com/office/word/2006/wordml" xmlns:wps="http://schemas.microsoft.com/office/word/2010/wordprocessingShape" mc:Ignorable="w14 w15 wp14">
   <w:abstractNum w:abstractNumId="0">
     <w:nsid w:val="02BC02EF"/>
     <w:multiLevelType w:val="hybridMultilevel"/>
@@ -2616,7 +2834,7 @@
 </file>
 
 <file path=word/styles.xml><?xml version="1.0" encoding="utf-8"?>
-<w:styles xmlns:r="http://schemas.openxmlformats.org/officeDocument/2006/relationships" xmlns:w="http://schemas.openxmlformats.org/wordprocessingml/2006/main">
+<w:styles xmlns:mc="http://schemas.openxmlformats.org/markup-compatibility/2006" xmlns:r="http://schemas.openxmlformats.org/officeDocument/2006/relationships" xmlns:w="http://schemas.openxmlformats.org/wordprocessingml/2006/main" xmlns:w14="http://schemas.microsoft.com/office/word/2010/wordml" xmlns:w15="http://schemas.microsoft.com/office/word/2012/wordml" mc:Ignorable="w14 w15">
   <w:docDefaults>
     <w:rPrDefault>
       <w:rPr>
@@ -2628,155 +2846,398 @@
     </w:rPrDefault>
     <w:pPrDefault/>
   </w:docDefaults>
-  <w:latentStyles w:defLockedState="0" w:defUIPriority="99" w:defSemiHidden="1" w:defUnhideWhenUsed="1" w:defQFormat="0" w:count="267">
-    <w:lsdException w:name="Normal" w:semiHidden="0" w:uiPriority="0" w:unhideWhenUsed="0" w:qFormat="1"/>
-    <w:lsdException w:name="heading 1" w:semiHidden="0" w:uiPriority="9" w:unhideWhenUsed="0" w:qFormat="1"/>
-    <w:lsdException w:name="heading 2" w:uiPriority="9" w:qFormat="1"/>
-    <w:lsdException w:name="heading 3" w:uiPriority="9" w:qFormat="1"/>
-    <w:lsdException w:name="heading 4" w:uiPriority="9" w:qFormat="1"/>
-    <w:lsdException w:name="heading 5" w:uiPriority="9" w:qFormat="1"/>
-    <w:lsdException w:name="heading 6" w:uiPriority="9" w:qFormat="1"/>
-    <w:lsdException w:name="heading 7" w:uiPriority="9" w:qFormat="1"/>
-    <w:lsdException w:name="heading 8" w:uiPriority="9" w:qFormat="1"/>
-    <w:lsdException w:name="heading 9" w:uiPriority="9" w:qFormat="1"/>
-    <w:lsdException w:name="toc 1" w:uiPriority="39"/>
-    <w:lsdException w:name="toc 2" w:uiPriority="39"/>
-    <w:lsdException w:name="toc 3" w:uiPriority="39"/>
-    <w:lsdException w:name="toc 4" w:uiPriority="39"/>
-    <w:lsdException w:name="toc 5" w:uiPriority="39"/>
-    <w:lsdException w:name="toc 6" w:uiPriority="39"/>
-    <w:lsdException w:name="toc 7" w:uiPriority="39"/>
-    <w:lsdException w:name="toc 8" w:uiPriority="39"/>
-    <w:lsdException w:name="toc 9" w:uiPriority="39"/>
-    <w:lsdException w:name="caption" w:uiPriority="35" w:qFormat="1"/>
-    <w:lsdException w:name="Title" w:semiHidden="0" w:uiPriority="10" w:unhideWhenUsed="0" w:qFormat="1"/>
-    <w:lsdException w:name="Default Paragraph Font" w:uiPriority="1"/>
-    <w:lsdException w:name="Subtitle" w:semiHidden="0" w:uiPriority="11" w:unhideWhenUsed="0" w:qFormat="1"/>
-    <w:lsdException w:name="Strong" w:semiHidden="0" w:uiPriority="22" w:unhideWhenUsed="0" w:qFormat="1"/>
-    <w:lsdException w:name="Emphasis" w:semiHidden="0" w:uiPriority="20" w:unhideWhenUsed="0" w:qFormat="1"/>
-    <w:lsdException w:name="Table Grid" w:semiHidden="0" w:uiPriority="39" w:unhideWhenUsed="0"/>
-    <w:lsdException w:name="Placeholder Text" w:unhideWhenUsed="0"/>
-    <w:lsdException w:name="No Spacing" w:semiHidden="0" w:uiPriority="1" w:unhideWhenUsed="0" w:qFormat="1"/>
-    <w:lsdException w:name="Light Shading" w:semiHidden="0" w:uiPriority="60" w:unhideWhenUsed="0"/>
-    <w:lsdException w:name="Light List" w:semiHidden="0" w:uiPriority="61" w:unhideWhenUsed="0"/>
-    <w:lsdException w:name="Light Grid" w:semiHidden="0" w:uiPriority="62" w:unhideWhenUsed="0"/>
-    <w:lsdException w:name="Medium Shading 1" w:semiHidden="0" w:uiPriority="63" w:unhideWhenUsed="0"/>
-    <w:lsdException w:name="Medium Shading 2" w:semiHidden="0" w:uiPriority="64" w:unhideWhenUsed="0"/>
-    <w:lsdException w:name="Medium List 1" w:semiHidden="0" w:uiPriority="65" w:unhideWhenUsed="0"/>
-    <w:lsdException w:name="Medium List 2" w:semiHidden="0" w:uiPriority="66" w:unhideWhenUsed="0"/>
-    <w:lsdException w:name="Medium Grid 1" w:semiHidden="0" w:uiPriority="67" w:unhideWhenUsed="0"/>
-    <w:lsdException w:name="Medium Grid 2" w:semiHidden="0" w:uiPriority="68" w:unhideWhenUsed="0"/>
-    <w:lsdException w:name="Medium Grid 3" w:semiHidden="0" w:uiPriority="69" w:unhideWhenUsed="0"/>
-    <w:lsdException w:name="Dark List" w:semiHidden="0" w:uiPriority="70" w:unhideWhenUsed="0"/>
-    <w:lsdException w:name="Colorful Shading" w:semiHidden="0" w:uiPriority="71" w:unhideWhenUsed="0"/>
-    <w:lsdException w:name="Colorful List" w:semiHidden="0" w:uiPriority="72" w:unhideWhenUsed="0"/>
-    <w:lsdException w:name="Colorful Grid" w:semiHidden="0" w:uiPriority="73" w:unhideWhenUsed="0"/>
-    <w:lsdException w:name="Light Shading Accent 1" w:semiHidden="0" w:uiPriority="60" w:unhideWhenUsed="0"/>
-    <w:lsdException w:name="Light List Accent 1" w:semiHidden="0" w:uiPriority="61" w:unhideWhenUsed="0"/>
-    <w:lsdException w:name="Light Grid Accent 1" w:semiHidden="0" w:uiPriority="62" w:unhideWhenUsed="0"/>
-    <w:lsdException w:name="Medium Shading 1 Accent 1" w:semiHidden="0" w:uiPriority="63" w:unhideWhenUsed="0"/>
-    <w:lsdException w:name="Medium Shading 2 Accent 1" w:semiHidden="0" w:uiPriority="64" w:unhideWhenUsed="0"/>
-    <w:lsdException w:name="Medium List 1 Accent 1" w:semiHidden="0" w:uiPriority="65" w:unhideWhenUsed="0"/>
-    <w:lsdException w:name="Revision" w:unhideWhenUsed="0"/>
-    <w:lsdException w:name="List Paragraph" w:semiHidden="0" w:uiPriority="34" w:unhideWhenUsed="0" w:qFormat="1"/>
-    <w:lsdException w:name="Quote" w:semiHidden="0" w:uiPriority="29" w:unhideWhenUsed="0" w:qFormat="1"/>
-    <w:lsdException w:name="Intense Quote" w:semiHidden="0" w:uiPriority="30" w:unhideWhenUsed="0" w:qFormat="1"/>
-    <w:lsdException w:name="Medium List 2 Accent 1" w:semiHidden="0" w:uiPriority="66" w:unhideWhenUsed="0"/>
-    <w:lsdException w:name="Medium Grid 1 Accent 1" w:semiHidden="0" w:uiPriority="67" w:unhideWhenUsed="0"/>
-    <w:lsdException w:name="Medium Grid 2 Accent 1" w:semiHidden="0" w:uiPriority="68" w:unhideWhenUsed="0"/>
-    <w:lsdException w:name="Medium Grid 3 Accent 1" w:semiHidden="0" w:uiPriority="69" w:unhideWhenUsed="0"/>
-    <w:lsdException w:name="Dark List Accent 1" w:semiHidden="0" w:uiPriority="70" w:unhideWhenUsed="0"/>
-    <w:lsdException w:name="Colorful Shading Accent 1" w:semiHidden="0" w:uiPriority="71" w:unhideWhenUsed="0"/>
-    <w:lsdException w:name="Colorful List Accent 1" w:semiHidden="0" w:uiPriority="72" w:unhideWhenUsed="0"/>
-    <w:lsdException w:name="Colorful Grid Accent 1" w:semiHidden="0" w:uiPriority="73" w:unhideWhenUsed="0"/>
-    <w:lsdException w:name="Light Shading Accent 2" w:semiHidden="0" w:uiPriority="60" w:unhideWhenUsed="0"/>
-    <w:lsdException w:name="Light List Accent 2" w:semiHidden="0" w:uiPriority="61" w:unhideWhenUsed="0"/>
-    <w:lsdException w:name="Light Grid Accent 2" w:semiHidden="0" w:uiPriority="62" w:unhideWhenUsed="0"/>
-    <w:lsdException w:name="Medium Shading 1 Accent 2" w:semiHidden="0" w:uiPriority="63" w:unhideWhenUsed="0"/>
-    <w:lsdException w:name="Medium Shading 2 Accent 2" w:semiHidden="0" w:uiPriority="64" w:unhideWhenUsed="0"/>
-    <w:lsdException w:name="Medium List 1 Accent 2" w:semiHidden="0" w:uiPriority="65" w:unhideWhenUsed="0"/>
-    <w:lsdException w:name="Medium List 2 Accent 2" w:semiHidden="0" w:uiPriority="66" w:unhideWhenUsed="0"/>
-    <w:lsdException w:name="Medium Grid 1 Accent 2" w:semiHidden="0" w:uiPriority="67" w:unhideWhenUsed="0"/>
-    <w:lsdException w:name="Medium Grid 2 Accent 2" w:semiHidden="0" w:uiPriority="68" w:unhideWhenUsed="0"/>
-    <w:lsdException w:name="Medium Grid 3 Accent 2" w:semiHidden="0" w:uiPriority="69" w:unhideWhenUsed="0"/>
-    <w:lsdException w:name="Dark List Accent 2" w:semiHidden="0" w:uiPriority="70" w:unhideWhenUsed="0"/>
-    <w:lsdException w:name="Colorful Shading Accent 2" w:semiHidden="0" w:uiPriority="71" w:unhideWhenUsed="0"/>
-    <w:lsdException w:name="Colorful List Accent 2" w:semiHidden="0" w:uiPriority="72" w:unhideWhenUsed="0"/>
-    <w:lsdException w:name="Colorful Grid Accent 2" w:semiHidden="0" w:uiPriority="73" w:unhideWhenUsed="0"/>
-    <w:lsdException w:name="Light Shading Accent 3" w:semiHidden="0" w:uiPriority="60" w:unhideWhenUsed="0"/>
-    <w:lsdException w:name="Light List Accent 3" w:semiHidden="0" w:uiPriority="61" w:unhideWhenUsed="0"/>
-    <w:lsdException w:name="Light Grid Accent 3" w:semiHidden="0" w:uiPriority="62" w:unhideWhenUsed="0"/>
-    <w:lsdException w:name="Medium Shading 1 Accent 3" w:semiHidden="0" w:uiPriority="63" w:unhideWhenUsed="0"/>
-    <w:lsdException w:name="Medium Shading 2 Accent 3" w:semiHidden="0" w:uiPriority="64" w:unhideWhenUsed="0"/>
-    <w:lsdException w:name="Medium List 1 Accent 3" w:semiHidden="0" w:uiPriority="65" w:unhideWhenUsed="0"/>
-    <w:lsdException w:name="Medium List 2 Accent 3" w:semiHidden="0" w:uiPriority="66" w:unhideWhenUsed="0"/>
-    <w:lsdException w:name="Medium Grid 1 Accent 3" w:semiHidden="0" w:uiPriority="67" w:unhideWhenUsed="0"/>
-    <w:lsdException w:name="Medium Grid 2 Accent 3" w:semiHidden="0" w:uiPriority="68" w:unhideWhenUsed="0"/>
-    <w:lsdException w:name="Medium Grid 3 Accent 3" w:semiHidden="0" w:uiPriority="69" w:unhideWhenUsed="0"/>
-    <w:lsdException w:name="Dark List Accent 3" w:semiHidden="0" w:uiPriority="70" w:unhideWhenUsed="0"/>
-    <w:lsdException w:name="Colorful Shading Accent 3" w:semiHidden="0" w:uiPriority="71" w:unhideWhenUsed="0"/>
-    <w:lsdException w:name="Colorful List Accent 3" w:semiHidden="0" w:uiPriority="72" w:unhideWhenUsed="0"/>
-    <w:lsdException w:name="Colorful Grid Accent 3" w:semiHidden="0" w:uiPriority="73" w:unhideWhenUsed="0"/>
-    <w:lsdException w:name="Light Shading Accent 4" w:semiHidden="0" w:uiPriority="60" w:unhideWhenUsed="0"/>
-    <w:lsdException w:name="Light List Accent 4" w:semiHidden="0" w:uiPriority="61" w:unhideWhenUsed="0"/>
-    <w:lsdException w:name="Light Grid Accent 4" w:semiHidden="0" w:uiPriority="62" w:unhideWhenUsed="0"/>
-    <w:lsdException w:name="Medium Shading 1 Accent 4" w:semiHidden="0" w:uiPriority="63" w:unhideWhenUsed="0"/>
-    <w:lsdException w:name="Medium Shading 2 Accent 4" w:semiHidden="0" w:uiPriority="64" w:unhideWhenUsed="0"/>
-    <w:lsdException w:name="Medium List 1 Accent 4" w:semiHidden="0" w:uiPriority="65" w:unhideWhenUsed="0"/>
-    <w:lsdException w:name="Medium List 2 Accent 4" w:semiHidden="0" w:uiPriority="66" w:unhideWhenUsed="0"/>
-    <w:lsdException w:name="Medium Grid 1 Accent 4" w:semiHidden="0" w:uiPriority="67" w:unhideWhenUsed="0"/>
-    <w:lsdException w:name="Medium Grid 2 Accent 4" w:semiHidden="0" w:uiPriority="68" w:unhideWhenUsed="0"/>
-    <w:lsdException w:name="Medium Grid 3 Accent 4" w:semiHidden="0" w:uiPriority="69" w:unhideWhenUsed="0"/>
-    <w:lsdException w:name="Dark List Accent 4" w:semiHidden="0" w:uiPriority="70" w:unhideWhenUsed="0"/>
-    <w:lsdException w:name="Colorful Shading Accent 4" w:semiHidden="0" w:uiPriority="71" w:unhideWhenUsed="0"/>
-    <w:lsdException w:name="Colorful List Accent 4" w:semiHidden="0" w:uiPriority="72" w:unhideWhenUsed="0"/>
-    <w:lsdException w:name="Colorful Grid Accent 4" w:semiHidden="0" w:uiPriority="73" w:unhideWhenUsed="0"/>
-    <w:lsdException w:name="Light Shading Accent 5" w:semiHidden="0" w:uiPriority="60" w:unhideWhenUsed="0"/>
-    <w:lsdException w:name="Light List Accent 5" w:semiHidden="0" w:uiPriority="61" w:unhideWhenUsed="0"/>
-    <w:lsdException w:name="Light Grid Accent 5" w:semiHidden="0" w:uiPriority="62" w:unhideWhenUsed="0"/>
-    <w:lsdException w:name="Medium Shading 1 Accent 5" w:semiHidden="0" w:uiPriority="63" w:unhideWhenUsed="0"/>
-    <w:lsdException w:name="Medium Shading 2 Accent 5" w:semiHidden="0" w:uiPriority="64" w:unhideWhenUsed="0"/>
-    <w:lsdException w:name="Medium List 1 Accent 5" w:semiHidden="0" w:uiPriority="65" w:unhideWhenUsed="0"/>
-    <w:lsdException w:name="Medium List 2 Accent 5" w:semiHidden="0" w:uiPriority="66" w:unhideWhenUsed="0"/>
-    <w:lsdException w:name="Medium Grid 1 Accent 5" w:semiHidden="0" w:uiPriority="67" w:unhideWhenUsed="0"/>
-    <w:lsdException w:name="Medium Grid 2 Accent 5" w:semiHidden="0" w:uiPriority="68" w:unhideWhenUsed="0"/>
-    <w:lsdException w:name="Medium Grid 3 Accent 5" w:semiHidden="0" w:uiPriority="69" w:unhideWhenUsed="0"/>
-    <w:lsdException w:name="Dark List Accent 5" w:semiHidden="0" w:uiPriority="70" w:unhideWhenUsed="0"/>
-    <w:lsdException w:name="Colorful Shading Accent 5" w:semiHidden="0" w:uiPriority="71" w:unhideWhenUsed="0"/>
-    <w:lsdException w:name="Colorful List Accent 5" w:semiHidden="0" w:uiPriority="72" w:unhideWhenUsed="0"/>
-    <w:lsdException w:name="Colorful Grid Accent 5" w:semiHidden="0" w:uiPriority="73" w:unhideWhenUsed="0"/>
-    <w:lsdException w:name="Light Shading Accent 6" w:semiHidden="0" w:uiPriority="60" w:unhideWhenUsed="0"/>
-    <w:lsdException w:name="Light List Accent 6" w:semiHidden="0" w:uiPriority="61" w:unhideWhenUsed="0"/>
-    <w:lsdException w:name="Light Grid Accent 6" w:semiHidden="0" w:uiPriority="62" w:unhideWhenUsed="0"/>
-    <w:lsdException w:name="Medium Shading 1 Accent 6" w:semiHidden="0" w:uiPriority="63" w:unhideWhenUsed="0"/>
-    <w:lsdException w:name="Medium Shading 2 Accent 6" w:semiHidden="0" w:uiPriority="64" w:unhideWhenUsed="0"/>
-    <w:lsdException w:name="Medium List 1 Accent 6" w:semiHidden="0" w:uiPriority="65" w:unhideWhenUsed="0"/>
-    <w:lsdException w:name="Medium List 2 Accent 6" w:semiHidden="0" w:uiPriority="66" w:unhideWhenUsed="0"/>
-    <w:lsdException w:name="Medium Grid 1 Accent 6" w:semiHidden="0" w:uiPriority="67" w:unhideWhenUsed="0"/>
-    <w:lsdException w:name="Medium Grid 2 Accent 6" w:semiHidden="0" w:uiPriority="68" w:unhideWhenUsed="0"/>
-    <w:lsdException w:name="Medium Grid 3 Accent 6" w:semiHidden="0" w:uiPriority="69" w:unhideWhenUsed="0"/>
-    <w:lsdException w:name="Dark List Accent 6" w:semiHidden="0" w:uiPriority="70" w:unhideWhenUsed="0"/>
-    <w:lsdException w:name="Colorful Shading Accent 6" w:semiHidden="0" w:uiPriority="71" w:unhideWhenUsed="0"/>
-    <w:lsdException w:name="Colorful List Accent 6" w:semiHidden="0" w:uiPriority="72" w:unhideWhenUsed="0"/>
-    <w:lsdException w:name="Colorful Grid Accent 6" w:semiHidden="0" w:uiPriority="73" w:unhideWhenUsed="0"/>
-    <w:lsdException w:name="Subtle Emphasis" w:semiHidden="0" w:uiPriority="19" w:unhideWhenUsed="0" w:qFormat="1"/>
-    <w:lsdException w:name="Intense Emphasis" w:semiHidden="0" w:uiPriority="21" w:unhideWhenUsed="0" w:qFormat="1"/>
-    <w:lsdException w:name="Subtle Reference" w:semiHidden="0" w:uiPriority="31" w:unhideWhenUsed="0" w:qFormat="1"/>
-    <w:lsdException w:name="Intense Reference" w:semiHidden="0" w:uiPriority="32" w:unhideWhenUsed="0" w:qFormat="1"/>
-    <w:lsdException w:name="Book Title" w:semiHidden="0" w:uiPriority="33" w:unhideWhenUsed="0" w:qFormat="1"/>
-    <w:lsdException w:name="Bibliography" w:uiPriority="37"/>
-    <w:lsdException w:name="TOC Heading" w:uiPriority="39" w:qFormat="1"/>
+  <w:latentStyles w:defLockedState="0" w:defUIPriority="99" w:defSemiHidden="0" w:defUnhideWhenUsed="0" w:defQFormat="0" w:count="380">
+    <w:lsdException w:name="Normal" w:uiPriority="0" w:qFormat="1"/>
+    <w:lsdException w:name="heading 1" w:uiPriority="9" w:qFormat="1"/>
+    <w:lsdException w:name="heading 2" w:semiHidden="1" w:uiPriority="9" w:unhideWhenUsed="1" w:qFormat="1"/>
+    <w:lsdException w:name="heading 3" w:semiHidden="1" w:uiPriority="9" w:unhideWhenUsed="1" w:qFormat="1"/>
+    <w:lsdException w:name="heading 4" w:semiHidden="1" w:uiPriority="9" w:unhideWhenUsed="1" w:qFormat="1"/>
+    <w:lsdException w:name="heading 5" w:semiHidden="1" w:uiPriority="9" w:unhideWhenUsed="1" w:qFormat="1"/>
+    <w:lsdException w:name="heading 6" w:semiHidden="1" w:uiPriority="9" w:unhideWhenUsed="1" w:qFormat="1"/>
+    <w:lsdException w:name="heading 7" w:semiHidden="1" w:uiPriority="9" w:unhideWhenUsed="1" w:qFormat="1"/>
+    <w:lsdException w:name="heading 8" w:semiHidden="1" w:uiPriority="9" w:unhideWhenUsed="1" w:qFormat="1"/>
+    <w:lsdException w:name="heading 9" w:semiHidden="1" w:uiPriority="9" w:unhideWhenUsed="1" w:qFormat="1"/>
+    <w:lsdException w:name="index 1" w:semiHidden="1" w:unhideWhenUsed="1"/>
+    <w:lsdException w:name="index 2" w:semiHidden="1" w:unhideWhenUsed="1"/>
+    <w:lsdException w:name="index 3" w:semiHidden="1" w:unhideWhenUsed="1"/>
+    <w:lsdException w:name="index 4" w:semiHidden="1" w:unhideWhenUsed="1"/>
+    <w:lsdException w:name="index 5" w:semiHidden="1" w:unhideWhenUsed="1"/>
+    <w:lsdException w:name="index 6" w:semiHidden="1" w:unhideWhenUsed="1"/>
+    <w:lsdException w:name="index 7" w:semiHidden="1" w:unhideWhenUsed="1"/>
+    <w:lsdException w:name="index 8" w:semiHidden="1" w:unhideWhenUsed="1"/>
+    <w:lsdException w:name="index 9" w:semiHidden="1" w:unhideWhenUsed="1"/>
+    <w:lsdException w:name="toc 1" w:semiHidden="1" w:uiPriority="39" w:unhideWhenUsed="1"/>
+    <w:lsdException w:name="toc 2" w:semiHidden="1" w:uiPriority="39" w:unhideWhenUsed="1"/>
+    <w:lsdException w:name="toc 3" w:semiHidden="1" w:uiPriority="39" w:unhideWhenUsed="1"/>
+    <w:lsdException w:name="toc 4" w:semiHidden="1" w:uiPriority="39" w:unhideWhenUsed="1"/>
+    <w:lsdException w:name="toc 5" w:semiHidden="1" w:uiPriority="39" w:unhideWhenUsed="1"/>
+    <w:lsdException w:name="toc 6" w:semiHidden="1" w:uiPriority="39" w:unhideWhenUsed="1"/>
+    <w:lsdException w:name="toc 7" w:semiHidden="1" w:uiPriority="39" w:unhideWhenUsed="1"/>
+    <w:lsdException w:name="toc 8" w:semiHidden="1" w:uiPriority="39" w:unhideWhenUsed="1"/>
+    <w:lsdException w:name="toc 9" w:semiHidden="1" w:uiPriority="39" w:unhideWhenUsed="1"/>
+    <w:lsdException w:name="Normal Indent" w:semiHidden="1" w:unhideWhenUsed="1"/>
+    <w:lsdException w:name="footnote text" w:semiHidden="1" w:unhideWhenUsed="1"/>
+    <w:lsdException w:name="annotation text" w:semiHidden="1" w:unhideWhenUsed="1"/>
+    <w:lsdException w:name="header" w:semiHidden="1" w:unhideWhenUsed="1"/>
+    <w:lsdException w:name="footer" w:semiHidden="1" w:unhideWhenUsed="1"/>
+    <w:lsdException w:name="index heading" w:semiHidden="1" w:unhideWhenUsed="1"/>
+    <w:lsdException w:name="caption" w:semiHidden="1" w:uiPriority="35" w:unhideWhenUsed="1" w:qFormat="1"/>
+    <w:lsdException w:name="table of figures" w:semiHidden="1" w:unhideWhenUsed="1"/>
+    <w:lsdException w:name="envelope address" w:semiHidden="1" w:unhideWhenUsed="1"/>
+    <w:lsdException w:name="envelope return" w:semiHidden="1" w:unhideWhenUsed="1"/>
+    <w:lsdException w:name="footnote reference" w:semiHidden="1" w:unhideWhenUsed="1"/>
+    <w:lsdException w:name="annotation reference" w:semiHidden="1" w:unhideWhenUsed="1"/>
+    <w:lsdException w:name="line number" w:semiHidden="1" w:unhideWhenUsed="1"/>
+    <w:lsdException w:name="page number" w:semiHidden="1" w:unhideWhenUsed="1"/>
+    <w:lsdException w:name="endnote reference" w:semiHidden="1" w:unhideWhenUsed="1"/>
+    <w:lsdException w:name="endnote text" w:semiHidden="1" w:unhideWhenUsed="1"/>
+    <w:lsdException w:name="table of authorities" w:semiHidden="1" w:unhideWhenUsed="1"/>
+    <w:lsdException w:name="macro" w:semiHidden="1" w:unhideWhenUsed="1"/>
+    <w:lsdException w:name="toa heading" w:semiHidden="1" w:unhideWhenUsed="1"/>
+    <w:lsdException w:name="List" w:semiHidden="1" w:unhideWhenUsed="1"/>
+    <w:lsdException w:name="List Bullet" w:semiHidden="1" w:unhideWhenUsed="1"/>
+    <w:lsdException w:name="List Number" w:semiHidden="1" w:unhideWhenUsed="1"/>
+    <w:lsdException w:name="List 2" w:semiHidden="1" w:unhideWhenUsed="1"/>
+    <w:lsdException w:name="List 3" w:semiHidden="1" w:unhideWhenUsed="1"/>
+    <w:lsdException w:name="List 4" w:semiHidden="1" w:unhideWhenUsed="1"/>
+    <w:lsdException w:name="List 5" w:semiHidden="1" w:unhideWhenUsed="1"/>
+    <w:lsdException w:name="List Bullet 2" w:semiHidden="1" w:unhideWhenUsed="1"/>
+    <w:lsdException w:name="List Bullet 3" w:semiHidden="1" w:unhideWhenUsed="1"/>
+    <w:lsdException w:name="List Bullet 4" w:semiHidden="1" w:unhideWhenUsed="1"/>
+    <w:lsdException w:name="List Bullet 5" w:semiHidden="1" w:unhideWhenUsed="1"/>
+    <w:lsdException w:name="List Number 2" w:semiHidden="1" w:unhideWhenUsed="1"/>
+    <w:lsdException w:name="List Number 3" w:semiHidden="1" w:unhideWhenUsed="1"/>
+    <w:lsdException w:name="List Number 4" w:semiHidden="1" w:unhideWhenUsed="1"/>
+    <w:lsdException w:name="List Number 5" w:semiHidden="1" w:unhideWhenUsed="1"/>
+    <w:lsdException w:name="Title" w:uiPriority="10" w:qFormat="1"/>
+    <w:lsdException w:name="Closing" w:semiHidden="1" w:unhideWhenUsed="1"/>
+    <w:lsdException w:name="Signature" w:semiHidden="1" w:unhideWhenUsed="1"/>
+    <w:lsdException w:name="Default Paragraph Font" w:semiHidden="1" w:uiPriority="1" w:unhideWhenUsed="1"/>
+    <w:lsdException w:name="Body Text" w:semiHidden="1" w:unhideWhenUsed="1"/>
+    <w:lsdException w:name="Body Text Indent" w:semiHidden="1" w:unhideWhenUsed="1"/>
+    <w:lsdException w:name="List Continue" w:semiHidden="1" w:unhideWhenUsed="1"/>
+    <w:lsdException w:name="List Continue 2" w:semiHidden="1" w:unhideWhenUsed="1"/>
+    <w:lsdException w:name="List Continue 3" w:semiHidden="1" w:unhideWhenUsed="1"/>
+    <w:lsdException w:name="List Continue 4" w:semiHidden="1" w:unhideWhenUsed="1"/>
+    <w:lsdException w:name="List Continue 5" w:semiHidden="1" w:unhideWhenUsed="1"/>
+    <w:lsdException w:name="Message Header" w:semiHidden="1" w:unhideWhenUsed="1"/>
+    <w:lsdException w:name="Subtitle" w:uiPriority="11" w:qFormat="1"/>
+    <w:lsdException w:name="Salutation" w:semiHidden="1" w:unhideWhenUsed="1"/>
+    <w:lsdException w:name="Date" w:semiHidden="1" w:unhideWhenUsed="1"/>
+    <w:lsdException w:name="Body Text First Indent" w:semiHidden="1" w:unhideWhenUsed="1"/>
+    <w:lsdException w:name="Body Text First Indent 2" w:semiHidden="1" w:unhideWhenUsed="1"/>
+    <w:lsdException w:name="Note Heading" w:semiHidden="1" w:unhideWhenUsed="1"/>
+    <w:lsdException w:name="Body Text 2" w:semiHidden="1" w:unhideWhenUsed="1"/>
+    <w:lsdException w:name="Body Text 3" w:semiHidden="1" w:unhideWhenUsed="1"/>
+    <w:lsdException w:name="Body Text Indent 2" w:semiHidden="1" w:unhideWhenUsed="1"/>
+    <w:lsdException w:name="Body Text Indent 3" w:semiHidden="1" w:unhideWhenUsed="1"/>
+    <w:lsdException w:name="Block Text" w:semiHidden="1" w:unhideWhenUsed="1"/>
+    <w:lsdException w:name="Hyperlink" w:semiHidden="1" w:unhideWhenUsed="1"/>
+    <w:lsdException w:name="FollowedHyperlink" w:semiHidden="1" w:unhideWhenUsed="1"/>
+    <w:lsdException w:name="Strong" w:uiPriority="22" w:qFormat="1"/>
+    <w:lsdException w:name="Emphasis" w:uiPriority="20" w:qFormat="1"/>
+    <w:lsdException w:name="Document Map" w:semiHidden="1" w:unhideWhenUsed="1"/>
+    <w:lsdException w:name="Plain Text" w:semiHidden="1" w:unhideWhenUsed="1"/>
+    <w:lsdException w:name="E-mail Signature" w:semiHidden="1" w:unhideWhenUsed="1"/>
+    <w:lsdException w:name="HTML Top of Form" w:semiHidden="1" w:unhideWhenUsed="1"/>
+    <w:lsdException w:name="HTML Bottom of Form" w:semiHidden="1" w:unhideWhenUsed="1"/>
+    <w:lsdException w:name="Normal (Web)" w:semiHidden="1" w:unhideWhenUsed="1"/>
+    <w:lsdException w:name="HTML Acronym" w:semiHidden="1" w:unhideWhenUsed="1"/>
+    <w:lsdException w:name="HTML Address" w:semiHidden="1" w:unhideWhenUsed="1"/>
+    <w:lsdException w:name="HTML Cite" w:semiHidden="1" w:unhideWhenUsed="1"/>
+    <w:lsdException w:name="HTML Code" w:semiHidden="1" w:unhideWhenUsed="1"/>
+    <w:lsdException w:name="HTML Definition" w:semiHidden="1" w:unhideWhenUsed="1"/>
+    <w:lsdException w:name="HTML Keyboard" w:semiHidden="1" w:unhideWhenUsed="1"/>
+    <w:lsdException w:name="HTML Preformatted" w:semiHidden="1" w:unhideWhenUsed="1"/>
+    <w:lsdException w:name="HTML Sample" w:semiHidden="1" w:unhideWhenUsed="1"/>
+    <w:lsdException w:name="HTML Typewriter" w:semiHidden="1" w:unhideWhenUsed="1"/>
+    <w:lsdException w:name="HTML Variable" w:semiHidden="1" w:unhideWhenUsed="1"/>
+    <w:lsdException w:name="Normal Table" w:semiHidden="1" w:unhideWhenUsed="1"/>
+    <w:lsdException w:name="annotation subject" w:semiHidden="1" w:unhideWhenUsed="1"/>
+    <w:lsdException w:name="No List" w:semiHidden="1" w:unhideWhenUsed="1"/>
+    <w:lsdException w:name="Outline List 1" w:semiHidden="1" w:unhideWhenUsed="1"/>
+    <w:lsdException w:name="Outline List 2" w:semiHidden="1" w:unhideWhenUsed="1"/>
+    <w:lsdException w:name="Outline List 3" w:semiHidden="1" w:unhideWhenUsed="1"/>
+    <w:lsdException w:name="Table Simple 1" w:semiHidden="1" w:unhideWhenUsed="1"/>
+    <w:lsdException w:name="Table Simple 2" w:semiHidden="1" w:unhideWhenUsed="1"/>
+    <w:lsdException w:name="Table Simple 3" w:semiHidden="1" w:unhideWhenUsed="1"/>
+    <w:lsdException w:name="Table Classic 1" w:semiHidden="1" w:unhideWhenUsed="1"/>
+    <w:lsdException w:name="Table Classic 2" w:semiHidden="1" w:unhideWhenUsed="1"/>
+    <w:lsdException w:name="Table Classic 3" w:semiHidden="1" w:unhideWhenUsed="1"/>
+    <w:lsdException w:name="Table Classic 4" w:semiHidden="1" w:unhideWhenUsed="1"/>
+    <w:lsdException w:name="Table Colorful 1" w:semiHidden="1" w:unhideWhenUsed="1"/>
+    <w:lsdException w:name="Table Colorful 2" w:semiHidden="1" w:unhideWhenUsed="1"/>
+    <w:lsdException w:name="Table Colorful 3" w:semiHidden="1" w:unhideWhenUsed="1"/>
+    <w:lsdException w:name="Table Columns 1" w:semiHidden="1" w:unhideWhenUsed="1"/>
+    <w:lsdException w:name="Table Columns 2" w:semiHidden="1" w:unhideWhenUsed="1"/>
+    <w:lsdException w:name="Table Columns 3" w:semiHidden="1" w:unhideWhenUsed="1"/>
+    <w:lsdException w:name="Table Columns 4" w:semiHidden="1" w:unhideWhenUsed="1"/>
+    <w:lsdException w:name="Table Columns 5" w:semiHidden="1" w:unhideWhenUsed="1"/>
+    <w:lsdException w:name="Table Grid 1" w:semiHidden="1" w:unhideWhenUsed="1"/>
+    <w:lsdException w:name="Table Grid 2" w:semiHidden="1" w:unhideWhenUsed="1"/>
+    <w:lsdException w:name="Table Grid 3" w:semiHidden="1" w:unhideWhenUsed="1"/>
+    <w:lsdException w:name="Table Grid 4" w:semiHidden="1" w:unhideWhenUsed="1"/>
+    <w:lsdException w:name="Table Grid 5" w:semiHidden="1" w:unhideWhenUsed="1"/>
+    <w:lsdException w:name="Table Grid 6" w:semiHidden="1" w:unhideWhenUsed="1"/>
+    <w:lsdException w:name="Table Grid 7" w:semiHidden="1" w:unhideWhenUsed="1"/>
+    <w:lsdException w:name="Table Grid 8" w:semiHidden="1" w:unhideWhenUsed="1"/>
+    <w:lsdException w:name="Table List 1" w:semiHidden="1" w:unhideWhenUsed="1"/>
+    <w:lsdException w:name="Table List 2" w:semiHidden="1" w:unhideWhenUsed="1"/>
+    <w:lsdException w:name="Table List 3" w:semiHidden="1" w:unhideWhenUsed="1"/>
+    <w:lsdException w:name="Table List 4" w:semiHidden="1" w:unhideWhenUsed="1"/>
+    <w:lsdException w:name="Table List 5" w:semiHidden="1" w:unhideWhenUsed="1"/>
+    <w:lsdException w:name="Table List 6" w:semiHidden="1" w:unhideWhenUsed="1"/>
+    <w:lsdException w:name="Table List 7" w:semiHidden="1" w:unhideWhenUsed="1"/>
+    <w:lsdException w:name="Table List 8" w:semiHidden="1" w:unhideWhenUsed="1"/>
+    <w:lsdException w:name="Table 3D effects 1" w:semiHidden="1" w:unhideWhenUsed="1"/>
+    <w:lsdException w:name="Table 3D effects 2" w:semiHidden="1" w:unhideWhenUsed="1"/>
+    <w:lsdException w:name="Table 3D effects 3" w:semiHidden="1" w:unhideWhenUsed="1"/>
+    <w:lsdException w:name="Table Contemporary" w:semiHidden="1" w:unhideWhenUsed="1"/>
+    <w:lsdException w:name="Table Elegant" w:semiHidden="1" w:unhideWhenUsed="1"/>
+    <w:lsdException w:name="Table Professional" w:semiHidden="1" w:unhideWhenUsed="1"/>
+    <w:lsdException w:name="Table Subtle 1" w:semiHidden="1" w:unhideWhenUsed="1"/>
+    <w:lsdException w:name="Table Subtle 2" w:semiHidden="1" w:unhideWhenUsed="1"/>
+    <w:lsdException w:name="Table Web 1" w:semiHidden="1" w:unhideWhenUsed="1"/>
+    <w:lsdException w:name="Table Web 2" w:semiHidden="1" w:unhideWhenUsed="1"/>
+    <w:lsdException w:name="Table Web 3" w:semiHidden="1" w:unhideWhenUsed="1"/>
+    <w:lsdException w:name="Balloon Text" w:semiHidden="1" w:unhideWhenUsed="1"/>
+    <w:lsdException w:name="Table Grid" w:uiPriority="39"/>
+    <w:lsdException w:name="Table Theme" w:semiHidden="1" w:unhideWhenUsed="1"/>
+    <w:lsdException w:name="Note Level 1" w:semiHidden="1" w:unhideWhenUsed="1"/>
+    <w:lsdException w:name="Note Level 2" w:semiHidden="1" w:unhideWhenUsed="1"/>
+    <w:lsdException w:name="Note Level 3" w:semiHidden="1" w:unhideWhenUsed="1"/>
+    <w:lsdException w:name="Note Level 4" w:semiHidden="1" w:unhideWhenUsed="1"/>
+    <w:lsdException w:name="Note Level 5" w:semiHidden="1" w:unhideWhenUsed="1"/>
+    <w:lsdException w:name="Note Level 6" w:semiHidden="1" w:unhideWhenUsed="1"/>
+    <w:lsdException w:name="Note Level 7" w:semiHidden="1" w:unhideWhenUsed="1"/>
+    <w:lsdException w:name="Note Level 8" w:semiHidden="1" w:unhideWhenUsed="1"/>
+    <w:lsdException w:name="Note Level 9" w:semiHidden="1" w:unhideWhenUsed="1"/>
+    <w:lsdException w:name="Placeholder Text" w:semiHidden="1"/>
+    <w:lsdException w:name="No Spacing" w:uiPriority="1" w:qFormat="1"/>
+    <w:lsdException w:name="Light Shading" w:uiPriority="60"/>
+    <w:lsdException w:name="Light List" w:uiPriority="61"/>
+    <w:lsdException w:name="Light Grid" w:uiPriority="62"/>
+    <w:lsdException w:name="Medium Shading 1" w:uiPriority="63"/>
+    <w:lsdException w:name="Medium Shading 2" w:uiPriority="64"/>
+    <w:lsdException w:name="Medium List 1" w:uiPriority="65"/>
+    <w:lsdException w:name="Medium List 2" w:uiPriority="66"/>
+    <w:lsdException w:name="Medium Grid 1" w:uiPriority="67"/>
+    <w:lsdException w:name="Medium Grid 2" w:uiPriority="68"/>
+    <w:lsdException w:name="Medium Grid 3" w:uiPriority="69"/>
+    <w:lsdException w:name="Dark List" w:uiPriority="70"/>
+    <w:lsdException w:name="Colorful Shading" w:uiPriority="71"/>
+    <w:lsdException w:name="Colorful List" w:uiPriority="72"/>
+    <w:lsdException w:name="Colorful Grid" w:uiPriority="73"/>
+    <w:lsdException w:name="Light Shading Accent 1" w:uiPriority="60"/>
+    <w:lsdException w:name="Light List Accent 1" w:uiPriority="61"/>
+    <w:lsdException w:name="Light Grid Accent 1" w:uiPriority="62"/>
+    <w:lsdException w:name="Medium Shading 1 Accent 1" w:uiPriority="63"/>
+    <w:lsdException w:name="Medium Shading 2 Accent 1" w:uiPriority="64"/>
+    <w:lsdException w:name="Medium List 1 Accent 1" w:uiPriority="65"/>
+    <w:lsdException w:name="Revision" w:semiHidden="1"/>
+    <w:lsdException w:name="List Paragraph" w:uiPriority="34" w:qFormat="1"/>
+    <w:lsdException w:name="Quote" w:uiPriority="29" w:qFormat="1"/>
+    <w:lsdException w:name="Intense Quote" w:uiPriority="30" w:qFormat="1"/>
+    <w:lsdException w:name="Medium List 2 Accent 1" w:uiPriority="66"/>
+    <w:lsdException w:name="Medium Grid 1 Accent 1" w:uiPriority="67"/>
+    <w:lsdException w:name="Medium Grid 2 Accent 1" w:uiPriority="68"/>
+    <w:lsdException w:name="Medium Grid 3 Accent 1" w:uiPriority="69"/>
+    <w:lsdException w:name="Dark List Accent 1" w:uiPriority="70"/>
+    <w:lsdException w:name="Colorful Shading Accent 1" w:uiPriority="71"/>
+    <w:lsdException w:name="Colorful List Accent 1" w:uiPriority="72"/>
+    <w:lsdException w:name="Colorful Grid Accent 1" w:uiPriority="73"/>
+    <w:lsdException w:name="Light Shading Accent 2" w:uiPriority="60"/>
+    <w:lsdException w:name="Light List Accent 2" w:uiPriority="61"/>
+    <w:lsdException w:name="Light Grid Accent 2" w:uiPriority="62"/>
+    <w:lsdException w:name="Medium Shading 1 Accent 2" w:uiPriority="63"/>
+    <w:lsdException w:name="Medium Shading 2 Accent 2" w:uiPriority="64"/>
+    <w:lsdException w:name="Medium List 1 Accent 2" w:uiPriority="65"/>
+    <w:lsdException w:name="Medium List 2 Accent 2" w:uiPriority="66"/>
+    <w:lsdException w:name="Medium Grid 1 Accent 2" w:uiPriority="67"/>
+    <w:lsdException w:name="Medium Grid 2 Accent 2" w:uiPriority="68"/>
+    <w:lsdException w:name="Medium Grid 3 Accent 2" w:uiPriority="69"/>
+    <w:lsdException w:name="Dark List Accent 2" w:uiPriority="70"/>
+    <w:lsdException w:name="Colorful Shading Accent 2" w:uiPriority="71"/>
+    <w:lsdException w:name="Colorful List Accent 2" w:uiPriority="72"/>
+    <w:lsdException w:name="Colorful Grid Accent 2" w:uiPriority="73"/>
+    <w:lsdException w:name="Light Shading Accent 3" w:uiPriority="60"/>
+    <w:lsdException w:name="Light List Accent 3" w:uiPriority="61"/>
+    <w:lsdException w:name="Light Grid Accent 3" w:uiPriority="62"/>
+    <w:lsdException w:name="Medium Shading 1 Accent 3" w:uiPriority="63"/>
+    <w:lsdException w:name="Medium Shading 2 Accent 3" w:uiPriority="64"/>
+    <w:lsdException w:name="Medium List 1 Accent 3" w:uiPriority="65"/>
+    <w:lsdException w:name="Medium List 2 Accent 3" w:uiPriority="66"/>
+    <w:lsdException w:name="Medium Grid 1 Accent 3" w:uiPriority="67"/>
+    <w:lsdException w:name="Medium Grid 2 Accent 3" w:uiPriority="68"/>
+    <w:lsdException w:name="Medium Grid 3 Accent 3" w:uiPriority="69"/>
+    <w:lsdException w:name="Dark List Accent 3" w:uiPriority="70"/>
+    <w:lsdException w:name="Colorful Shading Accent 3" w:uiPriority="71"/>
+    <w:lsdException w:name="Colorful List Accent 3" w:uiPriority="72"/>
+    <w:lsdException w:name="Colorful Grid Accent 3" w:uiPriority="73"/>
+    <w:lsdException w:name="Light Shading Accent 4" w:uiPriority="60"/>
+    <w:lsdException w:name="Light List Accent 4" w:uiPriority="61"/>
+    <w:lsdException w:name="Light Grid Accent 4" w:uiPriority="62"/>
+    <w:lsdException w:name="Medium Shading 1 Accent 4" w:uiPriority="63"/>
+    <w:lsdException w:name="Medium Shading 2 Accent 4" w:uiPriority="64"/>
+    <w:lsdException w:name="Medium List 1 Accent 4" w:uiPriority="65"/>
+    <w:lsdException w:name="Medium List 2 Accent 4" w:uiPriority="66"/>
+    <w:lsdException w:name="Medium Grid 1 Accent 4" w:uiPriority="67"/>
+    <w:lsdException w:name="Medium Grid 2 Accent 4" w:uiPriority="68"/>
+    <w:lsdException w:name="Medium Grid 3 Accent 4" w:uiPriority="69"/>
+    <w:lsdException w:name="Dark List Accent 4" w:uiPriority="70"/>
+    <w:lsdException w:name="Colorful Shading Accent 4" w:uiPriority="71"/>
+    <w:lsdException w:name="Colorful List Accent 4" w:uiPriority="72"/>
+    <w:lsdException w:name="Colorful Grid Accent 4" w:uiPriority="73"/>
+    <w:lsdException w:name="Light Shading Accent 5" w:uiPriority="60"/>
+    <w:lsdException w:name="Light List Accent 5" w:uiPriority="61"/>
+    <w:lsdException w:name="Light Grid Accent 5" w:uiPriority="62"/>
+    <w:lsdException w:name="Medium Shading 1 Accent 5" w:uiPriority="63"/>
+    <w:lsdException w:name="Medium Shading 2 Accent 5" w:uiPriority="64"/>
+    <w:lsdException w:name="Medium List 1 Accent 5" w:uiPriority="65"/>
+    <w:lsdException w:name="Medium List 2 Accent 5" w:uiPriority="66"/>
+    <w:lsdException w:name="Medium Grid 1 Accent 5" w:uiPriority="67"/>
+    <w:lsdException w:name="Medium Grid 2 Accent 5" w:uiPriority="68"/>
+    <w:lsdException w:name="Medium Grid 3 Accent 5" w:uiPriority="69"/>
+    <w:lsdException w:name="Dark List Accent 5" w:uiPriority="70"/>
+    <w:lsdException w:name="Colorful Shading Accent 5" w:uiPriority="71"/>
+    <w:lsdException w:name="Colorful List Accent 5" w:uiPriority="72"/>
+    <w:lsdException w:name="Colorful Grid Accent 5" w:uiPriority="73"/>
+    <w:lsdException w:name="Light Shading Accent 6" w:uiPriority="60"/>
+    <w:lsdException w:name="Light List Accent 6" w:uiPriority="61"/>
+    <w:lsdException w:name="Light Grid Accent 6" w:uiPriority="62"/>
+    <w:lsdException w:name="Medium Shading 1 Accent 6" w:uiPriority="63"/>
+    <w:lsdException w:name="Medium Shading 2 Accent 6" w:uiPriority="64"/>
+    <w:lsdException w:name="Medium List 1 Accent 6" w:uiPriority="65"/>
+    <w:lsdException w:name="Medium List 2 Accent 6" w:uiPriority="66"/>
+    <w:lsdException w:name="Medium Grid 1 Accent 6" w:uiPriority="67"/>
+    <w:lsdException w:name="Medium Grid 2 Accent 6" w:uiPriority="68"/>
+    <w:lsdException w:name="Medium Grid 3 Accent 6" w:uiPriority="69"/>
+    <w:lsdException w:name="Dark List Accent 6" w:uiPriority="70"/>
+    <w:lsdException w:name="Colorful Shading Accent 6" w:uiPriority="71"/>
+    <w:lsdException w:name="Colorful List Accent 6" w:uiPriority="72"/>
+    <w:lsdException w:name="Colorful Grid Accent 6" w:uiPriority="73"/>
+    <w:lsdException w:name="Subtle Emphasis" w:uiPriority="19" w:qFormat="1"/>
+    <w:lsdException w:name="Intense Emphasis" w:uiPriority="21" w:qFormat="1"/>
+    <w:lsdException w:name="Subtle Reference" w:uiPriority="31" w:qFormat="1"/>
+    <w:lsdException w:name="Intense Reference" w:uiPriority="32" w:qFormat="1"/>
+    <w:lsdException w:name="Book Title" w:uiPriority="33" w:qFormat="1"/>
+    <w:lsdException w:name="Bibliography" w:semiHidden="1" w:uiPriority="37" w:unhideWhenUsed="1"/>
+    <w:lsdException w:name="TOC Heading" w:semiHidden="1" w:uiPriority="39" w:unhideWhenUsed="1" w:qFormat="1"/>
+    <w:lsdException w:name="Plain Table 1" w:uiPriority="41"/>
+    <w:lsdException w:name="Plain Table 2" w:uiPriority="42"/>
+    <w:lsdException w:name="Plain Table 3" w:uiPriority="43"/>
+    <w:lsdException w:name="Plain Table 4" w:uiPriority="44"/>
+    <w:lsdException w:name="Plain Table 5" w:uiPriority="45"/>
+    <w:lsdException w:name="Grid Table Light" w:uiPriority="40"/>
+    <w:lsdException w:name="Grid Table 1 Light" w:uiPriority="46"/>
+    <w:lsdException w:name="Grid Table 2" w:uiPriority="47"/>
+    <w:lsdException w:name="Grid Table 3" w:uiPriority="48"/>
+    <w:lsdException w:name="Grid Table 4" w:uiPriority="49"/>
+    <w:lsdException w:name="Grid Table 5 Dark" w:uiPriority="50"/>
+    <w:lsdException w:name="Grid Table 6 Colorful" w:uiPriority="51"/>
+    <w:lsdException w:name="Grid Table 7 Colorful" w:uiPriority="52"/>
+    <w:lsdException w:name="Grid Table 1 Light Accent 1" w:uiPriority="46"/>
+    <w:lsdException w:name="Grid Table 2 Accent 1" w:uiPriority="47"/>
+    <w:lsdException w:name="Grid Table 3 Accent 1" w:uiPriority="48"/>
+    <w:lsdException w:name="Grid Table 4 Accent 1" w:uiPriority="49"/>
+    <w:lsdException w:name="Grid Table 5 Dark Accent 1" w:uiPriority="50"/>
+    <w:lsdException w:name="Grid Table 6 Colorful Accent 1" w:uiPriority="51"/>
+    <w:lsdException w:name="Grid Table 7 Colorful Accent 1" w:uiPriority="52"/>
+    <w:lsdException w:name="Grid Table 1 Light Accent 2" w:uiPriority="46"/>
+    <w:lsdException w:name="Grid Table 2 Accent 2" w:uiPriority="47"/>
+    <w:lsdException w:name="Grid Table 3 Accent 2" w:uiPriority="48"/>
+    <w:lsdException w:name="Grid Table 4 Accent 2" w:uiPriority="49"/>
+    <w:lsdException w:name="Grid Table 5 Dark Accent 2" w:uiPriority="50"/>
+    <w:lsdException w:name="Grid Table 6 Colorful Accent 2" w:uiPriority="51"/>
+    <w:lsdException w:name="Grid Table 7 Colorful Accent 2" w:uiPriority="52"/>
+    <w:lsdException w:name="Grid Table 1 Light Accent 3" w:uiPriority="46"/>
+    <w:lsdException w:name="Grid Table 2 Accent 3" w:uiPriority="47"/>
+    <w:lsdException w:name="Grid Table 3 Accent 3" w:uiPriority="48"/>
+    <w:lsdException w:name="Grid Table 4 Accent 3" w:uiPriority="49"/>
+    <w:lsdException w:name="Grid Table 5 Dark Accent 3" w:uiPriority="50"/>
+    <w:lsdException w:name="Grid Table 6 Colorful Accent 3" w:uiPriority="51"/>
+    <w:lsdException w:name="Grid Table 7 Colorful Accent 3" w:uiPriority="52"/>
+    <w:lsdException w:name="Grid Table 1 Light Accent 4" w:uiPriority="46"/>
+    <w:lsdException w:name="Grid Table 2 Accent 4" w:uiPriority="47"/>
+    <w:lsdException w:name="Grid Table 3 Accent 4" w:uiPriority="48"/>
+    <w:lsdException w:name="Grid Table 4 Accent 4" w:uiPriority="49"/>
+    <w:lsdException w:name="Grid Table 5 Dark Accent 4" w:uiPriority="50"/>
+    <w:lsdException w:name="Grid Table 6 Colorful Accent 4" w:uiPriority="51"/>
+    <w:lsdException w:name="Grid Table 7 Colorful Accent 4" w:uiPriority="52"/>
+    <w:lsdException w:name="Grid Table 1 Light Accent 5" w:uiPriority="46"/>
+    <w:lsdException w:name="Grid Table 2 Accent 5" w:uiPriority="47"/>
+    <w:lsdException w:name="Grid Table 3 Accent 5" w:uiPriority="48"/>
+    <w:lsdException w:name="Grid Table 4 Accent 5" w:uiPriority="49"/>
+    <w:lsdException w:name="Grid Table 5 Dark Accent 5" w:uiPriority="50"/>
+    <w:lsdException w:name="Grid Table 6 Colorful Accent 5" w:uiPriority="51"/>
+    <w:lsdException w:name="Grid Table 7 Colorful Accent 5" w:uiPriority="52"/>
+    <w:lsdException w:name="Grid Table 1 Light Accent 6" w:uiPriority="46"/>
+    <w:lsdException w:name="Grid Table 2 Accent 6" w:uiPriority="47"/>
+    <w:lsdException w:name="Grid Table 3 Accent 6" w:uiPriority="48"/>
+    <w:lsdException w:name="Grid Table 4 Accent 6" w:uiPriority="49"/>
+    <w:lsdException w:name="Grid Table 5 Dark Accent 6" w:uiPriority="50"/>
+    <w:lsdException w:name="Grid Table 6 Colorful Accent 6" w:uiPriority="51"/>
+    <w:lsdException w:name="Grid Table 7 Colorful Accent 6" w:uiPriority="52"/>
+    <w:lsdException w:name="List Table 1 Light" w:uiPriority="46"/>
+    <w:lsdException w:name="List Table 2" w:uiPriority="47"/>
+    <w:lsdException w:name="List Table 3" w:uiPriority="48"/>
+    <w:lsdException w:name="List Table 4" w:uiPriority="49"/>
+    <w:lsdException w:name="List Table 5 Dark" w:uiPriority="50"/>
+    <w:lsdException w:name="List Table 6 Colorful" w:uiPriority="51"/>
+    <w:lsdException w:name="List Table 7 Colorful" w:uiPriority="52"/>
+    <w:lsdException w:name="List Table 1 Light Accent 1" w:uiPriority="46"/>
+    <w:lsdException w:name="List Table 2 Accent 1" w:uiPriority="47"/>
+    <w:lsdException w:name="List Table 3 Accent 1" w:uiPriority="48"/>
+    <w:lsdException w:name="List Table 4 Accent 1" w:uiPriority="49"/>
+    <w:lsdException w:name="List Table 5 Dark Accent 1" w:uiPriority="50"/>
+    <w:lsdException w:name="List Table 6 Colorful Accent 1" w:uiPriority="51"/>
+    <w:lsdException w:name="List Table 7 Colorful Accent 1" w:uiPriority="52"/>
+    <w:lsdException w:name="List Table 1 Light Accent 2" w:uiPriority="46"/>
+    <w:lsdException w:name="List Table 2 Accent 2" w:uiPriority="47"/>
+    <w:lsdException w:name="List Table 3 Accent 2" w:uiPriority="48"/>
+    <w:lsdException w:name="List Table 4 Accent 2" w:uiPriority="49"/>
+    <w:lsdException w:name="List Table 5 Dark Accent 2" w:uiPriority="50"/>
+    <w:lsdException w:name="List Table 6 Colorful Accent 2" w:uiPriority="51"/>
+    <w:lsdException w:name="List Table 7 Colorful Accent 2" w:uiPriority="52"/>
+    <w:lsdException w:name="List Table 1 Light Accent 3" w:uiPriority="46"/>
+    <w:lsdException w:name="List Table 2 Accent 3" w:uiPriority="47"/>
+    <w:lsdException w:name="List Table 3 Accent 3" w:uiPriority="48"/>
+    <w:lsdException w:name="List Table 4 Accent 3" w:uiPriority="49"/>
+    <w:lsdException w:name="List Table 5 Dark Accent 3" w:uiPriority="50"/>
+    <w:lsdException w:name="List Table 6 Colorful Accent 3" w:uiPriority="51"/>
+    <w:lsdException w:name="List Table 7 Colorful Accent 3" w:uiPriority="52"/>
+    <w:lsdException w:name="List Table 1 Light Accent 4" w:uiPriority="46"/>
+    <w:lsdException w:name="List Table 2 Accent 4" w:uiPriority="47"/>
+    <w:lsdException w:name="List Table 3 Accent 4" w:uiPriority="48"/>
+    <w:lsdException w:name="List Table 4 Accent 4" w:uiPriority="49"/>
+    <w:lsdException w:name="List Table 5 Dark Accent 4" w:uiPriority="50"/>
+    <w:lsdException w:name="List Table 6 Colorful Accent 4" w:uiPriority="51"/>
+    <w:lsdException w:name="List Table 7 Colorful Accent 4" w:uiPriority="52"/>
+    <w:lsdException w:name="List Table 1 Light Accent 5" w:uiPriority="46"/>
+    <w:lsdException w:name="List Table 2 Accent 5" w:uiPriority="47"/>
+    <w:lsdException w:name="List Table 3 Accent 5" w:uiPriority="48"/>
+    <w:lsdException w:name="List Table 4 Accent 5" w:uiPriority="49"/>
+    <w:lsdException w:name="List Table 5 Dark Accent 5" w:uiPriority="50"/>
+    <w:lsdException w:name="List Table 6 Colorful Accent 5" w:uiPriority="51"/>
+    <w:lsdException w:name="List Table 7 Colorful Accent 5" w:uiPriority="52"/>
+    <w:lsdException w:name="List Table 1 Light Accent 6" w:uiPriority="46"/>
+    <w:lsdException w:name="List Table 2 Accent 6" w:uiPriority="47"/>
+    <w:lsdException w:name="List Table 3 Accent 6" w:uiPriority="48"/>
+    <w:lsdException w:name="List Table 4 Accent 6" w:uiPriority="49"/>
+    <w:lsdException w:name="List Table 5 Dark Accent 6" w:uiPriority="50"/>
+    <w:lsdException w:name="List Table 6 Colorful Accent 6" w:uiPriority="51"/>
+    <w:lsdException w:name="List Table 7 Colorful Accent 6" w:uiPriority="52"/>
   </w:latentStyles>
-  <w:style w:type="paragraph" w:default="1" w:styleId="a">
+  <w:style w:type="paragraph" w:default="1" w:styleId="Normal">
     <w:name w:val="Normal"/>
     <w:qFormat/>
     <w:rsid w:val="00987866"/>
   </w:style>
-  <w:style w:type="paragraph" w:styleId="1">
+  <w:style w:type="paragraph" w:styleId="Heading1">
     <w:name w:val="heading 1"/>
-    <w:basedOn w:val="a"/>
-    <w:next w:val="a"/>
-    <w:link w:val="1Char"/>
+    <w:basedOn w:val="Normal"/>
+    <w:next w:val="Normal"/>
+    <w:link w:val="Heading1Char"/>
     <w:uiPriority w:val="9"/>
     <w:qFormat/>
     <w:rsid w:val="000938DB"/>
@@ -2793,11 +3254,11 @@
       <w:szCs w:val="32"/>
     </w:rPr>
   </w:style>
-  <w:style w:type="paragraph" w:styleId="2">
+  <w:style w:type="paragraph" w:styleId="Heading2">
     <w:name w:val="heading 2"/>
-    <w:basedOn w:val="a"/>
-    <w:next w:val="a"/>
-    <w:link w:val="2Char"/>
+    <w:basedOn w:val="Normal"/>
+    <w:next w:val="Normal"/>
+    <w:link w:val="Heading2Char"/>
     <w:uiPriority w:val="9"/>
     <w:unhideWhenUsed/>
     <w:qFormat/>
@@ -2815,11 +3276,11 @@
       <w:szCs w:val="26"/>
     </w:rPr>
   </w:style>
-  <w:style w:type="paragraph" w:styleId="3">
+  <w:style w:type="paragraph" w:styleId="Heading3">
     <w:name w:val="heading 3"/>
-    <w:basedOn w:val="a"/>
-    <w:next w:val="a"/>
-    <w:link w:val="3Char"/>
+    <w:basedOn w:val="Normal"/>
+    <w:next w:val="Normal"/>
+    <w:link w:val="Heading3Char"/>
     <w:uiPriority w:val="9"/>
     <w:unhideWhenUsed/>
     <w:qFormat/>
@@ -2835,11 +3296,11 @@
       <w:color w:val="1F4D78" w:themeColor="accent1" w:themeShade="7F"/>
     </w:rPr>
   </w:style>
-  <w:style w:type="paragraph" w:styleId="4">
+  <w:style w:type="paragraph" w:styleId="Heading4">
     <w:name w:val="heading 4"/>
-    <w:basedOn w:val="a"/>
-    <w:next w:val="a"/>
-    <w:link w:val="4Char"/>
+    <w:basedOn w:val="Normal"/>
+    <w:next w:val="Normal"/>
+    <w:link w:val="Heading4Char"/>
     <w:uiPriority w:val="9"/>
     <w:unhideWhenUsed/>
     <w:qFormat/>
@@ -2857,11 +3318,11 @@
       <w:color w:val="2E74B5" w:themeColor="accent1" w:themeShade="BF"/>
     </w:rPr>
   </w:style>
-  <w:style w:type="paragraph" w:styleId="5">
+  <w:style w:type="paragraph" w:styleId="Heading5">
     <w:name w:val="heading 5"/>
-    <w:basedOn w:val="a"/>
-    <w:next w:val="a"/>
-    <w:link w:val="5Char"/>
+    <w:basedOn w:val="Normal"/>
+    <w:next w:val="Normal"/>
+    <w:link w:val="Heading5Char"/>
     <w:uiPriority w:val="9"/>
     <w:unhideWhenUsed/>
     <w:qFormat/>
@@ -2877,18 +3338,17 @@
       <w:color w:val="2E74B5" w:themeColor="accent1" w:themeShade="BF"/>
     </w:rPr>
   </w:style>
-  <w:style w:type="character" w:default="1" w:styleId="a0">
+  <w:style w:type="character" w:default="1" w:styleId="DefaultParagraphFont">
     <w:name w:val="Default Paragraph Font"/>
     <w:uiPriority w:val="1"/>
     <w:semiHidden/>
     <w:unhideWhenUsed/>
   </w:style>
-  <w:style w:type="table" w:default="1" w:styleId="a1">
+  <w:style w:type="table" w:default="1" w:styleId="TableNormal">
     <w:name w:val="Normal Table"/>
     <w:uiPriority w:val="99"/>
     <w:semiHidden/>
     <w:unhideWhenUsed/>
-    <w:qFormat/>
     <w:tblPr>
       <w:tblInd w:w="0" w:type="dxa"/>
       <w:tblCellMar>
@@ -2899,16 +3359,16 @@
       </w:tblCellMar>
     </w:tblPr>
   </w:style>
-  <w:style w:type="numbering" w:default="1" w:styleId="a2">
+  <w:style w:type="numbering" w:default="1" w:styleId="NoList">
     <w:name w:val="No List"/>
     <w:uiPriority w:val="99"/>
     <w:semiHidden/>
     <w:unhideWhenUsed/>
   </w:style>
-  <w:style w:type="character" w:customStyle="1" w:styleId="1Char">
-    <w:name w:val="标题 1 Char"/>
-    <w:basedOn w:val="a0"/>
-    <w:link w:val="1"/>
+  <w:style w:type="character" w:customStyle="1" w:styleId="Heading1Char">
+    <w:name w:val="Heading 1 Char"/>
+    <w:basedOn w:val="DefaultParagraphFont"/>
+    <w:link w:val="Heading1"/>
     <w:uiPriority w:val="9"/>
     <w:rsid w:val="000938DB"/>
     <w:rPr>
@@ -2918,10 +3378,10 @@
       <w:szCs w:val="32"/>
     </w:rPr>
   </w:style>
-  <w:style w:type="character" w:customStyle="1" w:styleId="2Char">
-    <w:name w:val="标题 2 Char"/>
-    <w:basedOn w:val="a0"/>
-    <w:link w:val="2"/>
+  <w:style w:type="character" w:customStyle="1" w:styleId="Heading2Char">
+    <w:name w:val="Heading 2 Char"/>
+    <w:basedOn w:val="DefaultParagraphFont"/>
+    <w:link w:val="Heading2"/>
     <w:uiPriority w:val="9"/>
     <w:rsid w:val="000938DB"/>
     <w:rPr>
@@ -2931,10 +3391,10 @@
       <w:szCs w:val="26"/>
     </w:rPr>
   </w:style>
-  <w:style w:type="character" w:customStyle="1" w:styleId="3Char">
-    <w:name w:val="标题 3 Char"/>
-    <w:basedOn w:val="a0"/>
-    <w:link w:val="3"/>
+  <w:style w:type="character" w:customStyle="1" w:styleId="Heading3Char">
+    <w:name w:val="Heading 3 Char"/>
+    <w:basedOn w:val="DefaultParagraphFont"/>
+    <w:link w:val="Heading3"/>
     <w:uiPriority w:val="9"/>
     <w:rsid w:val="000938DB"/>
     <w:rPr>
@@ -2942,10 +3402,10 @@
       <w:color w:val="1F4D78" w:themeColor="accent1" w:themeShade="7F"/>
     </w:rPr>
   </w:style>
-  <w:style w:type="character" w:customStyle="1" w:styleId="4Char">
-    <w:name w:val="标题 4 Char"/>
-    <w:basedOn w:val="a0"/>
-    <w:link w:val="4"/>
+  <w:style w:type="character" w:customStyle="1" w:styleId="Heading4Char">
+    <w:name w:val="Heading 4 Char"/>
+    <w:basedOn w:val="DefaultParagraphFont"/>
+    <w:link w:val="Heading4"/>
     <w:uiPriority w:val="9"/>
     <w:rsid w:val="000938DB"/>
     <w:rPr>
@@ -2955,10 +3415,10 @@
       <w:color w:val="2E74B5" w:themeColor="accent1" w:themeShade="BF"/>
     </w:rPr>
   </w:style>
-  <w:style w:type="character" w:customStyle="1" w:styleId="5Char">
-    <w:name w:val="标题 5 Char"/>
-    <w:basedOn w:val="a0"/>
-    <w:link w:val="5"/>
+  <w:style w:type="character" w:customStyle="1" w:styleId="Heading5Char">
+    <w:name w:val="Heading 5 Char"/>
+    <w:basedOn w:val="DefaultParagraphFont"/>
+    <w:link w:val="Heading5"/>
     <w:uiPriority w:val="9"/>
     <w:rsid w:val="000938DB"/>
     <w:rPr>
@@ -2966,9 +3426,9 @@
       <w:color w:val="2E74B5" w:themeColor="accent1" w:themeShade="BF"/>
     </w:rPr>
   </w:style>
-  <w:style w:type="paragraph" w:styleId="a3">
+  <w:style w:type="paragraph" w:styleId="ListParagraph">
     <w:name w:val="List Paragraph"/>
-    <w:basedOn w:val="a"/>
+    <w:basedOn w:val="Normal"/>
     <w:uiPriority w:val="34"/>
     <w:qFormat/>
     <w:rsid w:val="00FF517C"/>
@@ -2977,9 +3437,9 @@
       <w:contextualSpacing/>
     </w:pPr>
   </w:style>
-  <w:style w:type="table" w:styleId="a4">
+  <w:style w:type="table" w:styleId="TableGrid">
     <w:name w:val="Table Grid"/>
-    <w:basedOn w:val="a1"/>
+    <w:basedOn w:val="TableNormal"/>
     <w:uiPriority w:val="39"/>
     <w:rsid w:val="00355603"/>
     <w:tblPr>
@@ -3258,7 +3718,7 @@
   <a:extraClrSchemeLst/>
   <a:extLst>
     <a:ext uri="{05A4C25C-085E-4340-85A3-A5531E510DB2}">
-      <thm15:themeFamily xmlns:thm15="http://schemas.microsoft.com/office/thememl/2012/main" xmlns="" name="Office Theme" id="{62F939B6-93AF-4DB8-9C6B-D6C7DFDC589F}" vid="{4A3C46E8-61CC-4603-A589-7422A47A8E4A}"/>
+      <thm15:themeFamily xmlns:thm15="http://schemas.microsoft.com/office/thememl/2012/main" name="Office Theme" id="{62F939B6-93AF-4DB8-9C6B-D6C7DFDC589F}" vid="{4A3C46E8-61CC-4603-A589-7422A47A8E4A}"/>
     </a:ext>
   </a:extLst>
 </a:theme>
@@ -3269,7 +3729,7 @@
 </file>
 
 <file path=customXml/itemProps1.xml><?xml version="1.0" encoding="utf-8"?>
-<ds:datastoreItem xmlns:ds="http://schemas.openxmlformats.org/officeDocument/2006/customXml" ds:itemID="{65B60225-5789-4881-94BB-EBBE56F963EC}">
+<ds:datastoreItem xmlns:ds="http://schemas.openxmlformats.org/officeDocument/2006/customXml" ds:itemID="{45CC7514-4F73-FE44-AAD4-B114009E1600}">
   <ds:schemaRefs>
     <ds:schemaRef ds:uri="http://schemas.openxmlformats.org/officeDocument/2006/bibliography"/>
   </ds:schemaRefs>

</xml_diff>

<commit_message>
Transfer the first submission into PDF format
</commit_message>
<xml_diff>
--- a/Documents/Submission 1.docx
+++ b/Documents/Submission 1.docx
@@ -1,10 +1,10 @@
 
 <file path=word/document.xml><?xml version="1.0" encoding="utf-8"?>
-<w:document xmlns:ve="http://schemas.openxmlformats.org/markup-compatibility/2006" xmlns:o="urn:schemas-microsoft-com:office:office" xmlns:r="http://schemas.openxmlformats.org/officeDocument/2006/relationships" xmlns:m="http://schemas.openxmlformats.org/officeDocument/2006/math" xmlns:v="urn:schemas-microsoft-com:vml" xmlns:wp="http://schemas.openxmlformats.org/drawingml/2006/wordprocessingDrawing" xmlns:w10="urn:schemas-microsoft-com:office:word" xmlns:w="http://schemas.openxmlformats.org/wordprocessingml/2006/main" xmlns:wne="http://schemas.microsoft.com/office/word/2006/wordml">
+<w:document xmlns:wpc="http://schemas.microsoft.com/office/word/2010/wordprocessingCanvas" xmlns:mo="http://schemas.microsoft.com/office/mac/office/2008/main" xmlns:mc="http://schemas.openxmlformats.org/markup-compatibility/2006" xmlns:mv="urn:schemas-microsoft-com:mac:vml" xmlns:o="urn:schemas-microsoft-com:office:office" xmlns:r="http://schemas.openxmlformats.org/officeDocument/2006/relationships" xmlns:m="http://schemas.openxmlformats.org/officeDocument/2006/math" xmlns:v="urn:schemas-microsoft-com:vml" xmlns:wp14="http://schemas.microsoft.com/office/word/2010/wordprocessingDrawing" xmlns:wp="http://schemas.openxmlformats.org/drawingml/2006/wordprocessingDrawing" xmlns:w10="urn:schemas-microsoft-com:office:word" xmlns:w="http://schemas.openxmlformats.org/wordprocessingml/2006/main" xmlns:w14="http://schemas.microsoft.com/office/word/2010/wordml" xmlns:w15="http://schemas.microsoft.com/office/word/2012/wordml" xmlns:wpg="http://schemas.microsoft.com/office/word/2010/wordprocessingGroup" xmlns:wpi="http://schemas.microsoft.com/office/word/2010/wordprocessingInk" xmlns:wne="http://schemas.microsoft.com/office/word/2006/wordml" xmlns:wps="http://schemas.microsoft.com/office/word/2010/wordprocessingShape" mc:Ignorable="w14 w15 wp14">
   <w:body>
     <w:p>
       <w:pPr>
-        <w:pStyle w:val="1"/>
+        <w:pStyle w:val="Heading1"/>
         <w:rPr>
           <w:lang w:eastAsia="zh-CN"/>
         </w:rPr>
@@ -26,25 +26,47 @@
         <w:rPr>
           <w:lang w:eastAsia="zh-CN"/>
         </w:rPr>
-        <w:t>Keran Wang (keranw 686976)</w:t>
-      </w:r>
-    </w:p>
-    <w:p>
-      <w:pPr>
-        <w:rPr>
-          <w:lang w:eastAsia="zh-CN"/>
-        </w:rPr>
-      </w:pPr>
-      <w:r>
-        <w:rPr>
-          <w:lang w:eastAsia="zh-CN"/>
-        </w:rPr>
-        <w:t>Xue Jiang (jiangx2 665401)</w:t>
-      </w:r>
-    </w:p>
-    <w:p>
-      <w:pPr>
-        <w:pStyle w:val="1"/>
+        <w:t>Keran Wang (</w:t>
+      </w:r>
+      <w:proofErr w:type="spellStart"/>
+      <w:r>
+        <w:rPr>
+          <w:lang w:eastAsia="zh-CN"/>
+        </w:rPr>
+        <w:t>keranw</w:t>
+      </w:r>
+      <w:proofErr w:type="spellEnd"/>
+      <w:r>
+        <w:rPr>
+          <w:lang w:eastAsia="zh-CN"/>
+        </w:rPr>
+        <w:t xml:space="preserve"> 686976)</w:t>
+      </w:r>
+    </w:p>
+    <w:p>
+      <w:pPr>
+        <w:rPr>
+          <w:lang w:eastAsia="zh-CN"/>
+        </w:rPr>
+      </w:pPr>
+      <w:proofErr w:type="spellStart"/>
+      <w:r>
+        <w:rPr>
+          <w:lang w:eastAsia="zh-CN"/>
+        </w:rPr>
+        <w:t>Xue</w:t>
+      </w:r>
+      <w:proofErr w:type="spellEnd"/>
+      <w:r>
+        <w:rPr>
+          <w:lang w:eastAsia="zh-CN"/>
+        </w:rPr>
+        <w:t xml:space="preserve"> Jiang (jiangx2 665401)</w:t>
+      </w:r>
+    </w:p>
+    <w:p>
+      <w:pPr>
+        <w:pStyle w:val="Heading1"/>
         <w:rPr>
           <w:lang w:eastAsia="zh-CN"/>
         </w:rPr>
@@ -58,7 +80,7 @@
     </w:p>
     <w:p>
       <w:pPr>
-        <w:pStyle w:val="2"/>
+        <w:pStyle w:val="Heading2"/>
         <w:rPr>
           <w:rFonts w:eastAsia="宋体"/>
           <w:lang w:eastAsia="zh-CN"/>
@@ -115,7 +137,7 @@
     </w:p>
     <w:p>
       <w:pPr>
-        <w:pStyle w:val="2"/>
+        <w:pStyle w:val="Heading2"/>
         <w:rPr>
           <w:lang w:eastAsia="zh-CN"/>
         </w:rPr>
@@ -136,9 +158,8 @@
     </w:p>
     <w:p>
       <w:pPr>
-        <w:pStyle w:val="3"/>
-        <w:rPr>
-          <w:rFonts w:hint="eastAsia"/>
+        <w:pStyle w:val="Heading3"/>
+        <w:rPr>
           <w:lang w:eastAsia="zh-CN"/>
         </w:rPr>
       </w:pPr>
@@ -161,36 +182,31 @@
       <w:bookmarkEnd w:id="1"/>
     </w:p>
     <w:p>
-      <w:pPr>
+      <w:r>
         <w:rPr>
           <w:rFonts w:hint="eastAsia"/>
         </w:rPr>
+        <w:t>Data such as the user login name and transaction records will be stored in the database permanently. These data will not be accessed or changed frequently, and will be consistent between the operations.</w:t>
+      </w:r>
+    </w:p>
+    <w:p>
+      <w:pPr>
+        <w:rPr>
+          <w:lang w:val="en-US"/>
+        </w:rPr>
+      </w:pPr>
+    </w:p>
+    <w:p>
+      <w:pPr>
+        <w:pStyle w:val="Heading3"/>
+        <w:rPr>
+          <w:rFonts w:eastAsia="宋体"/>
+          <w:lang w:eastAsia="zh-CN"/>
+        </w:rPr>
       </w:pPr>
       <w:r>
         <w:rPr>
           <w:rFonts w:hint="eastAsia"/>
-        </w:rPr>
-        <w:t>Data such as the user login name and transaction records will be stored in the database permanently. These data will not be accessed or changed frequently, and will be consistent between the operations.</w:t>
-      </w:r>
-    </w:p>
-    <w:p>
-      <w:pPr>
-        <w:rPr>
-          <w:lang w:val="en-US"/>
-        </w:rPr>
-      </w:pPr>
-    </w:p>
-    <w:p>
-      <w:pPr>
-        <w:pStyle w:val="3"/>
-        <w:rPr>
-          <w:rFonts w:eastAsia="宋体"/>
-          <w:lang w:eastAsia="zh-CN"/>
-        </w:rPr>
-      </w:pPr>
-      <w:r>
-        <w:rPr>
-          <w:rFonts w:hint="eastAsia"/>
           <w:lang w:eastAsia="zh-CN"/>
         </w:rPr>
         <w:t xml:space="preserve">2.2.2 </w:t>
@@ -203,11 +219,6 @@
       </w:r>
     </w:p>
     <w:p>
-      <w:pPr>
-        <w:rPr>
-          <w:rFonts w:hint="eastAsia"/>
-        </w:rPr>
-      </w:pPr>
       <w:bookmarkStart w:id="2" w:name="OLE_LINK1"/>
       <w:bookmarkStart w:id="3" w:name="OLE_LINK2"/>
       <w:r>
@@ -250,7 +261,7 @@
     </w:p>
     <w:p>
       <w:pPr>
-        <w:pStyle w:val="3"/>
+        <w:pStyle w:val="Heading3"/>
         <w:rPr>
           <w:lang w:eastAsia="zh-CN"/>
         </w:rPr>
@@ -270,30 +281,39 @@
       </w:r>
     </w:p>
     <w:p>
-      <w:pPr>
+      <w:r>
+        <w:rPr>
+          <w:lang w:eastAsia="zh-CN"/>
+        </w:rPr>
+        <w:t xml:space="preserve">It is possible that many </w:t>
+      </w:r>
+      <w:proofErr w:type="gramStart"/>
+      <w:r>
+        <w:rPr>
+          <w:lang w:eastAsia="zh-CN"/>
+        </w:rPr>
+        <w:t>users</w:t>
+      </w:r>
+      <w:proofErr w:type="gramEnd"/>
+      <w:r>
+        <w:rPr>
+          <w:lang w:eastAsia="zh-CN"/>
+        </w:rPr>
+        <w:t xml:space="preserve"> login or purchase at th</w:t>
+      </w:r>
+      <w:r>
+        <w:t>e same time if the online shopping system is famou</w:t>
+      </w:r>
+      <w:r>
+        <w:rPr>
+          <w:lang w:eastAsia="zh-CN"/>
+        </w:rPr>
+        <w:t>s.</w:t>
+      </w:r>
+      <w:r>
         <w:rPr>
           <w:rFonts w:hint="eastAsia"/>
         </w:rPr>
-      </w:pPr>
-      <w:r>
-        <w:rPr>
-          <w:lang w:eastAsia="zh-CN"/>
-        </w:rPr>
-        <w:t>It is possible that many users login or purchase at th</w:t>
-      </w:r>
-      <w:r>
-        <w:t>e same time if the online shopping system is famou</w:t>
-      </w:r>
-      <w:r>
-        <w:rPr>
-          <w:lang w:eastAsia="zh-CN"/>
-        </w:rPr>
-        <w:t>s.</w:t>
-      </w:r>
-      <w:r>
-        <w:rPr>
-          <w:rFonts w:hint="eastAsia"/>
-        </w:rPr>
         <w:t xml:space="preserve"> This will lead to the concurrent access to the online shopping system.</w:t>
       </w:r>
     </w:p>
@@ -306,7 +326,7 @@
     </w:p>
     <w:p>
       <w:pPr>
-        <w:pStyle w:val="3"/>
+        <w:pStyle w:val="Heading3"/>
         <w:rPr>
           <w:lang w:eastAsia="zh-CN"/>
         </w:rPr>
@@ -327,101 +347,94 @@
       </w:r>
     </w:p>
     <w:p>
-      <w:pPr>
+      <w:r>
+        <w:rPr>
+          <w:lang w:eastAsia="zh-CN"/>
+        </w:rPr>
+        <w:t>One kind of the critical data type is “item”, buyers need pages to view the item information, sellers need pages to edit the information, and the administrators also need pages to manage the items.</w:t>
+      </w:r>
+    </w:p>
+    <w:p>
+      <w:pPr>
+        <w:rPr>
+          <w:lang w:eastAsia="zh-CN"/>
+        </w:rPr>
+      </w:pPr>
+    </w:p>
+    <w:p>
+      <w:pPr>
+        <w:pStyle w:val="Heading3"/>
+        <w:rPr>
+          <w:lang w:eastAsia="zh-CN"/>
+        </w:rPr>
+      </w:pPr>
+      <w:r>
         <w:rPr>
           <w:rFonts w:hint="eastAsia"/>
-        </w:rPr>
-      </w:pPr>
-      <w:r>
-        <w:rPr>
-          <w:lang w:eastAsia="zh-CN"/>
-        </w:rPr>
-        <w:t>One kind of the critical data type is “item”, buyers need pages to view the item information, sellers need pages to edit the information, and the administrators also need pages to manage the items.</w:t>
-      </w:r>
-      <w:bookmarkStart w:id="6" w:name="_GoBack"/>
-      <w:bookmarkEnd w:id="6"/>
-    </w:p>
-    <w:p>
-      <w:pPr>
-        <w:rPr>
-          <w:lang w:eastAsia="zh-CN"/>
-        </w:rPr>
-      </w:pPr>
-    </w:p>
-    <w:p>
-      <w:pPr>
-        <w:pStyle w:val="3"/>
-        <w:rPr>
-          <w:lang w:eastAsia="zh-CN"/>
-        </w:rPr>
-      </w:pPr>
+          <w:lang w:eastAsia="zh-CN"/>
+        </w:rPr>
+        <w:t xml:space="preserve">2.2.5 </w:t>
+      </w:r>
+      <w:r>
+        <w:rPr>
+          <w:lang w:eastAsia="zh-CN"/>
+        </w:rPr>
+        <w:t>Complex Business Logic</w:t>
+      </w:r>
+    </w:p>
+    <w:p>
+      <w:pPr>
+        <w:rPr>
+          <w:lang w:eastAsia="zh-CN"/>
+        </w:rPr>
+      </w:pPr>
+      <w:r>
+        <w:t xml:space="preserve">There should be some complex logic in an online shopping system as purchase and </w:t>
+      </w:r>
+      <w:r>
+        <w:rPr>
+          <w:lang w:eastAsia="zh-CN"/>
+        </w:rPr>
+        <w:t>refund. I</w:t>
+      </w:r>
       <w:r>
         <w:rPr>
           <w:rFonts w:hint="eastAsia"/>
           <w:lang w:eastAsia="zh-CN"/>
         </w:rPr>
-        <w:t xml:space="preserve">2.2.5 </w:t>
-      </w:r>
-      <w:r>
-        <w:rPr>
-          <w:lang w:eastAsia="zh-CN"/>
-        </w:rPr>
-        <w:t>Complex Business Logic</w:t>
-      </w:r>
-    </w:p>
-    <w:p>
-      <w:pPr>
-        <w:rPr>
-          <w:lang w:eastAsia="zh-CN"/>
-        </w:rPr>
-      </w:pPr>
-      <w:r>
-        <w:t xml:space="preserve">There should be some complex logic in an online shopping system as purchase and </w:t>
-      </w:r>
-      <w:r>
-        <w:rPr>
-          <w:lang w:eastAsia="zh-CN"/>
-        </w:rPr>
-        <w:t>refund. I</w:t>
+        <w:t xml:space="preserve">f a buyer </w:t>
+      </w:r>
+      <w:r>
+        <w:rPr>
+          <w:lang w:eastAsia="zh-CN"/>
+        </w:rPr>
+        <w:t xml:space="preserve">is satisfied with the item he or she has got, </w:t>
       </w:r>
       <w:r>
         <w:rPr>
           <w:rFonts w:hint="eastAsia"/>
           <w:lang w:eastAsia="zh-CN"/>
         </w:rPr>
-        <w:t xml:space="preserve">f a buyer </w:t>
-      </w:r>
-      <w:r>
-        <w:rPr>
-          <w:lang w:eastAsia="zh-CN"/>
-        </w:rPr>
-        <w:t xml:space="preserve">is satisfied with the item he or she has got, </w:t>
-      </w:r>
+        <w:t xml:space="preserve">the </w:t>
+      </w:r>
+      <w:r>
+        <w:rPr>
+          <w:lang w:eastAsia="zh-CN"/>
+        </w:rPr>
+        <w:t xml:space="preserve">thing goes smooth. However, it needs a complex logic flow to be impartial if there is an argue between buyer and seller. </w:t>
+      </w:r>
+    </w:p>
+    <w:p>
+      <w:pPr>
+        <w:rPr>
+          <w:lang w:eastAsia="zh-CN"/>
+        </w:rPr>
+      </w:pPr>
       <w:r>
         <w:rPr>
           <w:rFonts w:hint="eastAsia"/>
           <w:lang w:eastAsia="zh-CN"/>
         </w:rPr>
-        <w:t xml:space="preserve">the </w:t>
-      </w:r>
-      <w:r>
-        <w:rPr>
-          <w:lang w:eastAsia="zh-CN"/>
-        </w:rPr>
-        <w:t xml:space="preserve">thing goes smooth. However, it needs a complex logic flow to be impartial if there is an argue between buyer and seller. </w:t>
-      </w:r>
-    </w:p>
-    <w:p>
-      <w:pPr>
-        <w:rPr>
-          <w:lang w:eastAsia="zh-CN"/>
-        </w:rPr>
-      </w:pPr>
-      <w:r>
-        <w:rPr>
-          <w:rFonts w:hint="eastAsia"/>
-          <w:lang w:eastAsia="zh-CN"/>
-        </w:rPr>
         <w:t>The following picture might be the wo</w:t>
       </w:r>
       <w:r>
@@ -440,11 +453,11 @@
       <w:r>
         <w:rPr>
           <w:noProof/>
-          <w:lang w:val="en-US" w:eastAsia="zh-CN"/>
+          <w:lang w:val="en-US"/>
         </w:rPr>
         <w:lastRenderedPageBreak/>
         <w:drawing>
-          <wp:inline distT="0" distB="0" distL="0" distR="0">
+          <wp:inline distT="0" distB="0" distL="0" distR="0" wp14:anchorId="2528FF4A" wp14:editId="30D673CE">
             <wp:extent cx="5727700" cy="7108190"/>
             <wp:effectExtent l="0" t="0" r="0" b="0"/>
             <wp:docPr id="2" name="Picture 1"/>
@@ -498,7 +511,7 @@
     </w:p>
     <w:p>
       <w:pPr>
-        <w:pStyle w:val="1"/>
+        <w:pStyle w:val="Heading1"/>
         <w:rPr>
           <w:lang w:eastAsia="zh-CN"/>
         </w:rPr>
@@ -513,7 +526,7 @@
     </w:p>
     <w:p>
       <w:pPr>
-        <w:pStyle w:val="2"/>
+        <w:pStyle w:val="Heading2"/>
         <w:rPr>
           <w:lang w:eastAsia="zh-CN"/>
         </w:rPr>
@@ -550,7 +563,7 @@
     </w:p>
     <w:p>
       <w:pPr>
-        <w:pStyle w:val="3"/>
+        <w:pStyle w:val="Heading3"/>
         <w:rPr>
           <w:lang w:eastAsia="zh-CN"/>
         </w:rPr>
@@ -570,7 +583,7 @@
     <w:p/>
     <w:p>
       <w:pPr>
-        <w:pStyle w:val="3"/>
+        <w:pStyle w:val="Heading3"/>
       </w:pPr>
       <w:r>
         <w:t>3.1.2 Retrieve</w:t>
@@ -588,7 +601,7 @@
     </w:p>
     <w:p>
       <w:pPr>
-        <w:pStyle w:val="3"/>
+        <w:pStyle w:val="Heading3"/>
       </w:pPr>
       <w:r>
         <w:t>3.1.3 Update</w:t>
@@ -602,21 +615,26 @@
     <w:p/>
     <w:p>
       <w:pPr>
-        <w:pStyle w:val="3"/>
+        <w:pStyle w:val="Heading3"/>
       </w:pPr>
       <w:r>
         <w:t>3.1.4 Delete</w:t>
       </w:r>
     </w:p>
     <w:p>
+      <w:pPr>
+        <w:rPr>
+          <w:rFonts w:hint="eastAsia"/>
+          <w:lang w:eastAsia="zh-CN"/>
+        </w:rPr>
+      </w:pPr>
       <w:r>
         <w:t>Once a seller decides not to sale an item he or she has put in the system any more, the seller should be able to delete that record.</w:t>
       </w:r>
     </w:p>
-    <w:p/>
-    <w:p>
-      <w:pPr>
-        <w:pStyle w:val="2"/>
+    <w:p>
+      <w:pPr>
+        <w:pStyle w:val="Heading2"/>
       </w:pPr>
       <w:r>
         <w:t>3.2 Use</w:t>
@@ -633,17 +651,22 @@
     </w:p>
     <w:p>
       <w:pPr>
-        <w:pStyle w:val="3"/>
-      </w:pPr>
-      <w:r>
-        <w:t>3.2.1 ItemCreate</w:t>
-      </w:r>
+        <w:pStyle w:val="Heading3"/>
+      </w:pPr>
+      <w:r>
+        <w:t xml:space="preserve">3.2.1 </w:t>
+      </w:r>
+      <w:proofErr w:type="spellStart"/>
+      <w:r>
+        <w:t>ItemCreate</w:t>
+      </w:r>
+      <w:proofErr w:type="spellEnd"/>
     </w:p>
     <w:tbl>
       <w:tblPr>
-        <w:tblStyle w:val="a4"/>
+        <w:tblStyle w:val="TableGrid"/>
         <w:tblW w:w="0" w:type="auto"/>
-        <w:tblLook w:val="04A0"/>
+        <w:tblLook w:val="04A0" w:firstRow="1" w:lastRow="0" w:firstColumn="1" w:lastColumn="0" w:noHBand="0" w:noVBand="1"/>
       </w:tblPr>
       <w:tblGrid>
         <w:gridCol w:w="1696"/>
@@ -688,21 +711,33 @@
         </w:tc>
       </w:tr>
       <w:tr>
+        <w:trPr>
+          <w:trHeight w:val="311"/>
+        </w:trPr>
         <w:tc>
           <w:tcPr>
             <w:tcW w:w="1696" w:type="dxa"/>
           </w:tcPr>
           <w:p>
             <w:pPr>
-              <w:rPr>
-                <w:lang w:eastAsia="zh-CN"/>
-              </w:rPr>
-            </w:pPr>
-            <w:r>
-              <w:rPr>
-                <w:lang w:eastAsia="zh-CN"/>
-              </w:rPr>
-              <w:t>Precondition</w:t>
+              <w:tabs>
+                <w:tab w:val="left" w:pos="1253"/>
+              </w:tabs>
+              <w:rPr>
+                <w:lang w:eastAsia="zh-CN"/>
+              </w:rPr>
+            </w:pPr>
+            <w:r>
+              <w:rPr>
+                <w:lang w:eastAsia="zh-CN"/>
+              </w:rPr>
+              <w:t>Description</w:t>
+            </w:r>
+            <w:r>
+              <w:rPr>
+                <w:lang w:eastAsia="zh-CN"/>
+              </w:rPr>
+              <w:tab/>
             </w:r>
           </w:p>
         </w:tc>
@@ -713,14 +748,22 @@
           <w:p>
             <w:pPr>
               <w:rPr>
-                <w:lang w:eastAsia="zh-CN"/>
-              </w:rPr>
-            </w:pPr>
-            <w:r>
-              <w:rPr>
-                <w:lang w:eastAsia="zh-CN"/>
-              </w:rPr>
-              <w:t>The user has already registered as a seller and logged in</w:t>
+                <w:rFonts w:hint="eastAsia"/>
+                <w:lang w:eastAsia="zh-CN"/>
+              </w:rPr>
+            </w:pPr>
+            <w:r>
+              <w:rPr>
+                <w:lang w:eastAsia="zh-CN"/>
+              </w:rPr>
+              <w:t xml:space="preserve">A seller should able to submit </w:t>
+            </w:r>
+            <w:r>
+              <w:rPr>
+                <w:rFonts w:hint="eastAsia"/>
+                <w:lang w:eastAsia="zh-CN"/>
+              </w:rPr>
+              <w:t>a new item for sale</w:t>
             </w:r>
           </w:p>
         </w:tc>
@@ -740,7 +783,7 @@
               <w:rPr>
                 <w:lang w:eastAsia="zh-CN"/>
               </w:rPr>
-              <w:t>Basic flow</w:t>
+              <w:t>Precondition</w:t>
             </w:r>
           </w:p>
         </w:tc>
@@ -758,59 +801,7 @@
               <w:rPr>
                 <w:lang w:eastAsia="zh-CN"/>
               </w:rPr>
-              <w:t>1. A user click “Add a new item” button on the management page</w:t>
-            </w:r>
-          </w:p>
-          <w:p>
-            <w:pPr>
-              <w:rPr>
-                <w:lang w:eastAsia="zh-CN"/>
-              </w:rPr>
-            </w:pPr>
-            <w:r>
-              <w:rPr>
-                <w:lang w:eastAsia="zh-CN"/>
-              </w:rPr>
-              <w:t>2. The system shows the form to collect necessary information</w:t>
-            </w:r>
-          </w:p>
-          <w:p>
-            <w:pPr>
-              <w:rPr>
-                <w:lang w:eastAsia="zh-CN"/>
-              </w:rPr>
-            </w:pPr>
-            <w:r>
-              <w:rPr>
-                <w:lang w:eastAsia="zh-CN"/>
-              </w:rPr>
-              <w:t>3. The user fills in the form and click submit button</w:t>
-            </w:r>
-          </w:p>
-          <w:p>
-            <w:pPr>
-              <w:rPr>
-                <w:lang w:eastAsia="zh-CN"/>
-              </w:rPr>
-            </w:pPr>
-            <w:r>
-              <w:rPr>
-                <w:lang w:eastAsia="zh-CN"/>
-              </w:rPr>
-              <w:t xml:space="preserve">4. The system saves the record in the database </w:t>
-            </w:r>
-          </w:p>
-          <w:p>
-            <w:pPr>
-              <w:rPr>
-                <w:lang w:eastAsia="zh-CN"/>
-              </w:rPr>
-            </w:pPr>
-            <w:r>
-              <w:rPr>
-                <w:lang w:eastAsia="zh-CN"/>
-              </w:rPr>
-              <w:t>5. The system returns to the management page</w:t>
+              <w:t>The user has already registered as a seller and logged in</w:t>
             </w:r>
           </w:p>
         </w:tc>
@@ -830,7 +821,7 @@
               <w:rPr>
                 <w:lang w:eastAsia="zh-CN"/>
               </w:rPr>
-              <w:t>Alternative flow</w:t>
+              <w:t>Basic flow</w:t>
             </w:r>
           </w:p>
         </w:tc>
@@ -848,46 +839,59 @@
               <w:rPr>
                 <w:lang w:eastAsia="zh-CN"/>
               </w:rPr>
-              <w:t>3a. The user abandons and clicks “Cancel” button</w:t>
-            </w:r>
-          </w:p>
-          <w:p>
-            <w:pPr>
-              <w:rPr>
-                <w:lang w:eastAsia="zh-CN"/>
-              </w:rPr>
-            </w:pPr>
-            <w:r>
-              <w:rPr>
-                <w:lang w:eastAsia="zh-CN"/>
-              </w:rPr>
-              <w:t xml:space="preserve">    3a1. The system returns to the management page</w:t>
-            </w:r>
-          </w:p>
-          <w:p>
-            <w:pPr>
-              <w:rPr>
-                <w:lang w:eastAsia="zh-CN"/>
-              </w:rPr>
-            </w:pPr>
-            <w:r>
-              <w:rPr>
-                <w:lang w:eastAsia="zh-CN"/>
-              </w:rPr>
-              <w:t>4a. The system finds that critical information is missing or incorrect and refuse to save</w:t>
-            </w:r>
-          </w:p>
-          <w:p>
-            <w:pPr>
-              <w:rPr>
-                <w:lang w:eastAsia="zh-CN"/>
-              </w:rPr>
-            </w:pPr>
-            <w:r>
-              <w:rPr>
-                <w:lang w:eastAsia="zh-CN"/>
-              </w:rPr>
-              <w:t xml:space="preserve">    4a1. The system stays on the information collecting page</w:t>
+              <w:t>1. A user click “Add a new item” button on the management page</w:t>
+            </w:r>
+          </w:p>
+          <w:p>
+            <w:pPr>
+              <w:rPr>
+                <w:lang w:eastAsia="zh-CN"/>
+              </w:rPr>
+            </w:pPr>
+            <w:r>
+              <w:rPr>
+                <w:lang w:eastAsia="zh-CN"/>
+              </w:rPr>
+              <w:t>2. The system shows the form to collect necessary information</w:t>
+            </w:r>
+          </w:p>
+          <w:p>
+            <w:pPr>
+              <w:rPr>
+                <w:lang w:eastAsia="zh-CN"/>
+              </w:rPr>
+            </w:pPr>
+            <w:r>
+              <w:rPr>
+                <w:lang w:eastAsia="zh-CN"/>
+              </w:rPr>
+              <w:t>3. The user fills in the form and click submit button</w:t>
+            </w:r>
+          </w:p>
+          <w:p>
+            <w:pPr>
+              <w:rPr>
+                <w:lang w:eastAsia="zh-CN"/>
+              </w:rPr>
+            </w:pPr>
+            <w:r>
+              <w:rPr>
+                <w:lang w:eastAsia="zh-CN"/>
+              </w:rPr>
+              <w:t xml:space="preserve">4. The system saves the record in the database </w:t>
+            </w:r>
+          </w:p>
+          <w:p>
+            <w:pPr>
+              <w:rPr>
+                <w:lang w:eastAsia="zh-CN"/>
+              </w:rPr>
+            </w:pPr>
+            <w:r>
+              <w:rPr>
+                <w:lang w:eastAsia="zh-CN"/>
+              </w:rPr>
+              <w:t>5. The system returns to the management page</w:t>
             </w:r>
           </w:p>
         </w:tc>
@@ -907,8 +911,87 @@
               <w:rPr>
                 <w:lang w:eastAsia="zh-CN"/>
               </w:rPr>
+              <w:t>Alternative flow</w:t>
+            </w:r>
+          </w:p>
+        </w:tc>
+        <w:tc>
+          <w:tcPr>
+            <w:tcW w:w="7314" w:type="dxa"/>
+          </w:tcPr>
+          <w:p>
+            <w:pPr>
+              <w:rPr>
+                <w:lang w:eastAsia="zh-CN"/>
+              </w:rPr>
+            </w:pPr>
+            <w:r>
+              <w:rPr>
+                <w:lang w:eastAsia="zh-CN"/>
+              </w:rPr>
+              <w:t>3a. The user abandons and clicks “Cancel” button</w:t>
+            </w:r>
+          </w:p>
+          <w:p>
+            <w:pPr>
+              <w:rPr>
+                <w:lang w:eastAsia="zh-CN"/>
+              </w:rPr>
+            </w:pPr>
+            <w:r>
+              <w:rPr>
+                <w:lang w:eastAsia="zh-CN"/>
+              </w:rPr>
+              <w:t xml:space="preserve">    3a1. The system returns to the management page</w:t>
+            </w:r>
+          </w:p>
+          <w:p>
+            <w:pPr>
+              <w:rPr>
+                <w:lang w:eastAsia="zh-CN"/>
+              </w:rPr>
+            </w:pPr>
+            <w:r>
+              <w:rPr>
+                <w:lang w:eastAsia="zh-CN"/>
+              </w:rPr>
+              <w:t>4a. The system finds that critical information is missing or incorrect and refuse to save</w:t>
+            </w:r>
+          </w:p>
+          <w:p>
+            <w:pPr>
+              <w:rPr>
+                <w:lang w:eastAsia="zh-CN"/>
+              </w:rPr>
+            </w:pPr>
+            <w:r>
+              <w:rPr>
+                <w:lang w:eastAsia="zh-CN"/>
+              </w:rPr>
+              <w:t xml:space="preserve">    4a1. The system stays on the information collecting page</w:t>
+            </w:r>
+          </w:p>
+        </w:tc>
+      </w:tr>
+      <w:tr>
+        <w:tc>
+          <w:tcPr>
+            <w:tcW w:w="1696" w:type="dxa"/>
+          </w:tcPr>
+          <w:p>
+            <w:pPr>
+              <w:rPr>
+                <w:lang w:eastAsia="zh-CN"/>
+              </w:rPr>
+            </w:pPr>
+            <w:proofErr w:type="spellStart"/>
+            <w:r>
+              <w:rPr>
+                <w:lang w:eastAsia="zh-CN"/>
+              </w:rPr>
               <w:t>Postcondition</w:t>
             </w:r>
+            <w:proofErr w:type="spellEnd"/>
           </w:p>
         </w:tc>
         <w:tc>
@@ -940,7 +1023,7 @@
     </w:p>
     <w:p>
       <w:pPr>
-        <w:pStyle w:val="3"/>
+        <w:pStyle w:val="Heading3"/>
         <w:rPr>
           <w:lang w:eastAsia="zh-CN"/>
         </w:rPr>
@@ -950,14 +1033,22 @@
           <w:lang w:eastAsia="zh-CN"/>
         </w:rPr>
         <w:lastRenderedPageBreak/>
-        <w:t>3.2.2 ItemRetrieve</w:t>
-      </w:r>
+        <w:t xml:space="preserve">3.2.2 </w:t>
+      </w:r>
+      <w:proofErr w:type="spellStart"/>
+      <w:r>
+        <w:rPr>
+          <w:lang w:eastAsia="zh-CN"/>
+        </w:rPr>
+        <w:t>ItemRetrieve</w:t>
+      </w:r>
+      <w:proofErr w:type="spellEnd"/>
     </w:p>
     <w:tbl>
       <w:tblPr>
-        <w:tblStyle w:val="a4"/>
+        <w:tblStyle w:val="TableGrid"/>
         <w:tblW w:w="0" w:type="auto"/>
-        <w:tblLook w:val="04A0"/>
+        <w:tblLook w:val="04A0" w:firstRow="1" w:lastRow="0" w:firstColumn="1" w:lastColumn="0" w:noHBand="0" w:noVBand="1"/>
       </w:tblPr>
       <w:tblGrid>
         <w:gridCol w:w="1696"/>
@@ -1016,7 +1107,7 @@
               <w:rPr>
                 <w:lang w:eastAsia="zh-CN"/>
               </w:rPr>
-              <w:t>Precondition</w:t>
+              <w:t>Description</w:t>
             </w:r>
           </w:p>
         </w:tc>
@@ -1034,7 +1125,7 @@
               <w:rPr>
                 <w:lang w:eastAsia="zh-CN"/>
               </w:rPr>
-              <w:t>The user has logged in the system and created at least a piece of item record</w:t>
+              <w:t>A seller should be able to check the item information</w:t>
             </w:r>
           </w:p>
         </w:tc>
@@ -1054,7 +1145,7 @@
               <w:rPr>
                 <w:lang w:eastAsia="zh-CN"/>
               </w:rPr>
-              <w:t>Basic flow</w:t>
+              <w:t>Precondition</w:t>
             </w:r>
           </w:p>
         </w:tc>
@@ -1072,20 +1163,7 @@
               <w:rPr>
                 <w:lang w:eastAsia="zh-CN"/>
               </w:rPr>
-              <w:t>1. A user clicks the item exists in the list on the management page</w:t>
-            </w:r>
-          </w:p>
-          <w:p>
-            <w:pPr>
-              <w:rPr>
-                <w:lang w:eastAsia="zh-CN"/>
-              </w:rPr>
-            </w:pPr>
-            <w:r>
-              <w:rPr>
-                <w:lang w:eastAsia="zh-CN"/>
-              </w:rPr>
-              <w:t>2. The system shows the detail information about the item.</w:t>
+              <w:t>The user has logged in the system and created at least a piece of item record</w:t>
             </w:r>
           </w:p>
         </w:tc>
@@ -1105,7 +1183,7 @@
               <w:rPr>
                 <w:lang w:eastAsia="zh-CN"/>
               </w:rPr>
-              <w:t>Alternative flow</w:t>
+              <w:t>Basic flow</w:t>
             </w:r>
           </w:p>
         </w:tc>
@@ -1123,7 +1201,20 @@
               <w:rPr>
                 <w:lang w:eastAsia="zh-CN"/>
               </w:rPr>
-              <w:t>None</w:t>
+              <w:t>1. A user clicks the item exists in the list on the management page</w:t>
+            </w:r>
+          </w:p>
+          <w:p>
+            <w:pPr>
+              <w:rPr>
+                <w:lang w:eastAsia="zh-CN"/>
+              </w:rPr>
+            </w:pPr>
+            <w:r>
+              <w:rPr>
+                <w:lang w:eastAsia="zh-CN"/>
+              </w:rPr>
+              <w:t>2. The system shows the detail information about the item.</w:t>
             </w:r>
           </w:p>
         </w:tc>
@@ -1143,8 +1234,48 @@
               <w:rPr>
                 <w:lang w:eastAsia="zh-CN"/>
               </w:rPr>
+              <w:t>Alternative flow</w:t>
+            </w:r>
+          </w:p>
+        </w:tc>
+        <w:tc>
+          <w:tcPr>
+            <w:tcW w:w="7314" w:type="dxa"/>
+          </w:tcPr>
+          <w:p>
+            <w:pPr>
+              <w:rPr>
+                <w:lang w:eastAsia="zh-CN"/>
+              </w:rPr>
+            </w:pPr>
+            <w:r>
+              <w:rPr>
+                <w:lang w:eastAsia="zh-CN"/>
+              </w:rPr>
+              <w:t>None</w:t>
+            </w:r>
+          </w:p>
+        </w:tc>
+      </w:tr>
+      <w:tr>
+        <w:tc>
+          <w:tcPr>
+            <w:tcW w:w="1696" w:type="dxa"/>
+          </w:tcPr>
+          <w:p>
+            <w:pPr>
+              <w:rPr>
+                <w:lang w:eastAsia="zh-CN"/>
+              </w:rPr>
+            </w:pPr>
+            <w:proofErr w:type="spellStart"/>
+            <w:r>
+              <w:rPr>
+                <w:lang w:eastAsia="zh-CN"/>
+              </w:rPr>
               <w:t>Postcondition</w:t>
             </w:r>
+            <w:proofErr w:type="spellEnd"/>
           </w:p>
         </w:tc>
         <w:tc>
@@ -1176,23 +1307,31 @@
     </w:p>
     <w:p>
       <w:pPr>
-        <w:pStyle w:val="3"/>
-        <w:rPr>
-          <w:lang w:eastAsia="zh-CN"/>
-        </w:rPr>
-      </w:pPr>
-      <w:r>
-        <w:rPr>
-          <w:lang w:eastAsia="zh-CN"/>
-        </w:rPr>
-        <w:t>3.2.3 ItemUpdate</w:t>
-      </w:r>
+        <w:pStyle w:val="Heading3"/>
+        <w:rPr>
+          <w:lang w:eastAsia="zh-CN"/>
+        </w:rPr>
+      </w:pPr>
+      <w:r>
+        <w:rPr>
+          <w:lang w:eastAsia="zh-CN"/>
+        </w:rPr>
+        <w:t xml:space="preserve">3.2.3 </w:t>
+      </w:r>
+      <w:proofErr w:type="spellStart"/>
+      <w:r>
+        <w:rPr>
+          <w:lang w:eastAsia="zh-CN"/>
+        </w:rPr>
+        <w:t>ItemUpdate</w:t>
+      </w:r>
+      <w:proofErr w:type="spellEnd"/>
     </w:p>
     <w:tbl>
       <w:tblPr>
-        <w:tblStyle w:val="a4"/>
+        <w:tblStyle w:val="TableGrid"/>
         <w:tblW w:w="0" w:type="auto"/>
-        <w:tblLook w:val="04A0"/>
+        <w:tblLook w:val="04A0" w:firstRow="1" w:lastRow="0" w:firstColumn="1" w:lastColumn="0" w:noHBand="0" w:noVBand="1"/>
       </w:tblPr>
       <w:tblGrid>
         <w:gridCol w:w="1730"/>
@@ -1251,8 +1390,56 @@
               <w:rPr>
                 <w:lang w:eastAsia="zh-CN"/>
               </w:rPr>
+              <w:t>Description</w:t>
+            </w:r>
+          </w:p>
+        </w:tc>
+        <w:tc>
+          <w:tcPr>
+            <w:tcW w:w="7280" w:type="dxa"/>
+          </w:tcPr>
+          <w:p>
+            <w:pPr>
+              <w:rPr>
+                <w:rFonts w:hint="eastAsia"/>
+                <w:lang w:eastAsia="zh-CN"/>
+              </w:rPr>
+            </w:pPr>
+            <w:r>
+              <w:rPr>
+                <w:lang w:eastAsia="zh-CN"/>
+              </w:rPr>
+              <w:t xml:space="preserve">A seller should be able to update the information </w:t>
+            </w:r>
+            <w:r>
+              <w:rPr>
+                <w:rFonts w:hint="eastAsia"/>
+                <w:lang w:eastAsia="zh-CN"/>
+              </w:rPr>
+              <w:t>of items</w:t>
+            </w:r>
+          </w:p>
+        </w:tc>
+      </w:tr>
+      <w:tr>
+        <w:tc>
+          <w:tcPr>
+            <w:tcW w:w="1730" w:type="dxa"/>
+          </w:tcPr>
+          <w:p>
+            <w:pPr>
+              <w:rPr>
+                <w:lang w:eastAsia="zh-CN"/>
+              </w:rPr>
+            </w:pPr>
+            <w:proofErr w:type="spellStart"/>
+            <w:r>
+              <w:rPr>
+                <w:lang w:eastAsia="zh-CN"/>
+              </w:rPr>
               <w:t>Preconditioin</w:t>
             </w:r>
+            <w:proofErr w:type="spellEnd"/>
           </w:p>
         </w:tc>
         <w:tc>
@@ -1455,12 +1642,14 @@
                 <w:lang w:eastAsia="zh-CN"/>
               </w:rPr>
             </w:pPr>
+            <w:proofErr w:type="spellStart"/>
             <w:r>
               <w:rPr>
                 <w:lang w:eastAsia="zh-CN"/>
               </w:rPr>
               <w:t>Postcondition</w:t>
             </w:r>
+            <w:proofErr w:type="spellEnd"/>
           </w:p>
         </w:tc>
         <w:tc>
@@ -1492,23 +1681,31 @@
     </w:p>
     <w:p>
       <w:pPr>
-        <w:pStyle w:val="3"/>
-        <w:rPr>
-          <w:lang w:eastAsia="zh-CN"/>
-        </w:rPr>
-      </w:pPr>
-      <w:r>
-        <w:rPr>
-          <w:lang w:eastAsia="zh-CN"/>
-        </w:rPr>
-        <w:t>3.2.4 ItemDelete</w:t>
-      </w:r>
+        <w:pStyle w:val="Heading3"/>
+        <w:rPr>
+          <w:lang w:eastAsia="zh-CN"/>
+        </w:rPr>
+      </w:pPr>
+      <w:r>
+        <w:rPr>
+          <w:lang w:eastAsia="zh-CN"/>
+        </w:rPr>
+        <w:t xml:space="preserve">3.2.4 </w:t>
+      </w:r>
+      <w:proofErr w:type="spellStart"/>
+      <w:r>
+        <w:rPr>
+          <w:lang w:eastAsia="zh-CN"/>
+        </w:rPr>
+        <w:t>ItemDelete</w:t>
+      </w:r>
+      <w:proofErr w:type="spellEnd"/>
     </w:p>
     <w:tbl>
       <w:tblPr>
-        <w:tblStyle w:val="a4"/>
+        <w:tblStyle w:val="TableGrid"/>
         <w:tblW w:w="0" w:type="auto"/>
-        <w:tblLook w:val="04A0"/>
+        <w:tblLook w:val="04A0" w:firstRow="1" w:lastRow="0" w:firstColumn="1" w:lastColumn="0" w:noHBand="0" w:noVBand="1"/>
       </w:tblPr>
       <w:tblGrid>
         <w:gridCol w:w="1730"/>
@@ -1567,7 +1764,7 @@
               <w:rPr>
                 <w:lang w:eastAsia="zh-CN"/>
               </w:rPr>
-              <w:t>Precondition</w:t>
+              <w:t>Description</w:t>
             </w:r>
           </w:p>
         </w:tc>
@@ -1578,14 +1775,22 @@
           <w:p>
             <w:pPr>
               <w:rPr>
-                <w:lang w:eastAsia="zh-CN"/>
-              </w:rPr>
-            </w:pPr>
-            <w:r>
-              <w:rPr>
-                <w:lang w:eastAsia="zh-CN"/>
-              </w:rPr>
-              <w:t>The user has logged in the system and created at least a piece of item record</w:t>
+                <w:rFonts w:hint="eastAsia"/>
+                <w:lang w:eastAsia="zh-CN"/>
+              </w:rPr>
+            </w:pPr>
+            <w:r>
+              <w:rPr>
+                <w:lang w:eastAsia="zh-CN"/>
+              </w:rPr>
+              <w:t>A seller should be able to delete the item he or she doesn’</w:t>
+            </w:r>
+            <w:r>
+              <w:rPr>
+                <w:rFonts w:hint="eastAsia"/>
+                <w:lang w:eastAsia="zh-CN"/>
+              </w:rPr>
+              <w:t>t want to sell anymore</w:t>
             </w:r>
           </w:p>
         </w:tc>
@@ -1605,7 +1810,7 @@
               <w:rPr>
                 <w:lang w:eastAsia="zh-CN"/>
               </w:rPr>
-              <w:t>Basic flow</w:t>
+              <w:t>Precondition</w:t>
             </w:r>
           </w:p>
         </w:tc>
@@ -1623,72 +1828,7 @@
               <w:rPr>
                 <w:lang w:eastAsia="zh-CN"/>
               </w:rPr>
-              <w:t>1. A user clicks the “Delete” button of an item</w:t>
-            </w:r>
-          </w:p>
-          <w:p>
-            <w:pPr>
-              <w:rPr>
-                <w:lang w:eastAsia="zh-CN"/>
-              </w:rPr>
-            </w:pPr>
-            <w:r>
-              <w:rPr>
-                <w:lang w:eastAsia="zh-CN"/>
-              </w:rPr>
-              <w:t>2. The system pops up a confirm window</w:t>
-            </w:r>
-          </w:p>
-          <w:p>
-            <w:pPr>
-              <w:rPr>
-                <w:lang w:eastAsia="zh-CN"/>
-              </w:rPr>
-            </w:pPr>
-            <w:r>
-              <w:rPr>
-                <w:lang w:eastAsia="zh-CN"/>
-              </w:rPr>
-              <w:t>3. The user clicks “Yes” button</w:t>
-            </w:r>
-          </w:p>
-          <w:p>
-            <w:pPr>
-              <w:rPr>
-                <w:lang w:eastAsia="zh-CN"/>
-              </w:rPr>
-            </w:pPr>
-            <w:r>
-              <w:rPr>
-                <w:lang w:eastAsia="zh-CN"/>
-              </w:rPr>
-              <w:t>4. The system closes the pop-up and deletes that record from the database</w:t>
-            </w:r>
-          </w:p>
-          <w:p>
-            <w:pPr>
-              <w:rPr>
-                <w:lang w:eastAsia="zh-CN"/>
-              </w:rPr>
-            </w:pPr>
-            <w:r>
-              <w:rPr>
-                <w:lang w:eastAsia="zh-CN"/>
-              </w:rPr>
-              <w:t>5. The system refresh</w:t>
-            </w:r>
-            <w:r>
-              <w:rPr>
-                <w:rFonts w:hint="eastAsia"/>
-                <w:lang w:eastAsia="zh-CN"/>
-              </w:rPr>
-              <w:t>es</w:t>
-            </w:r>
-            <w:r>
-              <w:rPr>
-                <w:lang w:eastAsia="zh-CN"/>
-              </w:rPr>
-              <w:t xml:space="preserve"> the management page</w:t>
+              <w:t>The user has logged in the system and created at least a piece of item record</w:t>
             </w:r>
           </w:p>
         </w:tc>
@@ -1708,7 +1848,7 @@
               <w:rPr>
                 <w:lang w:eastAsia="zh-CN"/>
               </w:rPr>
-              <w:t>Alternative flow</w:t>
+              <w:t>Basic flow</w:t>
             </w:r>
           </w:p>
         </w:tc>
@@ -1726,20 +1866,72 @@
               <w:rPr>
                 <w:lang w:eastAsia="zh-CN"/>
               </w:rPr>
-              <w:t>3a. The user clicks “No” button</w:t>
-            </w:r>
-          </w:p>
-          <w:p>
-            <w:pPr>
-              <w:rPr>
-                <w:lang w:eastAsia="zh-CN"/>
-              </w:rPr>
-            </w:pPr>
-            <w:r>
-              <w:rPr>
-                <w:lang w:eastAsia="zh-CN"/>
-              </w:rPr>
-              <w:t xml:space="preserve">    3a1. The system closes the pop-up and returns to the management page</w:t>
+              <w:t>1. A user clicks the “Delete” button of an item</w:t>
+            </w:r>
+          </w:p>
+          <w:p>
+            <w:pPr>
+              <w:rPr>
+                <w:lang w:eastAsia="zh-CN"/>
+              </w:rPr>
+            </w:pPr>
+            <w:r>
+              <w:rPr>
+                <w:lang w:eastAsia="zh-CN"/>
+              </w:rPr>
+              <w:t>2. The system pops up a confirm window</w:t>
+            </w:r>
+          </w:p>
+          <w:p>
+            <w:pPr>
+              <w:rPr>
+                <w:lang w:eastAsia="zh-CN"/>
+              </w:rPr>
+            </w:pPr>
+            <w:r>
+              <w:rPr>
+                <w:lang w:eastAsia="zh-CN"/>
+              </w:rPr>
+              <w:t>3. The user clicks “Yes” button</w:t>
+            </w:r>
+          </w:p>
+          <w:p>
+            <w:pPr>
+              <w:rPr>
+                <w:lang w:eastAsia="zh-CN"/>
+              </w:rPr>
+            </w:pPr>
+            <w:r>
+              <w:rPr>
+                <w:lang w:eastAsia="zh-CN"/>
+              </w:rPr>
+              <w:t>4. The system closes the pop-up and deletes that record from the database</w:t>
+            </w:r>
+          </w:p>
+          <w:p>
+            <w:pPr>
+              <w:rPr>
+                <w:lang w:eastAsia="zh-CN"/>
+              </w:rPr>
+            </w:pPr>
+            <w:r>
+              <w:rPr>
+                <w:lang w:eastAsia="zh-CN"/>
+              </w:rPr>
+              <w:t>5. The system refresh</w:t>
+            </w:r>
+            <w:r>
+              <w:rPr>
+                <w:rFonts w:hint="eastAsia"/>
+                <w:lang w:eastAsia="zh-CN"/>
+              </w:rPr>
+              <w:t>es</w:t>
+            </w:r>
+            <w:r>
+              <w:rPr>
+                <w:lang w:eastAsia="zh-CN"/>
+              </w:rPr>
+              <w:t xml:space="preserve"> the management page</w:t>
             </w:r>
           </w:p>
         </w:tc>
@@ -1759,8 +1951,61 @@
               <w:rPr>
                 <w:lang w:eastAsia="zh-CN"/>
               </w:rPr>
+              <w:t>Alternative flow</w:t>
+            </w:r>
+          </w:p>
+        </w:tc>
+        <w:tc>
+          <w:tcPr>
+            <w:tcW w:w="7280" w:type="dxa"/>
+          </w:tcPr>
+          <w:p>
+            <w:pPr>
+              <w:rPr>
+                <w:lang w:eastAsia="zh-CN"/>
+              </w:rPr>
+            </w:pPr>
+            <w:r>
+              <w:rPr>
+                <w:lang w:eastAsia="zh-CN"/>
+              </w:rPr>
+              <w:t>3a. The user clicks “No” button</w:t>
+            </w:r>
+          </w:p>
+          <w:p>
+            <w:pPr>
+              <w:rPr>
+                <w:lang w:eastAsia="zh-CN"/>
+              </w:rPr>
+            </w:pPr>
+            <w:r>
+              <w:rPr>
+                <w:lang w:eastAsia="zh-CN"/>
+              </w:rPr>
+              <w:t xml:space="preserve">    3a1. The system closes the pop-up and returns to the management page</w:t>
+            </w:r>
+          </w:p>
+        </w:tc>
+      </w:tr>
+      <w:tr>
+        <w:tc>
+          <w:tcPr>
+            <w:tcW w:w="1730" w:type="dxa"/>
+          </w:tcPr>
+          <w:p>
+            <w:pPr>
+              <w:rPr>
+                <w:lang w:eastAsia="zh-CN"/>
+              </w:rPr>
+            </w:pPr>
+            <w:proofErr w:type="spellStart"/>
+            <w:r>
+              <w:rPr>
+                <w:lang w:eastAsia="zh-CN"/>
+              </w:rPr>
               <w:t>Postcondition</w:t>
             </w:r>
+            <w:proofErr w:type="spellEnd"/>
           </w:p>
         </w:tc>
         <w:tc>
@@ -1789,15 +2034,9 @@
           <w:lang w:eastAsia="zh-CN"/>
         </w:rPr>
       </w:pPr>
-    </w:p>
-    <w:p>
-      <w:pPr>
-        <w:rPr>
-          <w:lang w:val="en-US"/>
-        </w:rPr>
-      </w:pPr>
-    </w:p>
-    <w:p/>
+      <w:bookmarkStart w:id="6" w:name="_GoBack"/>
+      <w:bookmarkEnd w:id="6"/>
+    </w:p>
     <w:sectPr>
       <w:pgSz w:w="11900" w:h="16840"/>
       <w:pgMar w:top="1440" w:right="1440" w:bottom="1440" w:left="1440" w:header="708" w:footer="708" w:gutter="0"/>
@@ -1809,7 +2048,7 @@
 </file>
 
 <file path=word/endnotes.xml><?xml version="1.0" encoding="utf-8"?>
-<w:endnotes xmlns:ve="http://schemas.openxmlformats.org/markup-compatibility/2006" xmlns:o="urn:schemas-microsoft-com:office:office" xmlns:r="http://schemas.openxmlformats.org/officeDocument/2006/relationships" xmlns:m="http://schemas.openxmlformats.org/officeDocument/2006/math" xmlns:v="urn:schemas-microsoft-com:vml" xmlns:wp="http://schemas.openxmlformats.org/drawingml/2006/wordprocessingDrawing" xmlns:w10="urn:schemas-microsoft-com:office:word" xmlns:w="http://schemas.openxmlformats.org/wordprocessingml/2006/main" xmlns:wne="http://schemas.microsoft.com/office/word/2006/wordml">
+<w:endnotes xmlns:wpc="http://schemas.microsoft.com/office/word/2010/wordprocessingCanvas" xmlns:mo="http://schemas.microsoft.com/office/mac/office/2008/main" xmlns:mc="http://schemas.openxmlformats.org/markup-compatibility/2006" xmlns:mv="urn:schemas-microsoft-com:mac:vml" xmlns:o="urn:schemas-microsoft-com:office:office" xmlns:r="http://schemas.openxmlformats.org/officeDocument/2006/relationships" xmlns:m="http://schemas.openxmlformats.org/officeDocument/2006/math" xmlns:v="urn:schemas-microsoft-com:vml" xmlns:wp14="http://schemas.microsoft.com/office/word/2010/wordprocessingDrawing" xmlns:wp="http://schemas.openxmlformats.org/drawingml/2006/wordprocessingDrawing" xmlns:w10="urn:schemas-microsoft-com:office:word" xmlns:w="http://schemas.openxmlformats.org/wordprocessingml/2006/main" xmlns:w14="http://schemas.microsoft.com/office/word/2010/wordml" xmlns:w15="http://schemas.microsoft.com/office/word/2012/wordml" xmlns:wpg="http://schemas.microsoft.com/office/word/2010/wordprocessingGroup" xmlns:wpi="http://schemas.microsoft.com/office/word/2010/wordprocessingInk" xmlns:wne="http://schemas.microsoft.com/office/word/2006/wordml" xmlns:wps="http://schemas.microsoft.com/office/word/2010/wordprocessingShape" mc:Ignorable="w14 w15 wp14">
   <w:endnote w:type="separator" w:id="-1">
     <w:p>
       <w:r>
@@ -1828,7 +2067,7 @@
 </file>
 
 <file path=word/footnotes.xml><?xml version="1.0" encoding="utf-8"?>
-<w:footnotes xmlns:ve="http://schemas.openxmlformats.org/markup-compatibility/2006" xmlns:o="urn:schemas-microsoft-com:office:office" xmlns:r="http://schemas.openxmlformats.org/officeDocument/2006/relationships" xmlns:m="http://schemas.openxmlformats.org/officeDocument/2006/math" xmlns:v="urn:schemas-microsoft-com:vml" xmlns:wp="http://schemas.openxmlformats.org/drawingml/2006/wordprocessingDrawing" xmlns:w10="urn:schemas-microsoft-com:office:word" xmlns:w="http://schemas.openxmlformats.org/wordprocessingml/2006/main" xmlns:wne="http://schemas.microsoft.com/office/word/2006/wordml">
+<w:footnotes xmlns:wpc="http://schemas.microsoft.com/office/word/2010/wordprocessingCanvas" xmlns:mo="http://schemas.microsoft.com/office/mac/office/2008/main" xmlns:mc="http://schemas.openxmlformats.org/markup-compatibility/2006" xmlns:mv="urn:schemas-microsoft-com:mac:vml" xmlns:o="urn:schemas-microsoft-com:office:office" xmlns:r="http://schemas.openxmlformats.org/officeDocument/2006/relationships" xmlns:m="http://schemas.openxmlformats.org/officeDocument/2006/math" xmlns:v="urn:schemas-microsoft-com:vml" xmlns:wp14="http://schemas.microsoft.com/office/word/2010/wordprocessingDrawing" xmlns:wp="http://schemas.openxmlformats.org/drawingml/2006/wordprocessingDrawing" xmlns:w10="urn:schemas-microsoft-com:office:word" xmlns:w="http://schemas.openxmlformats.org/wordprocessingml/2006/main" xmlns:w14="http://schemas.microsoft.com/office/word/2010/wordml" xmlns:w15="http://schemas.microsoft.com/office/word/2012/wordml" xmlns:wpg="http://schemas.microsoft.com/office/word/2010/wordprocessingGroup" xmlns:wpi="http://schemas.microsoft.com/office/word/2010/wordprocessingInk" xmlns:wne="http://schemas.microsoft.com/office/word/2006/wordml" xmlns:wps="http://schemas.microsoft.com/office/word/2010/wordprocessingShape" mc:Ignorable="w14 w15 wp14">
   <w:footnote w:type="separator" w:id="-1">
     <w:p>
       <w:r>
@@ -1847,7 +2086,7 @@
 </file>
 
 <file path=word/numbering.xml><?xml version="1.0" encoding="utf-8"?>
-<w:numbering xmlns:ve="http://schemas.openxmlformats.org/markup-compatibility/2006" xmlns:o="urn:schemas-microsoft-com:office:office" xmlns:r="http://schemas.openxmlformats.org/officeDocument/2006/relationships" xmlns:m="http://schemas.openxmlformats.org/officeDocument/2006/math" xmlns:v="urn:schemas-microsoft-com:vml" xmlns:wp="http://schemas.openxmlformats.org/drawingml/2006/wordprocessingDrawing" xmlns:w10="urn:schemas-microsoft-com:office:word" xmlns:w="http://schemas.openxmlformats.org/wordprocessingml/2006/main" xmlns:wne="http://schemas.microsoft.com/office/word/2006/wordml">
+<w:numbering xmlns:wpc="http://schemas.microsoft.com/office/word/2010/wordprocessingCanvas" xmlns:mo="http://schemas.microsoft.com/office/mac/office/2008/main" xmlns:mc="http://schemas.openxmlformats.org/markup-compatibility/2006" xmlns:mv="urn:schemas-microsoft-com:mac:vml" xmlns:o="urn:schemas-microsoft-com:office:office" xmlns:r="http://schemas.openxmlformats.org/officeDocument/2006/relationships" xmlns:m="http://schemas.openxmlformats.org/officeDocument/2006/math" xmlns:v="urn:schemas-microsoft-com:vml" xmlns:wp14="http://schemas.microsoft.com/office/word/2010/wordprocessingDrawing" xmlns:wp="http://schemas.openxmlformats.org/drawingml/2006/wordprocessingDrawing" xmlns:w10="urn:schemas-microsoft-com:office:word" xmlns:w="http://schemas.openxmlformats.org/wordprocessingml/2006/main" xmlns:w14="http://schemas.microsoft.com/office/word/2010/wordml" xmlns:w15="http://schemas.microsoft.com/office/word/2012/wordml" xmlns:wpg="http://schemas.microsoft.com/office/word/2010/wordprocessingGroup" xmlns:wpi="http://schemas.microsoft.com/office/word/2010/wordprocessingInk" xmlns:wne="http://schemas.microsoft.com/office/word/2006/wordml" xmlns:wps="http://schemas.microsoft.com/office/word/2010/wordprocessingShape" mc:Ignorable="w14 w15 wp14">
   <w:abstractNum w:abstractNumId="0">
     <w:nsid w:val="02BC02EF"/>
     <w:multiLevelType w:val="hybridMultilevel"/>
@@ -2772,7 +3011,7 @@
 </file>
 
 <file path=word/styles.xml><?xml version="1.0" encoding="utf-8"?>
-<w:styles xmlns:r="http://schemas.openxmlformats.org/officeDocument/2006/relationships" xmlns:w="http://schemas.openxmlformats.org/wordprocessingml/2006/main">
+<w:styles xmlns:mc="http://schemas.openxmlformats.org/markup-compatibility/2006" xmlns:r="http://schemas.openxmlformats.org/officeDocument/2006/relationships" xmlns:w="http://schemas.openxmlformats.org/wordprocessingml/2006/main" xmlns:w14="http://schemas.microsoft.com/office/word/2010/wordml" xmlns:w15="http://schemas.microsoft.com/office/word/2012/wordml" mc:Ignorable="w14 w15">
   <w:docDefaults>
     <w:rPrDefault>
       <w:rPr>
@@ -2784,155 +3023,398 @@
     </w:rPrDefault>
     <w:pPrDefault/>
   </w:docDefaults>
-  <w:latentStyles w:defLockedState="0" w:defUIPriority="99" w:defSemiHidden="1" w:defUnhideWhenUsed="1" w:defQFormat="0" w:count="267">
-    <w:lsdException w:name="Normal" w:semiHidden="0" w:uiPriority="0" w:unhideWhenUsed="0" w:qFormat="1"/>
-    <w:lsdException w:name="heading 1" w:semiHidden="0" w:uiPriority="9" w:unhideWhenUsed="0" w:qFormat="1"/>
-    <w:lsdException w:name="heading 2" w:uiPriority="9" w:qFormat="1"/>
-    <w:lsdException w:name="heading 3" w:uiPriority="9" w:qFormat="1"/>
-    <w:lsdException w:name="heading 4" w:uiPriority="9" w:qFormat="1"/>
-    <w:lsdException w:name="heading 5" w:uiPriority="9" w:qFormat="1"/>
-    <w:lsdException w:name="heading 6" w:uiPriority="9" w:qFormat="1"/>
-    <w:lsdException w:name="heading 7" w:uiPriority="9" w:qFormat="1"/>
-    <w:lsdException w:name="heading 8" w:uiPriority="9" w:qFormat="1"/>
-    <w:lsdException w:name="heading 9" w:uiPriority="9" w:qFormat="1"/>
-    <w:lsdException w:name="toc 1" w:uiPriority="39"/>
-    <w:lsdException w:name="toc 2" w:uiPriority="39"/>
-    <w:lsdException w:name="toc 3" w:uiPriority="39"/>
-    <w:lsdException w:name="toc 4" w:uiPriority="39"/>
-    <w:lsdException w:name="toc 5" w:uiPriority="39"/>
-    <w:lsdException w:name="toc 6" w:uiPriority="39"/>
-    <w:lsdException w:name="toc 7" w:uiPriority="39"/>
-    <w:lsdException w:name="toc 8" w:uiPriority="39"/>
-    <w:lsdException w:name="toc 9" w:uiPriority="39"/>
-    <w:lsdException w:name="caption" w:uiPriority="35" w:qFormat="1"/>
-    <w:lsdException w:name="Title" w:semiHidden="0" w:uiPriority="10" w:unhideWhenUsed="0" w:qFormat="1"/>
-    <w:lsdException w:name="Default Paragraph Font" w:uiPriority="1"/>
-    <w:lsdException w:name="Subtitle" w:semiHidden="0" w:uiPriority="11" w:unhideWhenUsed="0" w:qFormat="1"/>
-    <w:lsdException w:name="Strong" w:semiHidden="0" w:uiPriority="22" w:unhideWhenUsed="0" w:qFormat="1"/>
-    <w:lsdException w:name="Emphasis" w:semiHidden="0" w:uiPriority="20" w:unhideWhenUsed="0" w:qFormat="1"/>
-    <w:lsdException w:name="Table Grid" w:semiHidden="0" w:uiPriority="39" w:unhideWhenUsed="0"/>
-    <w:lsdException w:name="Placeholder Text" w:unhideWhenUsed="0"/>
-    <w:lsdException w:name="No Spacing" w:semiHidden="0" w:uiPriority="1" w:unhideWhenUsed="0" w:qFormat="1"/>
-    <w:lsdException w:name="Light Shading" w:semiHidden="0" w:uiPriority="60" w:unhideWhenUsed="0"/>
-    <w:lsdException w:name="Light List" w:semiHidden="0" w:uiPriority="61" w:unhideWhenUsed="0"/>
-    <w:lsdException w:name="Light Grid" w:semiHidden="0" w:uiPriority="62" w:unhideWhenUsed="0"/>
-    <w:lsdException w:name="Medium Shading 1" w:semiHidden="0" w:uiPriority="63" w:unhideWhenUsed="0"/>
-    <w:lsdException w:name="Medium Shading 2" w:semiHidden="0" w:uiPriority="64" w:unhideWhenUsed="0"/>
-    <w:lsdException w:name="Medium List 1" w:semiHidden="0" w:uiPriority="65" w:unhideWhenUsed="0"/>
-    <w:lsdException w:name="Medium List 2" w:semiHidden="0" w:uiPriority="66" w:unhideWhenUsed="0"/>
-    <w:lsdException w:name="Medium Grid 1" w:semiHidden="0" w:uiPriority="67" w:unhideWhenUsed="0"/>
-    <w:lsdException w:name="Medium Grid 2" w:semiHidden="0" w:uiPriority="68" w:unhideWhenUsed="0"/>
-    <w:lsdException w:name="Medium Grid 3" w:semiHidden="0" w:uiPriority="69" w:unhideWhenUsed="0"/>
-    <w:lsdException w:name="Dark List" w:semiHidden="0" w:uiPriority="70" w:unhideWhenUsed="0"/>
-    <w:lsdException w:name="Colorful Shading" w:semiHidden="0" w:uiPriority="71" w:unhideWhenUsed="0"/>
-    <w:lsdException w:name="Colorful List" w:semiHidden="0" w:uiPriority="72" w:unhideWhenUsed="0"/>
-    <w:lsdException w:name="Colorful Grid" w:semiHidden="0" w:uiPriority="73" w:unhideWhenUsed="0"/>
-    <w:lsdException w:name="Light Shading Accent 1" w:semiHidden="0" w:uiPriority="60" w:unhideWhenUsed="0"/>
-    <w:lsdException w:name="Light List Accent 1" w:semiHidden="0" w:uiPriority="61" w:unhideWhenUsed="0"/>
-    <w:lsdException w:name="Light Grid Accent 1" w:semiHidden="0" w:uiPriority="62" w:unhideWhenUsed="0"/>
-    <w:lsdException w:name="Medium Shading 1 Accent 1" w:semiHidden="0" w:uiPriority="63" w:unhideWhenUsed="0"/>
-    <w:lsdException w:name="Medium Shading 2 Accent 1" w:semiHidden="0" w:uiPriority="64" w:unhideWhenUsed="0"/>
-    <w:lsdException w:name="Medium List 1 Accent 1" w:semiHidden="0" w:uiPriority="65" w:unhideWhenUsed="0"/>
-    <w:lsdException w:name="Revision" w:unhideWhenUsed="0"/>
-    <w:lsdException w:name="List Paragraph" w:semiHidden="0" w:uiPriority="34" w:unhideWhenUsed="0" w:qFormat="1"/>
-    <w:lsdException w:name="Quote" w:semiHidden="0" w:uiPriority="29" w:unhideWhenUsed="0" w:qFormat="1"/>
-    <w:lsdException w:name="Intense Quote" w:semiHidden="0" w:uiPriority="30" w:unhideWhenUsed="0" w:qFormat="1"/>
-    <w:lsdException w:name="Medium List 2 Accent 1" w:semiHidden="0" w:uiPriority="66" w:unhideWhenUsed="0"/>
-    <w:lsdException w:name="Medium Grid 1 Accent 1" w:semiHidden="0" w:uiPriority="67" w:unhideWhenUsed="0"/>
-    <w:lsdException w:name="Medium Grid 2 Accent 1" w:semiHidden="0" w:uiPriority="68" w:unhideWhenUsed="0"/>
-    <w:lsdException w:name="Medium Grid 3 Accent 1" w:semiHidden="0" w:uiPriority="69" w:unhideWhenUsed="0"/>
-    <w:lsdException w:name="Dark List Accent 1" w:semiHidden="0" w:uiPriority="70" w:unhideWhenUsed="0"/>
-    <w:lsdException w:name="Colorful Shading Accent 1" w:semiHidden="0" w:uiPriority="71" w:unhideWhenUsed="0"/>
-    <w:lsdException w:name="Colorful List Accent 1" w:semiHidden="0" w:uiPriority="72" w:unhideWhenUsed="0"/>
-    <w:lsdException w:name="Colorful Grid Accent 1" w:semiHidden="0" w:uiPriority="73" w:unhideWhenUsed="0"/>
-    <w:lsdException w:name="Light Shading Accent 2" w:semiHidden="0" w:uiPriority="60" w:unhideWhenUsed="0"/>
-    <w:lsdException w:name="Light List Accent 2" w:semiHidden="0" w:uiPriority="61" w:unhideWhenUsed="0"/>
-    <w:lsdException w:name="Light Grid Accent 2" w:semiHidden="0" w:uiPriority="62" w:unhideWhenUsed="0"/>
-    <w:lsdException w:name="Medium Shading 1 Accent 2" w:semiHidden="0" w:uiPriority="63" w:unhideWhenUsed="0"/>
-    <w:lsdException w:name="Medium Shading 2 Accent 2" w:semiHidden="0" w:uiPriority="64" w:unhideWhenUsed="0"/>
-    <w:lsdException w:name="Medium List 1 Accent 2" w:semiHidden="0" w:uiPriority="65" w:unhideWhenUsed="0"/>
-    <w:lsdException w:name="Medium List 2 Accent 2" w:semiHidden="0" w:uiPriority="66" w:unhideWhenUsed="0"/>
-    <w:lsdException w:name="Medium Grid 1 Accent 2" w:semiHidden="0" w:uiPriority="67" w:unhideWhenUsed="0"/>
-    <w:lsdException w:name="Medium Grid 2 Accent 2" w:semiHidden="0" w:uiPriority="68" w:unhideWhenUsed="0"/>
-    <w:lsdException w:name="Medium Grid 3 Accent 2" w:semiHidden="0" w:uiPriority="69" w:unhideWhenUsed="0"/>
-    <w:lsdException w:name="Dark List Accent 2" w:semiHidden="0" w:uiPriority="70" w:unhideWhenUsed="0"/>
-    <w:lsdException w:name="Colorful Shading Accent 2" w:semiHidden="0" w:uiPriority="71" w:unhideWhenUsed="0"/>
-    <w:lsdException w:name="Colorful List Accent 2" w:semiHidden="0" w:uiPriority="72" w:unhideWhenUsed="0"/>
-    <w:lsdException w:name="Colorful Grid Accent 2" w:semiHidden="0" w:uiPriority="73" w:unhideWhenUsed="0"/>
-    <w:lsdException w:name="Light Shading Accent 3" w:semiHidden="0" w:uiPriority="60" w:unhideWhenUsed="0"/>
-    <w:lsdException w:name="Light List Accent 3" w:semiHidden="0" w:uiPriority="61" w:unhideWhenUsed="0"/>
-    <w:lsdException w:name="Light Grid Accent 3" w:semiHidden="0" w:uiPriority="62" w:unhideWhenUsed="0"/>
-    <w:lsdException w:name="Medium Shading 1 Accent 3" w:semiHidden="0" w:uiPriority="63" w:unhideWhenUsed="0"/>
-    <w:lsdException w:name="Medium Shading 2 Accent 3" w:semiHidden="0" w:uiPriority="64" w:unhideWhenUsed="0"/>
-    <w:lsdException w:name="Medium List 1 Accent 3" w:semiHidden="0" w:uiPriority="65" w:unhideWhenUsed="0"/>
-    <w:lsdException w:name="Medium List 2 Accent 3" w:semiHidden="0" w:uiPriority="66" w:unhideWhenUsed="0"/>
-    <w:lsdException w:name="Medium Grid 1 Accent 3" w:semiHidden="0" w:uiPriority="67" w:unhideWhenUsed="0"/>
-    <w:lsdException w:name="Medium Grid 2 Accent 3" w:semiHidden="0" w:uiPriority="68" w:unhideWhenUsed="0"/>
-    <w:lsdException w:name="Medium Grid 3 Accent 3" w:semiHidden="0" w:uiPriority="69" w:unhideWhenUsed="0"/>
-    <w:lsdException w:name="Dark List Accent 3" w:semiHidden="0" w:uiPriority="70" w:unhideWhenUsed="0"/>
-    <w:lsdException w:name="Colorful Shading Accent 3" w:semiHidden="0" w:uiPriority="71" w:unhideWhenUsed="0"/>
-    <w:lsdException w:name="Colorful List Accent 3" w:semiHidden="0" w:uiPriority="72" w:unhideWhenUsed="0"/>
-    <w:lsdException w:name="Colorful Grid Accent 3" w:semiHidden="0" w:uiPriority="73" w:unhideWhenUsed="0"/>
-    <w:lsdException w:name="Light Shading Accent 4" w:semiHidden="0" w:uiPriority="60" w:unhideWhenUsed="0"/>
-    <w:lsdException w:name="Light List Accent 4" w:semiHidden="0" w:uiPriority="61" w:unhideWhenUsed="0"/>
-    <w:lsdException w:name="Light Grid Accent 4" w:semiHidden="0" w:uiPriority="62" w:unhideWhenUsed="0"/>
-    <w:lsdException w:name="Medium Shading 1 Accent 4" w:semiHidden="0" w:uiPriority="63" w:unhideWhenUsed="0"/>
-    <w:lsdException w:name="Medium Shading 2 Accent 4" w:semiHidden="0" w:uiPriority="64" w:unhideWhenUsed="0"/>
-    <w:lsdException w:name="Medium List 1 Accent 4" w:semiHidden="0" w:uiPriority="65" w:unhideWhenUsed="0"/>
-    <w:lsdException w:name="Medium List 2 Accent 4" w:semiHidden="0" w:uiPriority="66" w:unhideWhenUsed="0"/>
-    <w:lsdException w:name="Medium Grid 1 Accent 4" w:semiHidden="0" w:uiPriority="67" w:unhideWhenUsed="0"/>
-    <w:lsdException w:name="Medium Grid 2 Accent 4" w:semiHidden="0" w:uiPriority="68" w:unhideWhenUsed="0"/>
-    <w:lsdException w:name="Medium Grid 3 Accent 4" w:semiHidden="0" w:uiPriority="69" w:unhideWhenUsed="0"/>
-    <w:lsdException w:name="Dark List Accent 4" w:semiHidden="0" w:uiPriority="70" w:unhideWhenUsed="0"/>
-    <w:lsdException w:name="Colorful Shading Accent 4" w:semiHidden="0" w:uiPriority="71" w:unhideWhenUsed="0"/>
-    <w:lsdException w:name="Colorful List Accent 4" w:semiHidden="0" w:uiPriority="72" w:unhideWhenUsed="0"/>
-    <w:lsdException w:name="Colorful Grid Accent 4" w:semiHidden="0" w:uiPriority="73" w:unhideWhenUsed="0"/>
-    <w:lsdException w:name="Light Shading Accent 5" w:semiHidden="0" w:uiPriority="60" w:unhideWhenUsed="0"/>
-    <w:lsdException w:name="Light List Accent 5" w:semiHidden="0" w:uiPriority="61" w:unhideWhenUsed="0"/>
-    <w:lsdException w:name="Light Grid Accent 5" w:semiHidden="0" w:uiPriority="62" w:unhideWhenUsed="0"/>
-    <w:lsdException w:name="Medium Shading 1 Accent 5" w:semiHidden="0" w:uiPriority="63" w:unhideWhenUsed="0"/>
-    <w:lsdException w:name="Medium Shading 2 Accent 5" w:semiHidden="0" w:uiPriority="64" w:unhideWhenUsed="0"/>
-    <w:lsdException w:name="Medium List 1 Accent 5" w:semiHidden="0" w:uiPriority="65" w:unhideWhenUsed="0"/>
-    <w:lsdException w:name="Medium List 2 Accent 5" w:semiHidden="0" w:uiPriority="66" w:unhideWhenUsed="0"/>
-    <w:lsdException w:name="Medium Grid 1 Accent 5" w:semiHidden="0" w:uiPriority="67" w:unhideWhenUsed="0"/>
-    <w:lsdException w:name="Medium Grid 2 Accent 5" w:semiHidden="0" w:uiPriority="68" w:unhideWhenUsed="0"/>
-    <w:lsdException w:name="Medium Grid 3 Accent 5" w:semiHidden="0" w:uiPriority="69" w:unhideWhenUsed="0"/>
-    <w:lsdException w:name="Dark List Accent 5" w:semiHidden="0" w:uiPriority="70" w:unhideWhenUsed="0"/>
-    <w:lsdException w:name="Colorful Shading Accent 5" w:semiHidden="0" w:uiPriority="71" w:unhideWhenUsed="0"/>
-    <w:lsdException w:name="Colorful List Accent 5" w:semiHidden="0" w:uiPriority="72" w:unhideWhenUsed="0"/>
-    <w:lsdException w:name="Colorful Grid Accent 5" w:semiHidden="0" w:uiPriority="73" w:unhideWhenUsed="0"/>
-    <w:lsdException w:name="Light Shading Accent 6" w:semiHidden="0" w:uiPriority="60" w:unhideWhenUsed="0"/>
-    <w:lsdException w:name="Light List Accent 6" w:semiHidden="0" w:uiPriority="61" w:unhideWhenUsed="0"/>
-    <w:lsdException w:name="Light Grid Accent 6" w:semiHidden="0" w:uiPriority="62" w:unhideWhenUsed="0"/>
-    <w:lsdException w:name="Medium Shading 1 Accent 6" w:semiHidden="0" w:uiPriority="63" w:unhideWhenUsed="0"/>
-    <w:lsdException w:name="Medium Shading 2 Accent 6" w:semiHidden="0" w:uiPriority="64" w:unhideWhenUsed="0"/>
-    <w:lsdException w:name="Medium List 1 Accent 6" w:semiHidden="0" w:uiPriority="65" w:unhideWhenUsed="0"/>
-    <w:lsdException w:name="Medium List 2 Accent 6" w:semiHidden="0" w:uiPriority="66" w:unhideWhenUsed="0"/>
-    <w:lsdException w:name="Medium Grid 1 Accent 6" w:semiHidden="0" w:uiPriority="67" w:unhideWhenUsed="0"/>
-    <w:lsdException w:name="Medium Grid 2 Accent 6" w:semiHidden="0" w:uiPriority="68" w:unhideWhenUsed="0"/>
-    <w:lsdException w:name="Medium Grid 3 Accent 6" w:semiHidden="0" w:uiPriority="69" w:unhideWhenUsed="0"/>
-    <w:lsdException w:name="Dark List Accent 6" w:semiHidden="0" w:uiPriority="70" w:unhideWhenUsed="0"/>
-    <w:lsdException w:name="Colorful Shading Accent 6" w:semiHidden="0" w:uiPriority="71" w:unhideWhenUsed="0"/>
-    <w:lsdException w:name="Colorful List Accent 6" w:semiHidden="0" w:uiPriority="72" w:unhideWhenUsed="0"/>
-    <w:lsdException w:name="Colorful Grid Accent 6" w:semiHidden="0" w:uiPriority="73" w:unhideWhenUsed="0"/>
-    <w:lsdException w:name="Subtle Emphasis" w:semiHidden="0" w:uiPriority="19" w:unhideWhenUsed="0" w:qFormat="1"/>
-    <w:lsdException w:name="Intense Emphasis" w:semiHidden="0" w:uiPriority="21" w:unhideWhenUsed="0" w:qFormat="1"/>
-    <w:lsdException w:name="Subtle Reference" w:semiHidden="0" w:uiPriority="31" w:unhideWhenUsed="0" w:qFormat="1"/>
-    <w:lsdException w:name="Intense Reference" w:semiHidden="0" w:uiPriority="32" w:unhideWhenUsed="0" w:qFormat="1"/>
-    <w:lsdException w:name="Book Title" w:semiHidden="0" w:uiPriority="33" w:unhideWhenUsed="0" w:qFormat="1"/>
-    <w:lsdException w:name="Bibliography" w:uiPriority="37"/>
-    <w:lsdException w:name="TOC Heading" w:uiPriority="39" w:qFormat="1"/>
+  <w:latentStyles w:defLockedState="0" w:defUIPriority="99" w:defSemiHidden="0" w:defUnhideWhenUsed="0" w:defQFormat="0" w:count="380">
+    <w:lsdException w:name="Normal" w:uiPriority="0" w:qFormat="1"/>
+    <w:lsdException w:name="heading 1" w:uiPriority="9" w:qFormat="1"/>
+    <w:lsdException w:name="heading 2" w:semiHidden="1" w:uiPriority="9" w:unhideWhenUsed="1" w:qFormat="1"/>
+    <w:lsdException w:name="heading 3" w:semiHidden="1" w:uiPriority="9" w:unhideWhenUsed="1" w:qFormat="1"/>
+    <w:lsdException w:name="heading 4" w:semiHidden="1" w:uiPriority="9" w:unhideWhenUsed="1" w:qFormat="1"/>
+    <w:lsdException w:name="heading 5" w:semiHidden="1" w:uiPriority="9" w:unhideWhenUsed="1" w:qFormat="1"/>
+    <w:lsdException w:name="heading 6" w:semiHidden="1" w:uiPriority="9" w:unhideWhenUsed="1" w:qFormat="1"/>
+    <w:lsdException w:name="heading 7" w:semiHidden="1" w:uiPriority="9" w:unhideWhenUsed="1" w:qFormat="1"/>
+    <w:lsdException w:name="heading 8" w:semiHidden="1" w:uiPriority="9" w:unhideWhenUsed="1" w:qFormat="1"/>
+    <w:lsdException w:name="heading 9" w:semiHidden="1" w:uiPriority="9" w:unhideWhenUsed="1" w:qFormat="1"/>
+    <w:lsdException w:name="index 1" w:semiHidden="1" w:unhideWhenUsed="1"/>
+    <w:lsdException w:name="index 2" w:semiHidden="1" w:unhideWhenUsed="1"/>
+    <w:lsdException w:name="index 3" w:semiHidden="1" w:unhideWhenUsed="1"/>
+    <w:lsdException w:name="index 4" w:semiHidden="1" w:unhideWhenUsed="1"/>
+    <w:lsdException w:name="index 5" w:semiHidden="1" w:unhideWhenUsed="1"/>
+    <w:lsdException w:name="index 6" w:semiHidden="1" w:unhideWhenUsed="1"/>
+    <w:lsdException w:name="index 7" w:semiHidden="1" w:unhideWhenUsed="1"/>
+    <w:lsdException w:name="index 8" w:semiHidden="1" w:unhideWhenUsed="1"/>
+    <w:lsdException w:name="index 9" w:semiHidden="1" w:unhideWhenUsed="1"/>
+    <w:lsdException w:name="toc 1" w:semiHidden="1" w:uiPriority="39" w:unhideWhenUsed="1"/>
+    <w:lsdException w:name="toc 2" w:semiHidden="1" w:uiPriority="39" w:unhideWhenUsed="1"/>
+    <w:lsdException w:name="toc 3" w:semiHidden="1" w:uiPriority="39" w:unhideWhenUsed="1"/>
+    <w:lsdException w:name="toc 4" w:semiHidden="1" w:uiPriority="39" w:unhideWhenUsed="1"/>
+    <w:lsdException w:name="toc 5" w:semiHidden="1" w:uiPriority="39" w:unhideWhenUsed="1"/>
+    <w:lsdException w:name="toc 6" w:semiHidden="1" w:uiPriority="39" w:unhideWhenUsed="1"/>
+    <w:lsdException w:name="toc 7" w:semiHidden="1" w:uiPriority="39" w:unhideWhenUsed="1"/>
+    <w:lsdException w:name="toc 8" w:semiHidden="1" w:uiPriority="39" w:unhideWhenUsed="1"/>
+    <w:lsdException w:name="toc 9" w:semiHidden="1" w:uiPriority="39" w:unhideWhenUsed="1"/>
+    <w:lsdException w:name="Normal Indent" w:semiHidden="1" w:unhideWhenUsed="1"/>
+    <w:lsdException w:name="footnote text" w:semiHidden="1" w:unhideWhenUsed="1"/>
+    <w:lsdException w:name="annotation text" w:semiHidden="1" w:unhideWhenUsed="1"/>
+    <w:lsdException w:name="header" w:semiHidden="1" w:unhideWhenUsed="1"/>
+    <w:lsdException w:name="footer" w:semiHidden="1" w:unhideWhenUsed="1"/>
+    <w:lsdException w:name="index heading" w:semiHidden="1" w:unhideWhenUsed="1"/>
+    <w:lsdException w:name="caption" w:semiHidden="1" w:uiPriority="35" w:unhideWhenUsed="1" w:qFormat="1"/>
+    <w:lsdException w:name="table of figures" w:semiHidden="1" w:unhideWhenUsed="1"/>
+    <w:lsdException w:name="envelope address" w:semiHidden="1" w:unhideWhenUsed="1"/>
+    <w:lsdException w:name="envelope return" w:semiHidden="1" w:unhideWhenUsed="1"/>
+    <w:lsdException w:name="footnote reference" w:semiHidden="1" w:unhideWhenUsed="1"/>
+    <w:lsdException w:name="annotation reference" w:semiHidden="1" w:unhideWhenUsed="1"/>
+    <w:lsdException w:name="line number" w:semiHidden="1" w:unhideWhenUsed="1"/>
+    <w:lsdException w:name="page number" w:semiHidden="1" w:unhideWhenUsed="1"/>
+    <w:lsdException w:name="endnote reference" w:semiHidden="1" w:unhideWhenUsed="1"/>
+    <w:lsdException w:name="endnote text" w:semiHidden="1" w:unhideWhenUsed="1"/>
+    <w:lsdException w:name="table of authorities" w:semiHidden="1" w:unhideWhenUsed="1"/>
+    <w:lsdException w:name="macro" w:semiHidden="1" w:unhideWhenUsed="1"/>
+    <w:lsdException w:name="toa heading" w:semiHidden="1" w:unhideWhenUsed="1"/>
+    <w:lsdException w:name="List" w:semiHidden="1" w:unhideWhenUsed="1"/>
+    <w:lsdException w:name="List Bullet" w:semiHidden="1" w:unhideWhenUsed="1"/>
+    <w:lsdException w:name="List Number" w:semiHidden="1" w:unhideWhenUsed="1"/>
+    <w:lsdException w:name="List 2" w:semiHidden="1" w:unhideWhenUsed="1"/>
+    <w:lsdException w:name="List 3" w:semiHidden="1" w:unhideWhenUsed="1"/>
+    <w:lsdException w:name="List 4" w:semiHidden="1" w:unhideWhenUsed="1"/>
+    <w:lsdException w:name="List 5" w:semiHidden="1" w:unhideWhenUsed="1"/>
+    <w:lsdException w:name="List Bullet 2" w:semiHidden="1" w:unhideWhenUsed="1"/>
+    <w:lsdException w:name="List Bullet 3" w:semiHidden="1" w:unhideWhenUsed="1"/>
+    <w:lsdException w:name="List Bullet 4" w:semiHidden="1" w:unhideWhenUsed="1"/>
+    <w:lsdException w:name="List Bullet 5" w:semiHidden="1" w:unhideWhenUsed="1"/>
+    <w:lsdException w:name="List Number 2" w:semiHidden="1" w:unhideWhenUsed="1"/>
+    <w:lsdException w:name="List Number 3" w:semiHidden="1" w:unhideWhenUsed="1"/>
+    <w:lsdException w:name="List Number 4" w:semiHidden="1" w:unhideWhenUsed="1"/>
+    <w:lsdException w:name="List Number 5" w:semiHidden="1" w:unhideWhenUsed="1"/>
+    <w:lsdException w:name="Title" w:uiPriority="10" w:qFormat="1"/>
+    <w:lsdException w:name="Closing" w:semiHidden="1" w:unhideWhenUsed="1"/>
+    <w:lsdException w:name="Signature" w:semiHidden="1" w:unhideWhenUsed="1"/>
+    <w:lsdException w:name="Default Paragraph Font" w:semiHidden="1" w:uiPriority="1" w:unhideWhenUsed="1"/>
+    <w:lsdException w:name="Body Text" w:semiHidden="1" w:unhideWhenUsed="1"/>
+    <w:lsdException w:name="Body Text Indent" w:semiHidden="1" w:unhideWhenUsed="1"/>
+    <w:lsdException w:name="List Continue" w:semiHidden="1" w:unhideWhenUsed="1"/>
+    <w:lsdException w:name="List Continue 2" w:semiHidden="1" w:unhideWhenUsed="1"/>
+    <w:lsdException w:name="List Continue 3" w:semiHidden="1" w:unhideWhenUsed="1"/>
+    <w:lsdException w:name="List Continue 4" w:semiHidden="1" w:unhideWhenUsed="1"/>
+    <w:lsdException w:name="List Continue 5" w:semiHidden="1" w:unhideWhenUsed="1"/>
+    <w:lsdException w:name="Message Header" w:semiHidden="1" w:unhideWhenUsed="1"/>
+    <w:lsdException w:name="Subtitle" w:uiPriority="11" w:qFormat="1"/>
+    <w:lsdException w:name="Salutation" w:semiHidden="1" w:unhideWhenUsed="1"/>
+    <w:lsdException w:name="Date" w:semiHidden="1" w:unhideWhenUsed="1"/>
+    <w:lsdException w:name="Body Text First Indent" w:semiHidden="1" w:unhideWhenUsed="1"/>
+    <w:lsdException w:name="Body Text First Indent 2" w:semiHidden="1" w:unhideWhenUsed="1"/>
+    <w:lsdException w:name="Note Heading" w:semiHidden="1" w:unhideWhenUsed="1"/>
+    <w:lsdException w:name="Body Text 2" w:semiHidden="1" w:unhideWhenUsed="1"/>
+    <w:lsdException w:name="Body Text 3" w:semiHidden="1" w:unhideWhenUsed="1"/>
+    <w:lsdException w:name="Body Text Indent 2" w:semiHidden="1" w:unhideWhenUsed="1"/>
+    <w:lsdException w:name="Body Text Indent 3" w:semiHidden="1" w:unhideWhenUsed="1"/>
+    <w:lsdException w:name="Block Text" w:semiHidden="1" w:unhideWhenUsed="1"/>
+    <w:lsdException w:name="Hyperlink" w:semiHidden="1" w:unhideWhenUsed="1"/>
+    <w:lsdException w:name="FollowedHyperlink" w:semiHidden="1" w:unhideWhenUsed="1"/>
+    <w:lsdException w:name="Strong" w:uiPriority="22" w:qFormat="1"/>
+    <w:lsdException w:name="Emphasis" w:uiPriority="20" w:qFormat="1"/>
+    <w:lsdException w:name="Document Map" w:semiHidden="1" w:unhideWhenUsed="1"/>
+    <w:lsdException w:name="Plain Text" w:semiHidden="1" w:unhideWhenUsed="1"/>
+    <w:lsdException w:name="E-mail Signature" w:semiHidden="1" w:unhideWhenUsed="1"/>
+    <w:lsdException w:name="HTML Top of Form" w:semiHidden="1" w:unhideWhenUsed="1"/>
+    <w:lsdException w:name="HTML Bottom of Form" w:semiHidden="1" w:unhideWhenUsed="1"/>
+    <w:lsdException w:name="Normal (Web)" w:semiHidden="1" w:unhideWhenUsed="1"/>
+    <w:lsdException w:name="HTML Acronym" w:semiHidden="1" w:unhideWhenUsed="1"/>
+    <w:lsdException w:name="HTML Address" w:semiHidden="1" w:unhideWhenUsed="1"/>
+    <w:lsdException w:name="HTML Cite" w:semiHidden="1" w:unhideWhenUsed="1"/>
+    <w:lsdException w:name="HTML Code" w:semiHidden="1" w:unhideWhenUsed="1"/>
+    <w:lsdException w:name="HTML Definition" w:semiHidden="1" w:unhideWhenUsed="1"/>
+    <w:lsdException w:name="HTML Keyboard" w:semiHidden="1" w:unhideWhenUsed="1"/>
+    <w:lsdException w:name="HTML Preformatted" w:semiHidden="1" w:unhideWhenUsed="1"/>
+    <w:lsdException w:name="HTML Sample" w:semiHidden="1" w:unhideWhenUsed="1"/>
+    <w:lsdException w:name="HTML Typewriter" w:semiHidden="1" w:unhideWhenUsed="1"/>
+    <w:lsdException w:name="HTML Variable" w:semiHidden="1" w:unhideWhenUsed="1"/>
+    <w:lsdException w:name="Normal Table" w:semiHidden="1" w:unhideWhenUsed="1"/>
+    <w:lsdException w:name="annotation subject" w:semiHidden="1" w:unhideWhenUsed="1"/>
+    <w:lsdException w:name="No List" w:semiHidden="1" w:unhideWhenUsed="1"/>
+    <w:lsdException w:name="Outline List 1" w:semiHidden="1" w:unhideWhenUsed="1"/>
+    <w:lsdException w:name="Outline List 2" w:semiHidden="1" w:unhideWhenUsed="1"/>
+    <w:lsdException w:name="Outline List 3" w:semiHidden="1" w:unhideWhenUsed="1"/>
+    <w:lsdException w:name="Table Simple 1" w:semiHidden="1" w:unhideWhenUsed="1"/>
+    <w:lsdException w:name="Table Simple 2" w:semiHidden="1" w:unhideWhenUsed="1"/>
+    <w:lsdException w:name="Table Simple 3" w:semiHidden="1" w:unhideWhenUsed="1"/>
+    <w:lsdException w:name="Table Classic 1" w:semiHidden="1" w:unhideWhenUsed="1"/>
+    <w:lsdException w:name="Table Classic 2" w:semiHidden="1" w:unhideWhenUsed="1"/>
+    <w:lsdException w:name="Table Classic 3" w:semiHidden="1" w:unhideWhenUsed="1"/>
+    <w:lsdException w:name="Table Classic 4" w:semiHidden="1" w:unhideWhenUsed="1"/>
+    <w:lsdException w:name="Table Colorful 1" w:semiHidden="1" w:unhideWhenUsed="1"/>
+    <w:lsdException w:name="Table Colorful 2" w:semiHidden="1" w:unhideWhenUsed="1"/>
+    <w:lsdException w:name="Table Colorful 3" w:semiHidden="1" w:unhideWhenUsed="1"/>
+    <w:lsdException w:name="Table Columns 1" w:semiHidden="1" w:unhideWhenUsed="1"/>
+    <w:lsdException w:name="Table Columns 2" w:semiHidden="1" w:unhideWhenUsed="1"/>
+    <w:lsdException w:name="Table Columns 3" w:semiHidden="1" w:unhideWhenUsed="1"/>
+    <w:lsdException w:name="Table Columns 4" w:semiHidden="1" w:unhideWhenUsed="1"/>
+    <w:lsdException w:name="Table Columns 5" w:semiHidden="1" w:unhideWhenUsed="1"/>
+    <w:lsdException w:name="Table Grid 1" w:semiHidden="1" w:unhideWhenUsed="1"/>
+    <w:lsdException w:name="Table Grid 2" w:semiHidden="1" w:unhideWhenUsed="1"/>
+    <w:lsdException w:name="Table Grid 3" w:semiHidden="1" w:unhideWhenUsed="1"/>
+    <w:lsdException w:name="Table Grid 4" w:semiHidden="1" w:unhideWhenUsed="1"/>
+    <w:lsdException w:name="Table Grid 5" w:semiHidden="1" w:unhideWhenUsed="1"/>
+    <w:lsdException w:name="Table Grid 6" w:semiHidden="1" w:unhideWhenUsed="1"/>
+    <w:lsdException w:name="Table Grid 7" w:semiHidden="1" w:unhideWhenUsed="1"/>
+    <w:lsdException w:name="Table Grid 8" w:semiHidden="1" w:unhideWhenUsed="1"/>
+    <w:lsdException w:name="Table List 1" w:semiHidden="1" w:unhideWhenUsed="1"/>
+    <w:lsdException w:name="Table List 2" w:semiHidden="1" w:unhideWhenUsed="1"/>
+    <w:lsdException w:name="Table List 3" w:semiHidden="1" w:unhideWhenUsed="1"/>
+    <w:lsdException w:name="Table List 4" w:semiHidden="1" w:unhideWhenUsed="1"/>
+    <w:lsdException w:name="Table List 5" w:semiHidden="1" w:unhideWhenUsed="1"/>
+    <w:lsdException w:name="Table List 6" w:semiHidden="1" w:unhideWhenUsed="1"/>
+    <w:lsdException w:name="Table List 7" w:semiHidden="1" w:unhideWhenUsed="1"/>
+    <w:lsdException w:name="Table List 8" w:semiHidden="1" w:unhideWhenUsed="1"/>
+    <w:lsdException w:name="Table 3D effects 1" w:semiHidden="1" w:unhideWhenUsed="1"/>
+    <w:lsdException w:name="Table 3D effects 2" w:semiHidden="1" w:unhideWhenUsed="1"/>
+    <w:lsdException w:name="Table 3D effects 3" w:semiHidden="1" w:unhideWhenUsed="1"/>
+    <w:lsdException w:name="Table Contemporary" w:semiHidden="1" w:unhideWhenUsed="1"/>
+    <w:lsdException w:name="Table Elegant" w:semiHidden="1" w:unhideWhenUsed="1"/>
+    <w:lsdException w:name="Table Professional" w:semiHidden="1" w:unhideWhenUsed="1"/>
+    <w:lsdException w:name="Table Subtle 1" w:semiHidden="1" w:unhideWhenUsed="1"/>
+    <w:lsdException w:name="Table Subtle 2" w:semiHidden="1" w:unhideWhenUsed="1"/>
+    <w:lsdException w:name="Table Web 1" w:semiHidden="1" w:unhideWhenUsed="1"/>
+    <w:lsdException w:name="Table Web 2" w:semiHidden="1" w:unhideWhenUsed="1"/>
+    <w:lsdException w:name="Table Web 3" w:semiHidden="1" w:unhideWhenUsed="1"/>
+    <w:lsdException w:name="Balloon Text" w:semiHidden="1" w:unhideWhenUsed="1"/>
+    <w:lsdException w:name="Table Grid" w:uiPriority="39"/>
+    <w:lsdException w:name="Table Theme" w:semiHidden="1" w:unhideWhenUsed="1"/>
+    <w:lsdException w:name="Note Level 1" w:semiHidden="1" w:unhideWhenUsed="1"/>
+    <w:lsdException w:name="Note Level 2" w:semiHidden="1" w:unhideWhenUsed="1"/>
+    <w:lsdException w:name="Note Level 3" w:semiHidden="1" w:unhideWhenUsed="1"/>
+    <w:lsdException w:name="Note Level 4" w:semiHidden="1" w:unhideWhenUsed="1"/>
+    <w:lsdException w:name="Note Level 5" w:semiHidden="1" w:unhideWhenUsed="1"/>
+    <w:lsdException w:name="Note Level 6" w:semiHidden="1" w:unhideWhenUsed="1"/>
+    <w:lsdException w:name="Note Level 7" w:semiHidden="1" w:unhideWhenUsed="1"/>
+    <w:lsdException w:name="Note Level 8" w:semiHidden="1" w:unhideWhenUsed="1"/>
+    <w:lsdException w:name="Note Level 9" w:semiHidden="1" w:unhideWhenUsed="1"/>
+    <w:lsdException w:name="Placeholder Text" w:semiHidden="1"/>
+    <w:lsdException w:name="No Spacing" w:uiPriority="1" w:qFormat="1"/>
+    <w:lsdException w:name="Light Shading" w:uiPriority="60"/>
+    <w:lsdException w:name="Light List" w:uiPriority="61"/>
+    <w:lsdException w:name="Light Grid" w:uiPriority="62"/>
+    <w:lsdException w:name="Medium Shading 1" w:uiPriority="63"/>
+    <w:lsdException w:name="Medium Shading 2" w:uiPriority="64"/>
+    <w:lsdException w:name="Medium List 1" w:uiPriority="65"/>
+    <w:lsdException w:name="Medium List 2" w:uiPriority="66"/>
+    <w:lsdException w:name="Medium Grid 1" w:uiPriority="67"/>
+    <w:lsdException w:name="Medium Grid 2" w:uiPriority="68"/>
+    <w:lsdException w:name="Medium Grid 3" w:uiPriority="69"/>
+    <w:lsdException w:name="Dark List" w:uiPriority="70"/>
+    <w:lsdException w:name="Colorful Shading" w:uiPriority="71"/>
+    <w:lsdException w:name="Colorful List" w:uiPriority="72"/>
+    <w:lsdException w:name="Colorful Grid" w:uiPriority="73"/>
+    <w:lsdException w:name="Light Shading Accent 1" w:uiPriority="60"/>
+    <w:lsdException w:name="Light List Accent 1" w:uiPriority="61"/>
+    <w:lsdException w:name="Light Grid Accent 1" w:uiPriority="62"/>
+    <w:lsdException w:name="Medium Shading 1 Accent 1" w:uiPriority="63"/>
+    <w:lsdException w:name="Medium Shading 2 Accent 1" w:uiPriority="64"/>
+    <w:lsdException w:name="Medium List 1 Accent 1" w:uiPriority="65"/>
+    <w:lsdException w:name="Revision" w:semiHidden="1"/>
+    <w:lsdException w:name="List Paragraph" w:uiPriority="34" w:qFormat="1"/>
+    <w:lsdException w:name="Quote" w:uiPriority="29" w:qFormat="1"/>
+    <w:lsdException w:name="Intense Quote" w:uiPriority="30" w:qFormat="1"/>
+    <w:lsdException w:name="Medium List 2 Accent 1" w:uiPriority="66"/>
+    <w:lsdException w:name="Medium Grid 1 Accent 1" w:uiPriority="67"/>
+    <w:lsdException w:name="Medium Grid 2 Accent 1" w:uiPriority="68"/>
+    <w:lsdException w:name="Medium Grid 3 Accent 1" w:uiPriority="69"/>
+    <w:lsdException w:name="Dark List Accent 1" w:uiPriority="70"/>
+    <w:lsdException w:name="Colorful Shading Accent 1" w:uiPriority="71"/>
+    <w:lsdException w:name="Colorful List Accent 1" w:uiPriority="72"/>
+    <w:lsdException w:name="Colorful Grid Accent 1" w:uiPriority="73"/>
+    <w:lsdException w:name="Light Shading Accent 2" w:uiPriority="60"/>
+    <w:lsdException w:name="Light List Accent 2" w:uiPriority="61"/>
+    <w:lsdException w:name="Light Grid Accent 2" w:uiPriority="62"/>
+    <w:lsdException w:name="Medium Shading 1 Accent 2" w:uiPriority="63"/>
+    <w:lsdException w:name="Medium Shading 2 Accent 2" w:uiPriority="64"/>
+    <w:lsdException w:name="Medium List 1 Accent 2" w:uiPriority="65"/>
+    <w:lsdException w:name="Medium List 2 Accent 2" w:uiPriority="66"/>
+    <w:lsdException w:name="Medium Grid 1 Accent 2" w:uiPriority="67"/>
+    <w:lsdException w:name="Medium Grid 2 Accent 2" w:uiPriority="68"/>
+    <w:lsdException w:name="Medium Grid 3 Accent 2" w:uiPriority="69"/>
+    <w:lsdException w:name="Dark List Accent 2" w:uiPriority="70"/>
+    <w:lsdException w:name="Colorful Shading Accent 2" w:uiPriority="71"/>
+    <w:lsdException w:name="Colorful List Accent 2" w:uiPriority="72"/>
+    <w:lsdException w:name="Colorful Grid Accent 2" w:uiPriority="73"/>
+    <w:lsdException w:name="Light Shading Accent 3" w:uiPriority="60"/>
+    <w:lsdException w:name="Light List Accent 3" w:uiPriority="61"/>
+    <w:lsdException w:name="Light Grid Accent 3" w:uiPriority="62"/>
+    <w:lsdException w:name="Medium Shading 1 Accent 3" w:uiPriority="63"/>
+    <w:lsdException w:name="Medium Shading 2 Accent 3" w:uiPriority="64"/>
+    <w:lsdException w:name="Medium List 1 Accent 3" w:uiPriority="65"/>
+    <w:lsdException w:name="Medium List 2 Accent 3" w:uiPriority="66"/>
+    <w:lsdException w:name="Medium Grid 1 Accent 3" w:uiPriority="67"/>
+    <w:lsdException w:name="Medium Grid 2 Accent 3" w:uiPriority="68"/>
+    <w:lsdException w:name="Medium Grid 3 Accent 3" w:uiPriority="69"/>
+    <w:lsdException w:name="Dark List Accent 3" w:uiPriority="70"/>
+    <w:lsdException w:name="Colorful Shading Accent 3" w:uiPriority="71"/>
+    <w:lsdException w:name="Colorful List Accent 3" w:uiPriority="72"/>
+    <w:lsdException w:name="Colorful Grid Accent 3" w:uiPriority="73"/>
+    <w:lsdException w:name="Light Shading Accent 4" w:uiPriority="60"/>
+    <w:lsdException w:name="Light List Accent 4" w:uiPriority="61"/>
+    <w:lsdException w:name="Light Grid Accent 4" w:uiPriority="62"/>
+    <w:lsdException w:name="Medium Shading 1 Accent 4" w:uiPriority="63"/>
+    <w:lsdException w:name="Medium Shading 2 Accent 4" w:uiPriority="64"/>
+    <w:lsdException w:name="Medium List 1 Accent 4" w:uiPriority="65"/>
+    <w:lsdException w:name="Medium List 2 Accent 4" w:uiPriority="66"/>
+    <w:lsdException w:name="Medium Grid 1 Accent 4" w:uiPriority="67"/>
+    <w:lsdException w:name="Medium Grid 2 Accent 4" w:uiPriority="68"/>
+    <w:lsdException w:name="Medium Grid 3 Accent 4" w:uiPriority="69"/>
+    <w:lsdException w:name="Dark List Accent 4" w:uiPriority="70"/>
+    <w:lsdException w:name="Colorful Shading Accent 4" w:uiPriority="71"/>
+    <w:lsdException w:name="Colorful List Accent 4" w:uiPriority="72"/>
+    <w:lsdException w:name="Colorful Grid Accent 4" w:uiPriority="73"/>
+    <w:lsdException w:name="Light Shading Accent 5" w:uiPriority="60"/>
+    <w:lsdException w:name="Light List Accent 5" w:uiPriority="61"/>
+    <w:lsdException w:name="Light Grid Accent 5" w:uiPriority="62"/>
+    <w:lsdException w:name="Medium Shading 1 Accent 5" w:uiPriority="63"/>
+    <w:lsdException w:name="Medium Shading 2 Accent 5" w:uiPriority="64"/>
+    <w:lsdException w:name="Medium List 1 Accent 5" w:uiPriority="65"/>
+    <w:lsdException w:name="Medium List 2 Accent 5" w:uiPriority="66"/>
+    <w:lsdException w:name="Medium Grid 1 Accent 5" w:uiPriority="67"/>
+    <w:lsdException w:name="Medium Grid 2 Accent 5" w:uiPriority="68"/>
+    <w:lsdException w:name="Medium Grid 3 Accent 5" w:uiPriority="69"/>
+    <w:lsdException w:name="Dark List Accent 5" w:uiPriority="70"/>
+    <w:lsdException w:name="Colorful Shading Accent 5" w:uiPriority="71"/>
+    <w:lsdException w:name="Colorful List Accent 5" w:uiPriority="72"/>
+    <w:lsdException w:name="Colorful Grid Accent 5" w:uiPriority="73"/>
+    <w:lsdException w:name="Light Shading Accent 6" w:uiPriority="60"/>
+    <w:lsdException w:name="Light List Accent 6" w:uiPriority="61"/>
+    <w:lsdException w:name="Light Grid Accent 6" w:uiPriority="62"/>
+    <w:lsdException w:name="Medium Shading 1 Accent 6" w:uiPriority="63"/>
+    <w:lsdException w:name="Medium Shading 2 Accent 6" w:uiPriority="64"/>
+    <w:lsdException w:name="Medium List 1 Accent 6" w:uiPriority="65"/>
+    <w:lsdException w:name="Medium List 2 Accent 6" w:uiPriority="66"/>
+    <w:lsdException w:name="Medium Grid 1 Accent 6" w:uiPriority="67"/>
+    <w:lsdException w:name="Medium Grid 2 Accent 6" w:uiPriority="68"/>
+    <w:lsdException w:name="Medium Grid 3 Accent 6" w:uiPriority="69"/>
+    <w:lsdException w:name="Dark List Accent 6" w:uiPriority="70"/>
+    <w:lsdException w:name="Colorful Shading Accent 6" w:uiPriority="71"/>
+    <w:lsdException w:name="Colorful List Accent 6" w:uiPriority="72"/>
+    <w:lsdException w:name="Colorful Grid Accent 6" w:uiPriority="73"/>
+    <w:lsdException w:name="Subtle Emphasis" w:uiPriority="19" w:qFormat="1"/>
+    <w:lsdException w:name="Intense Emphasis" w:uiPriority="21" w:qFormat="1"/>
+    <w:lsdException w:name="Subtle Reference" w:uiPriority="31" w:qFormat="1"/>
+    <w:lsdException w:name="Intense Reference" w:uiPriority="32" w:qFormat="1"/>
+    <w:lsdException w:name="Book Title" w:uiPriority="33" w:qFormat="1"/>
+    <w:lsdException w:name="Bibliography" w:semiHidden="1" w:uiPriority="37" w:unhideWhenUsed="1"/>
+    <w:lsdException w:name="TOC Heading" w:semiHidden="1" w:uiPriority="39" w:unhideWhenUsed="1" w:qFormat="1"/>
+    <w:lsdException w:name="Plain Table 1" w:uiPriority="41"/>
+    <w:lsdException w:name="Plain Table 2" w:uiPriority="42"/>
+    <w:lsdException w:name="Plain Table 3" w:uiPriority="43"/>
+    <w:lsdException w:name="Plain Table 4" w:uiPriority="44"/>
+    <w:lsdException w:name="Plain Table 5" w:uiPriority="45"/>
+    <w:lsdException w:name="Grid Table Light" w:uiPriority="40"/>
+    <w:lsdException w:name="Grid Table 1 Light" w:uiPriority="46"/>
+    <w:lsdException w:name="Grid Table 2" w:uiPriority="47"/>
+    <w:lsdException w:name="Grid Table 3" w:uiPriority="48"/>
+    <w:lsdException w:name="Grid Table 4" w:uiPriority="49"/>
+    <w:lsdException w:name="Grid Table 5 Dark" w:uiPriority="50"/>
+    <w:lsdException w:name="Grid Table 6 Colorful" w:uiPriority="51"/>
+    <w:lsdException w:name="Grid Table 7 Colorful" w:uiPriority="52"/>
+    <w:lsdException w:name="Grid Table 1 Light Accent 1" w:uiPriority="46"/>
+    <w:lsdException w:name="Grid Table 2 Accent 1" w:uiPriority="47"/>
+    <w:lsdException w:name="Grid Table 3 Accent 1" w:uiPriority="48"/>
+    <w:lsdException w:name="Grid Table 4 Accent 1" w:uiPriority="49"/>
+    <w:lsdException w:name="Grid Table 5 Dark Accent 1" w:uiPriority="50"/>
+    <w:lsdException w:name="Grid Table 6 Colorful Accent 1" w:uiPriority="51"/>
+    <w:lsdException w:name="Grid Table 7 Colorful Accent 1" w:uiPriority="52"/>
+    <w:lsdException w:name="Grid Table 1 Light Accent 2" w:uiPriority="46"/>
+    <w:lsdException w:name="Grid Table 2 Accent 2" w:uiPriority="47"/>
+    <w:lsdException w:name="Grid Table 3 Accent 2" w:uiPriority="48"/>
+    <w:lsdException w:name="Grid Table 4 Accent 2" w:uiPriority="49"/>
+    <w:lsdException w:name="Grid Table 5 Dark Accent 2" w:uiPriority="50"/>
+    <w:lsdException w:name="Grid Table 6 Colorful Accent 2" w:uiPriority="51"/>
+    <w:lsdException w:name="Grid Table 7 Colorful Accent 2" w:uiPriority="52"/>
+    <w:lsdException w:name="Grid Table 1 Light Accent 3" w:uiPriority="46"/>
+    <w:lsdException w:name="Grid Table 2 Accent 3" w:uiPriority="47"/>
+    <w:lsdException w:name="Grid Table 3 Accent 3" w:uiPriority="48"/>
+    <w:lsdException w:name="Grid Table 4 Accent 3" w:uiPriority="49"/>
+    <w:lsdException w:name="Grid Table 5 Dark Accent 3" w:uiPriority="50"/>
+    <w:lsdException w:name="Grid Table 6 Colorful Accent 3" w:uiPriority="51"/>
+    <w:lsdException w:name="Grid Table 7 Colorful Accent 3" w:uiPriority="52"/>
+    <w:lsdException w:name="Grid Table 1 Light Accent 4" w:uiPriority="46"/>
+    <w:lsdException w:name="Grid Table 2 Accent 4" w:uiPriority="47"/>
+    <w:lsdException w:name="Grid Table 3 Accent 4" w:uiPriority="48"/>
+    <w:lsdException w:name="Grid Table 4 Accent 4" w:uiPriority="49"/>
+    <w:lsdException w:name="Grid Table 5 Dark Accent 4" w:uiPriority="50"/>
+    <w:lsdException w:name="Grid Table 6 Colorful Accent 4" w:uiPriority="51"/>
+    <w:lsdException w:name="Grid Table 7 Colorful Accent 4" w:uiPriority="52"/>
+    <w:lsdException w:name="Grid Table 1 Light Accent 5" w:uiPriority="46"/>
+    <w:lsdException w:name="Grid Table 2 Accent 5" w:uiPriority="47"/>
+    <w:lsdException w:name="Grid Table 3 Accent 5" w:uiPriority="48"/>
+    <w:lsdException w:name="Grid Table 4 Accent 5" w:uiPriority="49"/>
+    <w:lsdException w:name="Grid Table 5 Dark Accent 5" w:uiPriority="50"/>
+    <w:lsdException w:name="Grid Table 6 Colorful Accent 5" w:uiPriority="51"/>
+    <w:lsdException w:name="Grid Table 7 Colorful Accent 5" w:uiPriority="52"/>
+    <w:lsdException w:name="Grid Table 1 Light Accent 6" w:uiPriority="46"/>
+    <w:lsdException w:name="Grid Table 2 Accent 6" w:uiPriority="47"/>
+    <w:lsdException w:name="Grid Table 3 Accent 6" w:uiPriority="48"/>
+    <w:lsdException w:name="Grid Table 4 Accent 6" w:uiPriority="49"/>
+    <w:lsdException w:name="Grid Table 5 Dark Accent 6" w:uiPriority="50"/>
+    <w:lsdException w:name="Grid Table 6 Colorful Accent 6" w:uiPriority="51"/>
+    <w:lsdException w:name="Grid Table 7 Colorful Accent 6" w:uiPriority="52"/>
+    <w:lsdException w:name="List Table 1 Light" w:uiPriority="46"/>
+    <w:lsdException w:name="List Table 2" w:uiPriority="47"/>
+    <w:lsdException w:name="List Table 3" w:uiPriority="48"/>
+    <w:lsdException w:name="List Table 4" w:uiPriority="49"/>
+    <w:lsdException w:name="List Table 5 Dark" w:uiPriority="50"/>
+    <w:lsdException w:name="List Table 6 Colorful" w:uiPriority="51"/>
+    <w:lsdException w:name="List Table 7 Colorful" w:uiPriority="52"/>
+    <w:lsdException w:name="List Table 1 Light Accent 1" w:uiPriority="46"/>
+    <w:lsdException w:name="List Table 2 Accent 1" w:uiPriority="47"/>
+    <w:lsdException w:name="List Table 3 Accent 1" w:uiPriority="48"/>
+    <w:lsdException w:name="List Table 4 Accent 1" w:uiPriority="49"/>
+    <w:lsdException w:name="List Table 5 Dark Accent 1" w:uiPriority="50"/>
+    <w:lsdException w:name="List Table 6 Colorful Accent 1" w:uiPriority="51"/>
+    <w:lsdException w:name="List Table 7 Colorful Accent 1" w:uiPriority="52"/>
+    <w:lsdException w:name="List Table 1 Light Accent 2" w:uiPriority="46"/>
+    <w:lsdException w:name="List Table 2 Accent 2" w:uiPriority="47"/>
+    <w:lsdException w:name="List Table 3 Accent 2" w:uiPriority="48"/>
+    <w:lsdException w:name="List Table 4 Accent 2" w:uiPriority="49"/>
+    <w:lsdException w:name="List Table 5 Dark Accent 2" w:uiPriority="50"/>
+    <w:lsdException w:name="List Table 6 Colorful Accent 2" w:uiPriority="51"/>
+    <w:lsdException w:name="List Table 7 Colorful Accent 2" w:uiPriority="52"/>
+    <w:lsdException w:name="List Table 1 Light Accent 3" w:uiPriority="46"/>
+    <w:lsdException w:name="List Table 2 Accent 3" w:uiPriority="47"/>
+    <w:lsdException w:name="List Table 3 Accent 3" w:uiPriority="48"/>
+    <w:lsdException w:name="List Table 4 Accent 3" w:uiPriority="49"/>
+    <w:lsdException w:name="List Table 5 Dark Accent 3" w:uiPriority="50"/>
+    <w:lsdException w:name="List Table 6 Colorful Accent 3" w:uiPriority="51"/>
+    <w:lsdException w:name="List Table 7 Colorful Accent 3" w:uiPriority="52"/>
+    <w:lsdException w:name="List Table 1 Light Accent 4" w:uiPriority="46"/>
+    <w:lsdException w:name="List Table 2 Accent 4" w:uiPriority="47"/>
+    <w:lsdException w:name="List Table 3 Accent 4" w:uiPriority="48"/>
+    <w:lsdException w:name="List Table 4 Accent 4" w:uiPriority="49"/>
+    <w:lsdException w:name="List Table 5 Dark Accent 4" w:uiPriority="50"/>
+    <w:lsdException w:name="List Table 6 Colorful Accent 4" w:uiPriority="51"/>
+    <w:lsdException w:name="List Table 7 Colorful Accent 4" w:uiPriority="52"/>
+    <w:lsdException w:name="List Table 1 Light Accent 5" w:uiPriority="46"/>
+    <w:lsdException w:name="List Table 2 Accent 5" w:uiPriority="47"/>
+    <w:lsdException w:name="List Table 3 Accent 5" w:uiPriority="48"/>
+    <w:lsdException w:name="List Table 4 Accent 5" w:uiPriority="49"/>
+    <w:lsdException w:name="List Table 5 Dark Accent 5" w:uiPriority="50"/>
+    <w:lsdException w:name="List Table 6 Colorful Accent 5" w:uiPriority="51"/>
+    <w:lsdException w:name="List Table 7 Colorful Accent 5" w:uiPriority="52"/>
+    <w:lsdException w:name="List Table 1 Light Accent 6" w:uiPriority="46"/>
+    <w:lsdException w:name="List Table 2 Accent 6" w:uiPriority="47"/>
+    <w:lsdException w:name="List Table 3 Accent 6" w:uiPriority="48"/>
+    <w:lsdException w:name="List Table 4 Accent 6" w:uiPriority="49"/>
+    <w:lsdException w:name="List Table 5 Dark Accent 6" w:uiPriority="50"/>
+    <w:lsdException w:name="List Table 6 Colorful Accent 6" w:uiPriority="51"/>
+    <w:lsdException w:name="List Table 7 Colorful Accent 6" w:uiPriority="52"/>
   </w:latentStyles>
-  <w:style w:type="paragraph" w:default="1" w:styleId="a">
+  <w:style w:type="paragraph" w:default="1" w:styleId="Normal">
     <w:name w:val="Normal"/>
     <w:qFormat/>
     <w:rsid w:val="00987866"/>
   </w:style>
-  <w:style w:type="paragraph" w:styleId="1">
+  <w:style w:type="paragraph" w:styleId="Heading1">
     <w:name w:val="heading 1"/>
-    <w:basedOn w:val="a"/>
-    <w:next w:val="a"/>
-    <w:link w:val="1Char"/>
+    <w:basedOn w:val="Normal"/>
+    <w:next w:val="Normal"/>
+    <w:link w:val="Heading1Char"/>
     <w:uiPriority w:val="9"/>
     <w:qFormat/>
     <w:rsid w:val="000938DB"/>
@@ -2949,11 +3431,11 @@
       <w:szCs w:val="32"/>
     </w:rPr>
   </w:style>
-  <w:style w:type="paragraph" w:styleId="2">
+  <w:style w:type="paragraph" w:styleId="Heading2">
     <w:name w:val="heading 2"/>
-    <w:basedOn w:val="a"/>
-    <w:next w:val="a"/>
-    <w:link w:val="2Char"/>
+    <w:basedOn w:val="Normal"/>
+    <w:next w:val="Normal"/>
+    <w:link w:val="Heading2Char"/>
     <w:uiPriority w:val="9"/>
     <w:unhideWhenUsed/>
     <w:qFormat/>
@@ -2971,11 +3453,11 @@
       <w:szCs w:val="26"/>
     </w:rPr>
   </w:style>
-  <w:style w:type="paragraph" w:styleId="3">
+  <w:style w:type="paragraph" w:styleId="Heading3">
     <w:name w:val="heading 3"/>
-    <w:basedOn w:val="a"/>
-    <w:next w:val="a"/>
-    <w:link w:val="3Char"/>
+    <w:basedOn w:val="Normal"/>
+    <w:next w:val="Normal"/>
+    <w:link w:val="Heading3Char"/>
     <w:uiPriority w:val="9"/>
     <w:unhideWhenUsed/>
     <w:qFormat/>
@@ -2991,11 +3473,11 @@
       <w:color w:val="1F4D78" w:themeColor="accent1" w:themeShade="7F"/>
     </w:rPr>
   </w:style>
-  <w:style w:type="paragraph" w:styleId="4">
+  <w:style w:type="paragraph" w:styleId="Heading4">
     <w:name w:val="heading 4"/>
-    <w:basedOn w:val="a"/>
-    <w:next w:val="a"/>
-    <w:link w:val="4Char"/>
+    <w:basedOn w:val="Normal"/>
+    <w:next w:val="Normal"/>
+    <w:link w:val="Heading4Char"/>
     <w:uiPriority w:val="9"/>
     <w:unhideWhenUsed/>
     <w:qFormat/>
@@ -3013,11 +3495,11 @@
       <w:color w:val="2E74B5" w:themeColor="accent1" w:themeShade="BF"/>
     </w:rPr>
   </w:style>
-  <w:style w:type="paragraph" w:styleId="5">
+  <w:style w:type="paragraph" w:styleId="Heading5">
     <w:name w:val="heading 5"/>
-    <w:basedOn w:val="a"/>
-    <w:next w:val="a"/>
-    <w:link w:val="5Char"/>
+    <w:basedOn w:val="Normal"/>
+    <w:next w:val="Normal"/>
+    <w:link w:val="Heading5Char"/>
     <w:uiPriority w:val="9"/>
     <w:unhideWhenUsed/>
     <w:qFormat/>
@@ -3033,18 +3515,17 @@
       <w:color w:val="2E74B5" w:themeColor="accent1" w:themeShade="BF"/>
     </w:rPr>
   </w:style>
-  <w:style w:type="character" w:default="1" w:styleId="a0">
+  <w:style w:type="character" w:default="1" w:styleId="DefaultParagraphFont">
     <w:name w:val="Default Paragraph Font"/>
     <w:uiPriority w:val="1"/>
     <w:semiHidden/>
     <w:unhideWhenUsed/>
   </w:style>
-  <w:style w:type="table" w:default="1" w:styleId="a1">
+  <w:style w:type="table" w:default="1" w:styleId="TableNormal">
     <w:name w:val="Normal Table"/>
     <w:uiPriority w:val="99"/>
     <w:semiHidden/>
     <w:unhideWhenUsed/>
-    <w:qFormat/>
     <w:tblPr>
       <w:tblInd w:w="0" w:type="dxa"/>
       <w:tblCellMar>
@@ -3055,16 +3536,16 @@
       </w:tblCellMar>
     </w:tblPr>
   </w:style>
-  <w:style w:type="numbering" w:default="1" w:styleId="a2">
+  <w:style w:type="numbering" w:default="1" w:styleId="NoList">
     <w:name w:val="No List"/>
     <w:uiPriority w:val="99"/>
     <w:semiHidden/>
     <w:unhideWhenUsed/>
   </w:style>
-  <w:style w:type="character" w:customStyle="1" w:styleId="1Char">
-    <w:name w:val="标题 1 Char"/>
-    <w:basedOn w:val="a0"/>
-    <w:link w:val="1"/>
+  <w:style w:type="character" w:customStyle="1" w:styleId="Heading1Char">
+    <w:name w:val="Heading 1 Char"/>
+    <w:basedOn w:val="DefaultParagraphFont"/>
+    <w:link w:val="Heading1"/>
     <w:uiPriority w:val="9"/>
     <w:rsid w:val="000938DB"/>
     <w:rPr>
@@ -3074,10 +3555,10 @@
       <w:szCs w:val="32"/>
     </w:rPr>
   </w:style>
-  <w:style w:type="character" w:customStyle="1" w:styleId="2Char">
-    <w:name w:val="标题 2 Char"/>
-    <w:basedOn w:val="a0"/>
-    <w:link w:val="2"/>
+  <w:style w:type="character" w:customStyle="1" w:styleId="Heading2Char">
+    <w:name w:val="Heading 2 Char"/>
+    <w:basedOn w:val="DefaultParagraphFont"/>
+    <w:link w:val="Heading2"/>
     <w:uiPriority w:val="9"/>
     <w:rsid w:val="000938DB"/>
     <w:rPr>
@@ -3087,10 +3568,10 @@
       <w:szCs w:val="26"/>
     </w:rPr>
   </w:style>
-  <w:style w:type="character" w:customStyle="1" w:styleId="3Char">
-    <w:name w:val="标题 3 Char"/>
-    <w:basedOn w:val="a0"/>
-    <w:link w:val="3"/>
+  <w:style w:type="character" w:customStyle="1" w:styleId="Heading3Char">
+    <w:name w:val="Heading 3 Char"/>
+    <w:basedOn w:val="DefaultParagraphFont"/>
+    <w:link w:val="Heading3"/>
     <w:uiPriority w:val="9"/>
     <w:rsid w:val="000938DB"/>
     <w:rPr>
@@ -3098,10 +3579,10 @@
       <w:color w:val="1F4D78" w:themeColor="accent1" w:themeShade="7F"/>
     </w:rPr>
   </w:style>
-  <w:style w:type="character" w:customStyle="1" w:styleId="4Char">
-    <w:name w:val="标题 4 Char"/>
-    <w:basedOn w:val="a0"/>
-    <w:link w:val="4"/>
+  <w:style w:type="character" w:customStyle="1" w:styleId="Heading4Char">
+    <w:name w:val="Heading 4 Char"/>
+    <w:basedOn w:val="DefaultParagraphFont"/>
+    <w:link w:val="Heading4"/>
     <w:uiPriority w:val="9"/>
     <w:rsid w:val="000938DB"/>
     <w:rPr>
@@ -3111,10 +3592,10 @@
       <w:color w:val="2E74B5" w:themeColor="accent1" w:themeShade="BF"/>
     </w:rPr>
   </w:style>
-  <w:style w:type="character" w:customStyle="1" w:styleId="5Char">
-    <w:name w:val="标题 5 Char"/>
-    <w:basedOn w:val="a0"/>
-    <w:link w:val="5"/>
+  <w:style w:type="character" w:customStyle="1" w:styleId="Heading5Char">
+    <w:name w:val="Heading 5 Char"/>
+    <w:basedOn w:val="DefaultParagraphFont"/>
+    <w:link w:val="Heading5"/>
     <w:uiPriority w:val="9"/>
     <w:rsid w:val="000938DB"/>
     <w:rPr>
@@ -3122,9 +3603,9 @@
       <w:color w:val="2E74B5" w:themeColor="accent1" w:themeShade="BF"/>
     </w:rPr>
   </w:style>
-  <w:style w:type="paragraph" w:styleId="a3">
+  <w:style w:type="paragraph" w:styleId="ListParagraph">
     <w:name w:val="List Paragraph"/>
-    <w:basedOn w:val="a"/>
+    <w:basedOn w:val="Normal"/>
     <w:uiPriority w:val="34"/>
     <w:qFormat/>
     <w:rsid w:val="00FF517C"/>
@@ -3133,9 +3614,9 @@
       <w:contextualSpacing/>
     </w:pPr>
   </w:style>
-  <w:style w:type="table" w:styleId="a4">
+  <w:style w:type="table" w:styleId="TableGrid">
     <w:name w:val="Table Grid"/>
-    <w:basedOn w:val="a1"/>
+    <w:basedOn w:val="TableNormal"/>
     <w:uiPriority w:val="39"/>
     <w:rsid w:val="00355603"/>
     <w:tblPr>
@@ -3156,10 +3637,10 @@
       </w:tblCellMar>
     </w:tblPr>
   </w:style>
-  <w:style w:type="paragraph" w:styleId="a5">
+  <w:style w:type="paragraph" w:styleId="Header">
     <w:name w:val="header"/>
-    <w:basedOn w:val="a"/>
-    <w:link w:val="Char"/>
+    <w:basedOn w:val="Normal"/>
+    <w:link w:val="HeaderChar"/>
     <w:uiPriority w:val="99"/>
     <w:semiHidden/>
     <w:unhideWhenUsed/>
@@ -3180,10 +3661,10 @@
       <w:szCs w:val="18"/>
     </w:rPr>
   </w:style>
-  <w:style w:type="character" w:customStyle="1" w:styleId="Char">
-    <w:name w:val="页眉 Char"/>
-    <w:basedOn w:val="a0"/>
-    <w:link w:val="a5"/>
+  <w:style w:type="character" w:customStyle="1" w:styleId="HeaderChar">
+    <w:name w:val="Header Char"/>
+    <w:basedOn w:val="DefaultParagraphFont"/>
+    <w:link w:val="Header"/>
     <w:uiPriority w:val="99"/>
     <w:semiHidden/>
     <w:rsid w:val="008B3730"/>
@@ -3192,10 +3673,10 @@
       <w:szCs w:val="18"/>
     </w:rPr>
   </w:style>
-  <w:style w:type="paragraph" w:styleId="a6">
+  <w:style w:type="paragraph" w:styleId="Footer">
     <w:name w:val="footer"/>
-    <w:basedOn w:val="a"/>
-    <w:link w:val="Char0"/>
+    <w:basedOn w:val="Normal"/>
+    <w:link w:val="FooterChar"/>
     <w:uiPriority w:val="99"/>
     <w:semiHidden/>
     <w:unhideWhenUsed/>
@@ -3212,10 +3693,10 @@
       <w:szCs w:val="18"/>
     </w:rPr>
   </w:style>
-  <w:style w:type="character" w:customStyle="1" w:styleId="Char0">
-    <w:name w:val="页脚 Char"/>
-    <w:basedOn w:val="a0"/>
-    <w:link w:val="a6"/>
+  <w:style w:type="character" w:customStyle="1" w:styleId="FooterChar">
+    <w:name w:val="Footer Char"/>
+    <w:basedOn w:val="DefaultParagraphFont"/>
+    <w:link w:val="Footer"/>
     <w:uiPriority w:val="99"/>
     <w:semiHidden/>
     <w:rsid w:val="008B3730"/>
@@ -3224,10 +3705,10 @@
       <w:szCs w:val="18"/>
     </w:rPr>
   </w:style>
-  <w:style w:type="paragraph" w:styleId="a7">
+  <w:style w:type="paragraph" w:styleId="BalloonText">
     <w:name w:val="Balloon Text"/>
-    <w:basedOn w:val="a"/>
-    <w:link w:val="Char1"/>
+    <w:basedOn w:val="Normal"/>
+    <w:link w:val="BalloonTextChar"/>
     <w:uiPriority w:val="99"/>
     <w:semiHidden/>
     <w:unhideWhenUsed/>
@@ -3237,10 +3718,10 @@
       <w:szCs w:val="18"/>
     </w:rPr>
   </w:style>
-  <w:style w:type="character" w:customStyle="1" w:styleId="Char1">
-    <w:name w:val="批注框文本 Char"/>
-    <w:basedOn w:val="a0"/>
-    <w:link w:val="a7"/>
+  <w:style w:type="character" w:customStyle="1" w:styleId="BalloonTextChar">
+    <w:name w:val="Balloon Text Char"/>
+    <w:basedOn w:val="DefaultParagraphFont"/>
+    <w:link w:val="BalloonText"/>
     <w:uiPriority w:val="99"/>
     <w:semiHidden/>
     <w:rsid w:val="008B3730"/>
@@ -3507,7 +3988,7 @@
   <a:extraClrSchemeLst/>
   <a:extLst>
     <a:ext uri="{05A4C25C-085E-4340-85A3-A5531E510DB2}">
-      <thm15:themeFamily xmlns:thm15="http://schemas.microsoft.com/office/thememl/2012/main" xmlns="" name="Office Theme" id="{62F939B6-93AF-4DB8-9C6B-D6C7DFDC589F}" vid="{4A3C46E8-61CC-4603-A589-7422A47A8E4A}"/>
+      <thm15:themeFamily xmlns:thm15="http://schemas.microsoft.com/office/thememl/2012/main" name="Office Theme" id="{62F939B6-93AF-4DB8-9C6B-D6C7DFDC589F}" vid="{4A3C46E8-61CC-4603-A589-7422A47A8E4A}"/>
     </a:ext>
   </a:extLst>
 </a:theme>
@@ -3518,7 +3999,7 @@
 </file>
 
 <file path=customXml/itemProps1.xml><?xml version="1.0" encoding="utf-8"?>
-<ds:datastoreItem xmlns:ds="http://schemas.openxmlformats.org/officeDocument/2006/customXml" ds:itemID="{02AF7B88-9475-41BE-8000-42F4E8D01C40}">
+<ds:datastoreItem xmlns:ds="http://schemas.openxmlformats.org/officeDocument/2006/customXml" ds:itemID="{AF41FED1-D95F-3D4B-8AAE-17619C0ACFDE}">
   <ds:schemaRefs>
     <ds:schemaRef ds:uri="http://schemas.openxmlformats.org/officeDocument/2006/bibliography"/>
   </ds:schemaRefs>

</xml_diff>